<commit_message>
Simplification of the text
</commit_message>
<xml_diff>
--- a/pictures/schema.docx
+++ b/pictures/schema.docx
@@ -19,9 +19,9 @@
         <mc:AlternateContent>
           <mc:Choice Requires="wpc">
             <w:drawing>
-              <wp:inline distT="0" distB="0" distL="0" distR="0" wp14:anchorId="5B199907" wp14:editId="36C09153">
-                <wp:extent cx="4806212" cy="4429125"/>
-                <wp:effectExtent l="0" t="0" r="0" b="9525"/>
+              <wp:inline distT="0" distB="0" distL="0" distR="0" wp14:anchorId="5B199907" wp14:editId="285A78B6">
+                <wp:extent cx="4051441" cy="3143423"/>
+                <wp:effectExtent l="0" t="0" r="25400" b="57150"/>
                 <wp:docPr id="307" name="Zone de dessin 307"/>
                 <wp:cNvGraphicFramePr>
                   <a:graphicFrameLocks xmlns:a="http://schemas.openxmlformats.org/drawingml/2006/main"/>
@@ -42,7 +42,7 @@
                         </wps:cNvCnPr>
                         <wps:spPr bwMode="auto">
                           <a:xfrm>
-                            <a:off x="1561965" y="758221"/>
+                            <a:off x="1264286" y="460354"/>
                             <a:ext cx="261371" cy="636476"/>
                           </a:xfrm>
                           <a:prstGeom prst="curvedConnector2">
@@ -84,7 +84,7 @@
                         </wps:cNvCnPr>
                         <wps:spPr bwMode="auto">
                           <a:xfrm rot="5400000" flipH="1" flipV="1">
-                            <a:off x="605214" y="942366"/>
+                            <a:off x="307535" y="644499"/>
                             <a:ext cx="636895" cy="268607"/>
                           </a:xfrm>
                           <a:prstGeom prst="curvedConnector2">
@@ -126,7 +126,7 @@
                         </wps:cNvCnPr>
                         <wps:spPr bwMode="auto">
                           <a:xfrm flipH="1">
-                            <a:off x="1041135" y="1646475"/>
+                            <a:off x="743456" y="1348608"/>
                             <a:ext cx="530423" cy="419"/>
                           </a:xfrm>
                           <a:prstGeom prst="straightConnector1">
@@ -168,7 +168,7 @@
                         </wps:cNvSpPr>
                         <wps:spPr bwMode="auto">
                           <a:xfrm>
-                            <a:off x="297712" y="297867"/>
+                            <a:off x="33" y="0"/>
                             <a:ext cx="1980000" cy="1980000"/>
                           </a:xfrm>
                           <a:prstGeom prst="ellipse">
@@ -224,7 +224,7 @@
                         </pic:blipFill>
                         <pic:spPr bwMode="auto">
                           <a:xfrm>
-                            <a:off x="3179861" y="1108646"/>
+                            <a:off x="2882182" y="810779"/>
                             <a:ext cx="359410" cy="359410"/>
                           </a:xfrm>
                           <a:prstGeom prst="rect">
@@ -265,7 +265,7 @@
                         </pic:blipFill>
                         <pic:spPr bwMode="auto">
                           <a:xfrm>
-                            <a:off x="1643948" y="1467435"/>
+                            <a:off x="1346269" y="1169568"/>
                             <a:ext cx="359410" cy="359410"/>
                           </a:xfrm>
                           <a:prstGeom prst="rect">
@@ -306,7 +306,7 @@
                         </pic:blipFill>
                         <pic:spPr bwMode="auto">
                           <a:xfrm>
-                            <a:off x="609939" y="1467320"/>
+                            <a:off x="312260" y="1169453"/>
                             <a:ext cx="359410" cy="359410"/>
                           </a:xfrm>
                           <a:prstGeom prst="rect">
@@ -347,7 +347,7 @@
                         </pic:blipFill>
                         <pic:spPr bwMode="auto">
                           <a:xfrm>
-                            <a:off x="1130668" y="578811"/>
+                            <a:off x="832989" y="280944"/>
                             <a:ext cx="359410" cy="359410"/>
                           </a:xfrm>
                           <a:prstGeom prst="rect">
@@ -371,7 +371,7 @@
                         <wps:cNvSpPr/>
                         <wps:spPr>
                           <a:xfrm>
-                            <a:off x="1057965" y="506221"/>
+                            <a:off x="760286" y="208354"/>
                             <a:ext cx="504000" cy="504000"/>
                           </a:xfrm>
                           <a:prstGeom prst="ellipse">
@@ -408,7 +408,7 @@
                         <wps:cNvSpPr/>
                         <wps:spPr>
                           <a:xfrm>
-                            <a:off x="537580" y="1395116"/>
+                            <a:off x="239901" y="1097249"/>
                             <a:ext cx="503555" cy="503555"/>
                           </a:xfrm>
                           <a:prstGeom prst="ellipse">
@@ -445,7 +445,7 @@
                         <wps:cNvSpPr/>
                         <wps:spPr>
                           <a:xfrm>
-                            <a:off x="1571558" y="1394697"/>
+                            <a:off x="1273879" y="1096830"/>
                             <a:ext cx="503555" cy="503555"/>
                           </a:xfrm>
                           <a:prstGeom prst="ellipse">
@@ -482,7 +482,7 @@
                         <wps:cNvSpPr/>
                         <wps:spPr>
                           <a:xfrm>
-                            <a:off x="2785527" y="336781"/>
+                            <a:off x="2487848" y="38914"/>
                             <a:ext cx="503555" cy="503555"/>
                           </a:xfrm>
                           <a:prstGeom prst="ellipse">
@@ -519,7 +519,7 @@
                         <wps:cNvSpPr/>
                         <wps:spPr>
                           <a:xfrm>
-                            <a:off x="2883831" y="1795000"/>
+                            <a:off x="2586152" y="1497133"/>
                             <a:ext cx="503555" cy="503555"/>
                           </a:xfrm>
                           <a:prstGeom prst="ellipse">
@@ -556,7 +556,7 @@
                         <wps:cNvSpPr/>
                         <wps:spPr>
                           <a:xfrm>
-                            <a:off x="2884356" y="1070199"/>
+                            <a:off x="2586677" y="772332"/>
                             <a:ext cx="503555" cy="503555"/>
                           </a:xfrm>
                           <a:prstGeom prst="ellipse">
@@ -595,7 +595,7 @@
                         </wps:cNvSpPr>
                         <wps:spPr bwMode="auto">
                           <a:xfrm>
-                            <a:off x="2370306" y="297867"/>
+                            <a:off x="2072627" y="0"/>
                             <a:ext cx="1979295" cy="1979930"/>
                           </a:xfrm>
                           <a:prstGeom prst="ellipse">
@@ -629,54 +629,467 @@
                           <a:noAutofit/>
                         </wps:bodyPr>
                       </wps:wsp>
+                      <wps:wsp>
+                        <wps:cNvPr id="6" name="Connecteur droit 6"/>
+                        <wps:cNvCnPr/>
+                        <wps:spPr>
+                          <a:xfrm>
+                            <a:off x="312260" y="3169301"/>
+                            <a:ext cx="3526126" cy="0"/>
+                          </a:xfrm>
+                          <a:prstGeom prst="line">
+                            <a:avLst/>
+                          </a:prstGeom>
+                          <a:ln w="63500">
+                            <a:solidFill>
+                              <a:schemeClr val="tx1"/>
+                            </a:solidFill>
+                          </a:ln>
+                        </wps:spPr>
+                        <wps:style>
+                          <a:lnRef idx="1">
+                            <a:schemeClr val="accent1"/>
+                          </a:lnRef>
+                          <a:fillRef idx="0">
+                            <a:schemeClr val="accent1"/>
+                          </a:fillRef>
+                          <a:effectRef idx="0">
+                            <a:schemeClr val="accent1"/>
+                          </a:effectRef>
+                          <a:fontRef idx="minor">
+                            <a:schemeClr val="tx1"/>
+                          </a:fontRef>
+                        </wps:style>
+                        <wps:bodyPr/>
+                      </wps:wsp>
                       <pic:pic xmlns:pic="http://schemas.openxmlformats.org/drawingml/2006/picture">
                         <pic:nvPicPr>
-                          <pic:cNvPr id="2" name="Graphique 2" descr="Montagnes contour"/>
+                          <pic:cNvPr id="38" name="Image 38"/>
                           <pic:cNvPicPr>
                             <a:picLocks noChangeAspect="1"/>
                           </pic:cNvPicPr>
                         </pic:nvPicPr>
                         <pic:blipFill>
-                          <a:blip r:embed="rId10" cstate="print">
+                          <a:blip r:embed="rId7" cstate="print">
                             <a:extLst>
                               <a:ext uri="{28A0092B-C50C-407E-A947-70E740481C1C}">
                                 <a14:useLocalDpi xmlns:a14="http://schemas.microsoft.com/office/drawing/2010/main" val="0"/>
                               </a:ext>
-                              <a:ext uri="{96DAC541-7B7A-43D3-8B79-37D633B846F1}">
-                                <asvg:svgBlip xmlns:asvg="http://schemas.microsoft.com/office/drawing/2016/SVG/main" r:embed="rId11"/>
-                              </a:ext>
                             </a:extLst>
                           </a:blip>
+                          <a:srcRect/>
                           <a:stretch>
                             <a:fillRect/>
                           </a:stretch>
                         </pic:blipFill>
-                        <pic:spPr>
-                          <a:xfrm>
-                            <a:off x="3166448" y="2364517"/>
-                            <a:ext cx="360000" cy="360000"/>
+                        <pic:spPr bwMode="auto">
+                          <a:xfrm>
+                            <a:off x="1258350" y="2292928"/>
+                            <a:ext cx="358775" cy="359410"/>
                           </a:xfrm>
                           <a:prstGeom prst="rect">
                             <a:avLst/>
                           </a:prstGeom>
+                          <a:noFill/>
+                          <a:ln>
+                            <a:noFill/>
+                          </a:ln>
+                          <a:effectLst>
+                            <a:outerShdw blurRad="50800" dist="38100" dir="2700000" algn="tl" rotWithShape="0">
+                              <a:prstClr val="black">
+                                <a:alpha val="40000"/>
+                              </a:prstClr>
+                            </a:outerShdw>
+                          </a:effectLst>
+                        </pic:spPr>
+                      </pic:pic>
+                      <pic:pic xmlns:pic="http://schemas.openxmlformats.org/drawingml/2006/picture">
+                        <pic:nvPicPr>
+                          <pic:cNvPr id="40" name="Image 40"/>
+                          <pic:cNvPicPr>
+                            <a:picLocks noChangeAspect="1"/>
+                          </pic:cNvPicPr>
+                        </pic:nvPicPr>
+                        <pic:blipFill>
+                          <a:blip r:embed="rId6" cstate="print">
+                            <a:extLst>
+                              <a:ext uri="{28A0092B-C50C-407E-A947-70E740481C1C}">
+                                <a14:useLocalDpi xmlns:a14="http://schemas.microsoft.com/office/drawing/2010/main" val="0"/>
+                              </a:ext>
+                            </a:extLst>
+                          </a:blip>
+                          <a:srcRect/>
+                          <a:stretch>
+                            <a:fillRect/>
+                          </a:stretch>
+                        </pic:blipFill>
+                        <pic:spPr bwMode="auto">
+                          <a:xfrm>
+                            <a:off x="1873765" y="2719433"/>
+                            <a:ext cx="358775" cy="359410"/>
+                          </a:xfrm>
+                          <a:prstGeom prst="rect">
+                            <a:avLst/>
+                          </a:prstGeom>
+                          <a:noFill/>
+                          <a:ln>
+                            <a:noFill/>
+                          </a:ln>
+                          <a:effectLst>
+                            <a:outerShdw blurRad="50800" dist="38100" dir="2700000" algn="tl" rotWithShape="0">
+                              <a:prstClr val="black">
+                                <a:alpha val="40000"/>
+                              </a:prstClr>
+                            </a:outerShdw>
+                          </a:effectLst>
+                        </pic:spPr>
+                      </pic:pic>
+                      <pic:pic xmlns:pic="http://schemas.openxmlformats.org/drawingml/2006/picture">
+                        <pic:nvPicPr>
+                          <pic:cNvPr id="41" name="Image 41"/>
+                          <pic:cNvPicPr>
+                            <a:picLocks noChangeAspect="1"/>
+                          </pic:cNvPicPr>
+                        </pic:nvPicPr>
+                        <pic:blipFill>
+                          <a:blip r:embed="rId6" cstate="print">
+                            <a:extLst>
+                              <a:ext uri="{28A0092B-C50C-407E-A947-70E740481C1C}">
+                                <a14:useLocalDpi xmlns:a14="http://schemas.microsoft.com/office/drawing/2010/main" val="0"/>
+                              </a:ext>
+                            </a:extLst>
+                          </a:blip>
+                          <a:srcRect/>
+                          <a:stretch>
+                            <a:fillRect/>
+                          </a:stretch>
+                        </pic:blipFill>
+                        <pic:spPr bwMode="auto">
+                          <a:xfrm>
+                            <a:off x="2487530" y="2719433"/>
+                            <a:ext cx="358775" cy="359410"/>
+                          </a:xfrm>
+                          <a:prstGeom prst="rect">
+                            <a:avLst/>
+                          </a:prstGeom>
+                          <a:noFill/>
+                          <a:ln>
+                            <a:noFill/>
+                          </a:ln>
+                          <a:effectLst>
+                            <a:outerShdw blurRad="50800" dist="38100" dir="2700000" algn="tl" rotWithShape="0">
+                              <a:prstClr val="black">
+                                <a:alpha val="40000"/>
+                              </a:prstClr>
+                            </a:outerShdw>
+                          </a:effectLst>
+                        </pic:spPr>
+                      </pic:pic>
+                      <pic:pic xmlns:pic="http://schemas.openxmlformats.org/drawingml/2006/picture">
+                        <pic:nvPicPr>
+                          <pic:cNvPr id="42" name="Image 42"/>
+                          <pic:cNvPicPr>
+                            <a:picLocks noChangeAspect="1"/>
+                          </pic:cNvPicPr>
+                        </pic:nvPicPr>
+                        <pic:blipFill>
+                          <a:blip r:embed="rId6" cstate="print">
+                            <a:extLst>
+                              <a:ext uri="{28A0092B-C50C-407E-A947-70E740481C1C}">
+                                <a14:useLocalDpi xmlns:a14="http://schemas.microsoft.com/office/drawing/2010/main" val="0"/>
+                              </a:ext>
+                            </a:extLst>
+                          </a:blip>
+                          <a:srcRect/>
+                          <a:stretch>
+                            <a:fillRect/>
+                          </a:stretch>
+                        </pic:blipFill>
+                        <pic:spPr bwMode="auto">
+                          <a:xfrm>
+                            <a:off x="2487821" y="2292928"/>
+                            <a:ext cx="358775" cy="359410"/>
+                          </a:xfrm>
+                          <a:prstGeom prst="rect">
+                            <a:avLst/>
+                          </a:prstGeom>
+                          <a:noFill/>
+                          <a:ln>
+                            <a:noFill/>
+                          </a:ln>
+                          <a:effectLst>
+                            <a:outerShdw blurRad="50800" dist="38100" dir="2700000" algn="tl" rotWithShape="0">
+                              <a:prstClr val="black">
+                                <a:alpha val="40000"/>
+                              </a:prstClr>
+                            </a:outerShdw>
+                          </a:effectLst>
+                        </pic:spPr>
+                      </pic:pic>
+                      <pic:pic xmlns:pic="http://schemas.openxmlformats.org/drawingml/2006/picture">
+                        <pic:nvPicPr>
+                          <pic:cNvPr id="43" name="Image 43"/>
+                          <pic:cNvPicPr>
+                            <a:picLocks noChangeAspect="1"/>
+                          </pic:cNvPicPr>
+                        </pic:nvPicPr>
+                        <pic:blipFill>
+                          <a:blip r:embed="rId9" cstate="print">
+                            <a:extLst>
+                              <a:ext uri="{28A0092B-C50C-407E-A947-70E740481C1C}">
+                                <a14:useLocalDpi xmlns:a14="http://schemas.microsoft.com/office/drawing/2010/main" val="0"/>
+                              </a:ext>
+                            </a:extLst>
+                          </a:blip>
+                          <a:srcRect/>
+                          <a:stretch>
+                            <a:fillRect/>
+                          </a:stretch>
+                        </pic:blipFill>
+                        <pic:spPr bwMode="auto">
+                          <a:xfrm>
+                            <a:off x="1259050" y="2719433"/>
+                            <a:ext cx="358775" cy="359410"/>
+                          </a:xfrm>
+                          <a:prstGeom prst="rect">
+                            <a:avLst/>
+                          </a:prstGeom>
+                          <a:noFill/>
+                          <a:ln>
+                            <a:noFill/>
+                          </a:ln>
+                          <a:effectLst>
+                            <a:outerShdw blurRad="50800" dist="38100" dir="2700000" algn="tl" rotWithShape="0">
+                              <a:prstClr val="black">
+                                <a:alpha val="40000"/>
+                              </a:prstClr>
+                            </a:outerShdw>
+                          </a:effectLst>
+                        </pic:spPr>
+                      </pic:pic>
+                      <pic:pic xmlns:pic="http://schemas.openxmlformats.org/drawingml/2006/picture">
+                        <pic:nvPicPr>
+                          <pic:cNvPr id="44" name="Image 44"/>
+                          <pic:cNvPicPr>
+                            <a:picLocks noChangeAspect="1"/>
+                          </pic:cNvPicPr>
+                        </pic:nvPicPr>
+                        <pic:blipFill>
+                          <a:blip r:embed="rId9" cstate="print">
+                            <a:extLst>
+                              <a:ext uri="{28A0092B-C50C-407E-A947-70E740481C1C}">
+                                <a14:useLocalDpi xmlns:a14="http://schemas.microsoft.com/office/drawing/2010/main" val="0"/>
+                              </a:ext>
+                            </a:extLst>
+                          </a:blip>
+                          <a:srcRect/>
+                          <a:stretch>
+                            <a:fillRect/>
+                          </a:stretch>
+                        </pic:blipFill>
+                        <pic:spPr bwMode="auto">
+                          <a:xfrm>
+                            <a:off x="644536" y="2719433"/>
+                            <a:ext cx="358140" cy="359410"/>
+                          </a:xfrm>
+                          <a:prstGeom prst="rect">
+                            <a:avLst/>
+                          </a:prstGeom>
+                          <a:noFill/>
+                          <a:ln>
+                            <a:noFill/>
+                          </a:ln>
+                          <a:effectLst>
+                            <a:outerShdw blurRad="50800" dist="38100" dir="2700000" algn="tl" rotWithShape="0">
+                              <a:prstClr val="black">
+                                <a:alpha val="40000"/>
+                              </a:prstClr>
+                            </a:outerShdw>
+                          </a:effectLst>
+                        </pic:spPr>
+                      </pic:pic>
+                      <pic:pic xmlns:pic="http://schemas.openxmlformats.org/drawingml/2006/picture">
+                        <pic:nvPicPr>
+                          <pic:cNvPr id="45" name="Image 45"/>
+                          <pic:cNvPicPr>
+                            <a:picLocks noChangeAspect="1"/>
+                          </pic:cNvPicPr>
+                        </pic:nvPicPr>
+                        <pic:blipFill>
+                          <a:blip r:embed="rId9" cstate="print">
+                            <a:extLst>
+                              <a:ext uri="{28A0092B-C50C-407E-A947-70E740481C1C}">
+                                <a14:useLocalDpi xmlns:a14="http://schemas.microsoft.com/office/drawing/2010/main" val="0"/>
+                              </a:ext>
+                            </a:extLst>
+                          </a:blip>
+                          <a:srcRect/>
+                          <a:stretch>
+                            <a:fillRect/>
+                          </a:stretch>
+                        </pic:blipFill>
+                        <pic:spPr bwMode="auto">
+                          <a:xfrm>
+                            <a:off x="644479" y="2292928"/>
+                            <a:ext cx="358140" cy="359410"/>
+                          </a:xfrm>
+                          <a:prstGeom prst="rect">
+                            <a:avLst/>
+                          </a:prstGeom>
+                          <a:noFill/>
+                          <a:ln>
+                            <a:noFill/>
+                          </a:ln>
+                          <a:effectLst>
+                            <a:outerShdw blurRad="50800" dist="38100" dir="2700000" algn="tl" rotWithShape="0">
+                              <a:prstClr val="black">
+                                <a:alpha val="40000"/>
+                              </a:prstClr>
+                            </a:outerShdw>
+                          </a:effectLst>
+                        </pic:spPr>
+                      </pic:pic>
+                      <pic:pic xmlns:pic="http://schemas.openxmlformats.org/drawingml/2006/picture">
+                        <pic:nvPicPr>
+                          <pic:cNvPr id="46" name="Image 46"/>
+                          <pic:cNvPicPr>
+                            <a:picLocks noChangeAspect="1"/>
+                          </pic:cNvPicPr>
+                        </pic:nvPicPr>
+                        <pic:blipFill>
+                          <a:blip r:embed="rId9" cstate="print">
+                            <a:extLst>
+                              <a:ext uri="{28A0092B-C50C-407E-A947-70E740481C1C}">
+                                <a14:useLocalDpi xmlns:a14="http://schemas.microsoft.com/office/drawing/2010/main" val="0"/>
+                              </a:ext>
+                            </a:extLst>
+                          </a:blip>
+                          <a:srcRect/>
+                          <a:stretch>
+                            <a:fillRect/>
+                          </a:stretch>
+                        </pic:blipFill>
+                        <pic:spPr bwMode="auto">
+                          <a:xfrm>
+                            <a:off x="1873771" y="2292928"/>
+                            <a:ext cx="358140" cy="359410"/>
+                          </a:xfrm>
+                          <a:prstGeom prst="rect">
+                            <a:avLst/>
+                          </a:prstGeom>
+                          <a:noFill/>
+                          <a:ln>
+                            <a:noFill/>
+                          </a:ln>
+                          <a:effectLst>
+                            <a:outerShdw blurRad="50800" dist="38100" dir="2700000" algn="tl" rotWithShape="0">
+                              <a:prstClr val="black">
+                                <a:alpha val="40000"/>
+                              </a:prstClr>
+                            </a:outerShdw>
+                          </a:effectLst>
+                        </pic:spPr>
+                      </pic:pic>
+                      <pic:pic xmlns:pic="http://schemas.openxmlformats.org/drawingml/2006/picture">
+                        <pic:nvPicPr>
+                          <pic:cNvPr id="47" name="Image 47"/>
+                          <pic:cNvPicPr>
+                            <a:picLocks noChangeAspect="1"/>
+                          </pic:cNvPicPr>
+                        </pic:nvPicPr>
+                        <pic:blipFill>
+                          <a:blip r:embed="rId9" cstate="print">
+                            <a:extLst>
+                              <a:ext uri="{28A0092B-C50C-407E-A947-70E740481C1C}">
+                                <a14:useLocalDpi xmlns:a14="http://schemas.microsoft.com/office/drawing/2010/main" val="0"/>
+                              </a:ext>
+                            </a:extLst>
+                          </a:blip>
+                          <a:srcRect/>
+                          <a:stretch>
+                            <a:fillRect/>
+                          </a:stretch>
+                        </pic:blipFill>
+                        <pic:spPr bwMode="auto">
+                          <a:xfrm>
+                            <a:off x="3102148" y="2718465"/>
+                            <a:ext cx="358140" cy="359410"/>
+                          </a:xfrm>
+                          <a:prstGeom prst="rect">
+                            <a:avLst/>
+                          </a:prstGeom>
+                          <a:noFill/>
+                          <a:ln>
+                            <a:noFill/>
+                          </a:ln>
+                          <a:effectLst>
+                            <a:outerShdw blurRad="50800" dist="38100" dir="2700000" algn="tl" rotWithShape="0">
+                              <a:prstClr val="black">
+                                <a:alpha val="40000"/>
+                              </a:prstClr>
+                            </a:outerShdw>
+                          </a:effectLst>
+                        </pic:spPr>
+                      </pic:pic>
+                      <pic:pic xmlns:pic="http://schemas.openxmlformats.org/drawingml/2006/picture">
+                        <pic:nvPicPr>
+                          <pic:cNvPr id="49" name="Image 49"/>
+                          <pic:cNvPicPr>
+                            <a:picLocks noChangeAspect="1"/>
+                          </pic:cNvPicPr>
+                        </pic:nvPicPr>
+                        <pic:blipFill>
+                          <a:blip r:embed="rId6" cstate="print">
+                            <a:extLst>
+                              <a:ext uri="{28A0092B-C50C-407E-A947-70E740481C1C}">
+                                <a14:useLocalDpi xmlns:a14="http://schemas.microsoft.com/office/drawing/2010/main" val="0"/>
+                              </a:ext>
+                            </a:extLst>
+                          </a:blip>
+                          <a:srcRect/>
+                          <a:stretch>
+                            <a:fillRect/>
+                          </a:stretch>
+                        </pic:blipFill>
+                        <pic:spPr bwMode="auto">
+                          <a:xfrm>
+                            <a:off x="3102453" y="2293504"/>
+                            <a:ext cx="358140" cy="359410"/>
+                          </a:xfrm>
+                          <a:prstGeom prst="rect">
+                            <a:avLst/>
+                          </a:prstGeom>
+                          <a:noFill/>
+                          <a:ln>
+                            <a:noFill/>
+                          </a:ln>
+                          <a:effectLst>
+                            <a:outerShdw blurRad="50800" dist="38100" dir="2700000" algn="tl" rotWithShape="0">
+                              <a:prstClr val="black">
+                                <a:alpha val="40000"/>
+                              </a:prstClr>
+                            </a:outerShdw>
+                          </a:effectLst>
                         </pic:spPr>
                       </pic:pic>
                       <wps:wsp>
-                        <wps:cNvPr id="3" name="Rectangle 3"/>
+                        <wps:cNvPr id="4" name="Signe de multiplication 4"/>
                         <wps:cNvSpPr/>
                         <wps:spPr>
                           <a:xfrm>
-                            <a:off x="3166264" y="2364435"/>
-                            <a:ext cx="360000" cy="360000"/>
-                          </a:xfrm>
-                          <a:prstGeom prst="rect">
-                            <a:avLst/>
-                          </a:prstGeom>
-                          <a:noFill/>
+                            <a:off x="2829097" y="2229023"/>
+                            <a:ext cx="914400" cy="914400"/>
+                          </a:xfrm>
+                          <a:prstGeom prst="mathMultiply">
+                            <a:avLst>
+                              <a:gd name="adj1" fmla="val 3706"/>
+                            </a:avLst>
+                          </a:prstGeom>
+                          <a:solidFill>
+                            <a:srgbClr val="FF0000"/>
+                          </a:solidFill>
                           <a:ln>
-                            <a:solidFill>
-                              <a:schemeClr val="tx1"/>
-                            </a:solidFill>
+                            <a:noFill/>
                           </a:ln>
                         </wps:spPr>
                         <wps:style>
@@ -702,550 +1115,6 @@
                           <a:noAutofit/>
                         </wps:bodyPr>
                       </wps:wsp>
-                      <pic:pic xmlns:pic="http://schemas.openxmlformats.org/drawingml/2006/picture">
-                        <pic:nvPicPr>
-                          <pic:cNvPr id="64" name="Graphique 1" descr="Nuage contour"/>
-                          <pic:cNvPicPr>
-                            <a:picLocks noChangeAspect="1"/>
-                          </pic:cNvPicPr>
-                        </pic:nvPicPr>
-                        <pic:blipFill>
-                          <a:blip r:embed="rId12" cstate="print">
-                            <a:extLst>
-                              <a:ext uri="{28A0092B-C50C-407E-A947-70E740481C1C}">
-                                <a14:useLocalDpi xmlns:a14="http://schemas.microsoft.com/office/drawing/2010/main" val="0"/>
-                              </a:ext>
-                              <a:ext uri="{96DAC541-7B7A-43D3-8B79-37D633B846F1}">
-                                <asvg:svgBlip xmlns:asvg="http://schemas.microsoft.com/office/drawing/2016/SVG/main" r:embed="rId13"/>
-                              </a:ext>
-                            </a:extLst>
-                          </a:blip>
-                          <a:stretch>
-                            <a:fillRect/>
-                          </a:stretch>
-                        </pic:blipFill>
-                        <pic:spPr>
-                          <a:xfrm>
-                            <a:off x="1095732" y="3613520"/>
-                            <a:ext cx="359744" cy="359721"/>
-                          </a:xfrm>
-                          <a:prstGeom prst="rect">
-                            <a:avLst/>
-                          </a:prstGeom>
-                        </pic:spPr>
-                      </pic:pic>
-                      <wps:wsp>
-                        <wps:cNvPr id="65" name="Rectangle 65"/>
-                        <wps:cNvSpPr/>
-                        <wps:spPr>
-                          <a:xfrm>
-                            <a:off x="1095802" y="3613831"/>
-                            <a:ext cx="359340" cy="359684"/>
-                          </a:xfrm>
-                          <a:prstGeom prst="rect">
-                            <a:avLst/>
-                          </a:prstGeom>
-                          <a:noFill/>
-                          <a:ln>
-                            <a:solidFill>
-                              <a:schemeClr val="tx1"/>
-                            </a:solidFill>
-                          </a:ln>
-                        </wps:spPr>
-                        <wps:style>
-                          <a:lnRef idx="2">
-                            <a:schemeClr val="accent1">
-                              <a:shade val="50000"/>
-                            </a:schemeClr>
-                          </a:lnRef>
-                          <a:fillRef idx="1">
-                            <a:schemeClr val="accent1"/>
-                          </a:fillRef>
-                          <a:effectRef idx="0">
-                            <a:schemeClr val="accent1"/>
-                          </a:effectRef>
-                          <a:fontRef idx="minor">
-                            <a:schemeClr val="lt1"/>
-                          </a:fontRef>
-                        </wps:style>
-                        <wps:bodyPr rot="0" spcFirstLastPara="0" vert="horz" wrap="square" lIns="91440" tIns="45720" rIns="91440" bIns="45720" numCol="1" spcCol="0" rtlCol="0" fromWordArt="0" anchor="ctr" anchorCtr="0" forceAA="0" compatLnSpc="1">
-                          <a:prstTxWarp prst="textNoShape">
-                            <a:avLst/>
-                          </a:prstTxWarp>
-                          <a:noAutofit/>
-                        </wps:bodyPr>
-                      </wps:wsp>
-                      <pic:pic xmlns:pic="http://schemas.openxmlformats.org/drawingml/2006/picture">
-                        <pic:nvPicPr>
-                          <pic:cNvPr id="67" name="Graphique 1" descr="Nuage contour"/>
-                          <pic:cNvPicPr>
-                            <a:picLocks noChangeAspect="1"/>
-                          </pic:cNvPicPr>
-                        </pic:nvPicPr>
-                        <pic:blipFill>
-                          <a:blip r:embed="rId12" cstate="print">
-                            <a:extLst>
-                              <a:ext uri="{28A0092B-C50C-407E-A947-70E740481C1C}">
-                                <a14:useLocalDpi xmlns:a14="http://schemas.microsoft.com/office/drawing/2010/main" val="0"/>
-                              </a:ext>
-                              <a:ext uri="{96DAC541-7B7A-43D3-8B79-37D633B846F1}">
-                                <asvg:svgBlip xmlns:asvg="http://schemas.microsoft.com/office/drawing/2016/SVG/main" r:embed="rId13"/>
-                              </a:ext>
-                            </a:extLst>
-                          </a:blip>
-                          <a:stretch>
-                            <a:fillRect/>
-                          </a:stretch>
-                        </pic:blipFill>
-                        <pic:spPr>
-                          <a:xfrm>
-                            <a:off x="1095732" y="3222104"/>
-                            <a:ext cx="359744" cy="359721"/>
-                          </a:xfrm>
-                          <a:prstGeom prst="rect">
-                            <a:avLst/>
-                          </a:prstGeom>
-                        </pic:spPr>
-                      </pic:pic>
-                      <wps:wsp>
-                        <wps:cNvPr id="68" name="Rectangle 68"/>
-                        <wps:cNvSpPr/>
-                        <wps:spPr>
-                          <a:xfrm>
-                            <a:off x="1095802" y="3222415"/>
-                            <a:ext cx="359340" cy="359684"/>
-                          </a:xfrm>
-                          <a:prstGeom prst="rect">
-                            <a:avLst/>
-                          </a:prstGeom>
-                          <a:noFill/>
-                          <a:ln>
-                            <a:solidFill>
-                              <a:schemeClr val="tx1"/>
-                            </a:solidFill>
-                          </a:ln>
-                        </wps:spPr>
-                        <wps:style>
-                          <a:lnRef idx="2">
-                            <a:schemeClr val="accent1">
-                              <a:shade val="50000"/>
-                            </a:schemeClr>
-                          </a:lnRef>
-                          <a:fillRef idx="1">
-                            <a:schemeClr val="accent1"/>
-                          </a:fillRef>
-                          <a:effectRef idx="0">
-                            <a:schemeClr val="accent1"/>
-                          </a:effectRef>
-                          <a:fontRef idx="minor">
-                            <a:schemeClr val="lt1"/>
-                          </a:fontRef>
-                        </wps:style>
-                        <wps:bodyPr rot="0" spcFirstLastPara="0" vert="horz" wrap="square" lIns="91440" tIns="45720" rIns="91440" bIns="45720" numCol="1" spcCol="0" rtlCol="0" fromWordArt="0" anchor="ctr" anchorCtr="0" forceAA="0" compatLnSpc="1">
-                          <a:prstTxWarp prst="textNoShape">
-                            <a:avLst/>
-                          </a:prstTxWarp>
-                          <a:noAutofit/>
-                        </wps:bodyPr>
-                      </wps:wsp>
-                      <pic:pic xmlns:pic="http://schemas.openxmlformats.org/drawingml/2006/picture">
-                        <pic:nvPicPr>
-                          <pic:cNvPr id="71" name="Graphique 1" descr="Nuage contour"/>
-                          <pic:cNvPicPr>
-                            <a:picLocks noChangeAspect="1"/>
-                          </pic:cNvPicPr>
-                        </pic:nvPicPr>
-                        <pic:blipFill>
-                          <a:blip r:embed="rId12" cstate="print">
-                            <a:extLst>
-                              <a:ext uri="{28A0092B-C50C-407E-A947-70E740481C1C}">
-                                <a14:useLocalDpi xmlns:a14="http://schemas.microsoft.com/office/drawing/2010/main" val="0"/>
-                              </a:ext>
-                              <a:ext uri="{96DAC541-7B7A-43D3-8B79-37D633B846F1}">
-                                <asvg:svgBlip xmlns:asvg="http://schemas.microsoft.com/office/drawing/2016/SVG/main" r:embed="rId13"/>
-                              </a:ext>
-                            </a:extLst>
-                          </a:blip>
-                          <a:stretch>
-                            <a:fillRect/>
-                          </a:stretch>
-                        </pic:blipFill>
-                        <pic:spPr>
-                          <a:xfrm>
-                            <a:off x="2119262" y="3222736"/>
-                            <a:ext cx="359744" cy="359087"/>
-                          </a:xfrm>
-                          <a:prstGeom prst="rect">
-                            <a:avLst/>
-                          </a:prstGeom>
-                        </pic:spPr>
-                      </pic:pic>
-                      <wps:wsp>
-                        <wps:cNvPr id="72" name="Rectangle 72"/>
-                        <wps:cNvSpPr/>
-                        <wps:spPr>
-                          <a:xfrm>
-                            <a:off x="2119967" y="3222413"/>
-                            <a:ext cx="359340" cy="359050"/>
-                          </a:xfrm>
-                          <a:prstGeom prst="rect">
-                            <a:avLst/>
-                          </a:prstGeom>
-                          <a:noFill/>
-                          <a:ln>
-                            <a:solidFill>
-                              <a:schemeClr val="tx1"/>
-                            </a:solidFill>
-                          </a:ln>
-                        </wps:spPr>
-                        <wps:style>
-                          <a:lnRef idx="2">
-                            <a:schemeClr val="accent1">
-                              <a:shade val="50000"/>
-                            </a:schemeClr>
-                          </a:lnRef>
-                          <a:fillRef idx="1">
-                            <a:schemeClr val="accent1"/>
-                          </a:fillRef>
-                          <a:effectRef idx="0">
-                            <a:schemeClr val="accent1"/>
-                          </a:effectRef>
-                          <a:fontRef idx="minor">
-                            <a:schemeClr val="lt1"/>
-                          </a:fontRef>
-                        </wps:style>
-                        <wps:bodyPr rot="0" spcFirstLastPara="0" vert="horz" wrap="square" lIns="91440" tIns="45720" rIns="91440" bIns="45720" numCol="1" spcCol="0" rtlCol="0" fromWordArt="0" anchor="ctr" anchorCtr="0" forceAA="0" compatLnSpc="1">
-                          <a:prstTxWarp prst="textNoShape">
-                            <a:avLst/>
-                          </a:prstTxWarp>
-                          <a:noAutofit/>
-                        </wps:bodyPr>
-                      </wps:wsp>
-                      <pic:pic xmlns:pic="http://schemas.openxmlformats.org/drawingml/2006/picture">
-                        <pic:nvPicPr>
-                          <pic:cNvPr id="76" name="Graphique 2" descr="Montagnes contour"/>
-                          <pic:cNvPicPr>
-                            <a:picLocks noChangeAspect="1"/>
-                          </pic:cNvPicPr>
-                        </pic:nvPicPr>
-                        <pic:blipFill>
-                          <a:blip r:embed="rId10" cstate="print">
-                            <a:extLst>
-                              <a:ext uri="{28A0092B-C50C-407E-A947-70E740481C1C}">
-                                <a14:useLocalDpi xmlns:a14="http://schemas.microsoft.com/office/drawing/2010/main" val="0"/>
-                              </a:ext>
-                              <a:ext uri="{96DAC541-7B7A-43D3-8B79-37D633B846F1}">
-                                <asvg:svgBlip xmlns:asvg="http://schemas.microsoft.com/office/drawing/2016/SVG/main" r:embed="rId11"/>
-                              </a:ext>
-                            </a:extLst>
-                          </a:blip>
-                          <a:stretch>
-                            <a:fillRect/>
-                          </a:stretch>
-                        </pic:blipFill>
-                        <pic:spPr>
-                          <a:xfrm>
-                            <a:off x="3166100" y="3613365"/>
-                            <a:ext cx="359595" cy="359963"/>
-                          </a:xfrm>
-                          <a:prstGeom prst="rect">
-                            <a:avLst/>
-                          </a:prstGeom>
-                        </pic:spPr>
-                      </pic:pic>
-                      <wps:wsp>
-                        <wps:cNvPr id="77" name="Rectangle 77"/>
-                        <wps:cNvSpPr/>
-                        <wps:spPr>
-                          <a:xfrm>
-                            <a:off x="3165915" y="3613283"/>
-                            <a:ext cx="359595" cy="359963"/>
-                          </a:xfrm>
-                          <a:prstGeom prst="rect">
-                            <a:avLst/>
-                          </a:prstGeom>
-                          <a:noFill/>
-                          <a:ln>
-                            <a:solidFill>
-                              <a:schemeClr val="tx1"/>
-                            </a:solidFill>
-                          </a:ln>
-                        </wps:spPr>
-                        <wps:style>
-                          <a:lnRef idx="2">
-                            <a:schemeClr val="accent1">
-                              <a:shade val="50000"/>
-                            </a:schemeClr>
-                          </a:lnRef>
-                          <a:fillRef idx="1">
-                            <a:schemeClr val="accent1"/>
-                          </a:fillRef>
-                          <a:effectRef idx="0">
-                            <a:schemeClr val="accent1"/>
-                          </a:effectRef>
-                          <a:fontRef idx="minor">
-                            <a:schemeClr val="lt1"/>
-                          </a:fontRef>
-                        </wps:style>
-                        <wps:bodyPr rot="0" spcFirstLastPara="0" vert="horz" wrap="square" lIns="91440" tIns="45720" rIns="91440" bIns="45720" numCol="1" spcCol="0" rtlCol="0" fromWordArt="0" anchor="ctr" anchorCtr="0" forceAA="0" compatLnSpc="1">
-                          <a:prstTxWarp prst="textNoShape">
-                            <a:avLst/>
-                          </a:prstTxWarp>
-                          <a:noAutofit/>
-                        </wps:bodyPr>
-                      </wps:wsp>
-                      <pic:pic xmlns:pic="http://schemas.openxmlformats.org/drawingml/2006/picture">
-                        <pic:nvPicPr>
-                          <pic:cNvPr id="79" name="Graphique 2" descr="Montagnes contour"/>
-                          <pic:cNvPicPr>
-                            <a:picLocks noChangeAspect="1"/>
-                          </pic:cNvPicPr>
-                        </pic:nvPicPr>
-                        <pic:blipFill>
-                          <a:blip r:embed="rId10" cstate="print">
-                            <a:extLst>
-                              <a:ext uri="{28A0092B-C50C-407E-A947-70E740481C1C}">
-                                <a14:useLocalDpi xmlns:a14="http://schemas.microsoft.com/office/drawing/2010/main" val="0"/>
-                              </a:ext>
-                              <a:ext uri="{96DAC541-7B7A-43D3-8B79-37D633B846F1}">
-                                <asvg:svgBlip xmlns:asvg="http://schemas.microsoft.com/office/drawing/2016/SVG/main" r:embed="rId11"/>
-                              </a:ext>
-                            </a:extLst>
-                          </a:blip>
-                          <a:stretch>
-                            <a:fillRect/>
-                          </a:stretch>
-                        </pic:blipFill>
-                        <pic:spPr>
-                          <a:xfrm>
-                            <a:off x="3166285" y="3222558"/>
-                            <a:ext cx="359595" cy="359328"/>
-                          </a:xfrm>
-                          <a:prstGeom prst="rect">
-                            <a:avLst/>
-                          </a:prstGeom>
-                        </pic:spPr>
-                      </pic:pic>
-                      <wps:wsp>
-                        <wps:cNvPr id="80" name="Rectangle 80"/>
-                        <wps:cNvSpPr/>
-                        <wps:spPr>
-                          <a:xfrm>
-                            <a:off x="3166100" y="3222476"/>
-                            <a:ext cx="359595" cy="359328"/>
-                          </a:xfrm>
-                          <a:prstGeom prst="rect">
-                            <a:avLst/>
-                          </a:prstGeom>
-                          <a:noFill/>
-                          <a:ln>
-                            <a:solidFill>
-                              <a:schemeClr val="tx1"/>
-                            </a:solidFill>
-                          </a:ln>
-                        </wps:spPr>
-                        <wps:style>
-                          <a:lnRef idx="2">
-                            <a:schemeClr val="accent1">
-                              <a:shade val="50000"/>
-                            </a:schemeClr>
-                          </a:lnRef>
-                          <a:fillRef idx="1">
-                            <a:schemeClr val="accent1"/>
-                          </a:fillRef>
-                          <a:effectRef idx="0">
-                            <a:schemeClr val="accent1"/>
-                          </a:effectRef>
-                          <a:fontRef idx="minor">
-                            <a:schemeClr val="lt1"/>
-                          </a:fontRef>
-                        </wps:style>
-                        <wps:bodyPr rot="0" spcFirstLastPara="0" vert="horz" wrap="square" lIns="91440" tIns="45720" rIns="91440" bIns="45720" numCol="1" spcCol="0" rtlCol="0" fromWordArt="0" anchor="ctr" anchorCtr="0" forceAA="0" compatLnSpc="1">
-                          <a:prstTxWarp prst="textNoShape">
-                            <a:avLst/>
-                          </a:prstTxWarp>
-                          <a:noAutofit/>
-                        </wps:bodyPr>
-                      </wps:wsp>
-                      <wps:wsp>
-                        <wps:cNvPr id="6" name="Connecteur droit 6"/>
-                        <wps:cNvCnPr/>
-                        <wps:spPr>
-                          <a:xfrm>
-                            <a:off x="609939" y="4019259"/>
-                            <a:ext cx="3526126" cy="0"/>
-                          </a:xfrm>
-                          <a:prstGeom prst="line">
-                            <a:avLst/>
-                          </a:prstGeom>
-                          <a:ln w="9525">
-                            <a:solidFill>
-                              <a:schemeClr val="tx1"/>
-                            </a:solidFill>
-                          </a:ln>
-                        </wps:spPr>
-                        <wps:style>
-                          <a:lnRef idx="1">
-                            <a:schemeClr val="accent1"/>
-                          </a:lnRef>
-                          <a:fillRef idx="0">
-                            <a:schemeClr val="accent1"/>
-                          </a:fillRef>
-                          <a:effectRef idx="0">
-                            <a:schemeClr val="accent1"/>
-                          </a:effectRef>
-                          <a:fontRef idx="minor">
-                            <a:schemeClr val="tx1"/>
-                          </a:fontRef>
-                        </wps:style>
-                        <wps:bodyPr/>
-                      </wps:wsp>
-                      <pic:pic xmlns:pic="http://schemas.openxmlformats.org/drawingml/2006/picture">
-                        <pic:nvPicPr>
-                          <pic:cNvPr id="83" name="Graphique 2" descr="Montagnes contour"/>
-                          <pic:cNvPicPr>
-                            <a:picLocks noChangeAspect="1"/>
-                          </pic:cNvPicPr>
-                        </pic:nvPicPr>
-                        <pic:blipFill>
-                          <a:blip r:embed="rId10" cstate="print">
-                            <a:extLst>
-                              <a:ext uri="{28A0092B-C50C-407E-A947-70E740481C1C}">
-                                <a14:useLocalDpi xmlns:a14="http://schemas.microsoft.com/office/drawing/2010/main" val="0"/>
-                              </a:ext>
-                              <a:ext uri="{96DAC541-7B7A-43D3-8B79-37D633B846F1}">
-                                <asvg:svgBlip xmlns:asvg="http://schemas.microsoft.com/office/drawing/2016/SVG/main" r:embed="rId11"/>
-                              </a:ext>
-                            </a:extLst>
-                          </a:blip>
-                          <a:stretch>
-                            <a:fillRect/>
-                          </a:stretch>
-                        </pic:blipFill>
-                        <pic:spPr>
-                          <a:xfrm>
-                            <a:off x="2119967" y="3614256"/>
-                            <a:ext cx="359595" cy="359328"/>
-                          </a:xfrm>
-                          <a:prstGeom prst="rect">
-                            <a:avLst/>
-                          </a:prstGeom>
-                        </pic:spPr>
-                      </pic:pic>
-                      <wps:wsp>
-                        <wps:cNvPr id="84" name="Rectangle 84"/>
-                        <wps:cNvSpPr/>
-                        <wps:spPr>
-                          <a:xfrm>
-                            <a:off x="2119782" y="3614174"/>
-                            <a:ext cx="359595" cy="359328"/>
-                          </a:xfrm>
-                          <a:prstGeom prst="rect">
-                            <a:avLst/>
-                          </a:prstGeom>
-                          <a:noFill/>
-                          <a:ln>
-                            <a:solidFill>
-                              <a:schemeClr val="tx1"/>
-                            </a:solidFill>
-                          </a:ln>
-                        </wps:spPr>
-                        <wps:style>
-                          <a:lnRef idx="2">
-                            <a:schemeClr val="accent1">
-                              <a:shade val="50000"/>
-                            </a:schemeClr>
-                          </a:lnRef>
-                          <a:fillRef idx="1">
-                            <a:schemeClr val="accent1"/>
-                          </a:fillRef>
-                          <a:effectRef idx="0">
-                            <a:schemeClr val="accent1"/>
-                          </a:effectRef>
-                          <a:fontRef idx="minor">
-                            <a:schemeClr val="lt1"/>
-                          </a:fontRef>
-                        </wps:style>
-                        <wps:bodyPr rot="0" spcFirstLastPara="0" vert="horz" wrap="square" lIns="91440" tIns="45720" rIns="91440" bIns="45720" numCol="1" spcCol="0" rtlCol="0" fromWordArt="0" anchor="ctr" anchorCtr="0" forceAA="0" compatLnSpc="1">
-                          <a:prstTxWarp prst="textNoShape">
-                            <a:avLst/>
-                          </a:prstTxWarp>
-                          <a:noAutofit/>
-                        </wps:bodyPr>
-                      </wps:wsp>
-                      <pic:pic xmlns:pic="http://schemas.openxmlformats.org/drawingml/2006/picture">
-                        <pic:nvPicPr>
-                          <pic:cNvPr id="85" name="Graphique 1" descr="Nuage contour"/>
-                          <pic:cNvPicPr>
-                            <a:picLocks noChangeAspect="1"/>
-                          </pic:cNvPicPr>
-                        </pic:nvPicPr>
-                        <pic:blipFill>
-                          <a:blip r:embed="rId12" cstate="print">
-                            <a:extLst>
-                              <a:ext uri="{28A0092B-C50C-407E-A947-70E740481C1C}">
-                                <a14:useLocalDpi xmlns:a14="http://schemas.microsoft.com/office/drawing/2010/main" val="0"/>
-                              </a:ext>
-                              <a:ext uri="{96DAC541-7B7A-43D3-8B79-37D633B846F1}">
-                                <asvg:svgBlip xmlns:asvg="http://schemas.microsoft.com/office/drawing/2016/SVG/main" r:embed="rId13"/>
-                              </a:ext>
-                            </a:extLst>
-                          </a:blip>
-                          <a:stretch>
-                            <a:fillRect/>
-                          </a:stretch>
-                        </pic:blipFill>
-                        <pic:spPr>
-                          <a:xfrm>
-                            <a:off x="1096378" y="2364594"/>
-                            <a:ext cx="359410" cy="359410"/>
-                          </a:xfrm>
-                          <a:prstGeom prst="rect">
-                            <a:avLst/>
-                          </a:prstGeom>
-                        </pic:spPr>
-                      </pic:pic>
-                      <wps:wsp>
-                        <wps:cNvPr id="86" name="Rectangle 86"/>
-                        <wps:cNvSpPr/>
-                        <wps:spPr>
-                          <a:xfrm>
-                            <a:off x="1096378" y="2364594"/>
-                            <a:ext cx="358775" cy="359410"/>
-                          </a:xfrm>
-                          <a:prstGeom prst="rect">
-                            <a:avLst/>
-                          </a:prstGeom>
-                          <a:noFill/>
-                          <a:ln>
-                            <a:solidFill>
-                              <a:schemeClr val="tx1"/>
-                            </a:solidFill>
-                          </a:ln>
-                        </wps:spPr>
-                        <wps:style>
-                          <a:lnRef idx="2">
-                            <a:schemeClr val="accent1">
-                              <a:shade val="50000"/>
-                            </a:schemeClr>
-                          </a:lnRef>
-                          <a:fillRef idx="1">
-                            <a:schemeClr val="accent1"/>
-                          </a:fillRef>
-                          <a:effectRef idx="0">
-                            <a:schemeClr val="accent1"/>
-                          </a:effectRef>
-                          <a:fontRef idx="minor">
-                            <a:schemeClr val="lt1"/>
-                          </a:fontRef>
-                        </wps:style>
-                        <wps:bodyPr rot="0" spcFirstLastPara="0" vert="horz" wrap="square" lIns="91440" tIns="45720" rIns="91440" bIns="45720" numCol="1" spcCol="0" rtlCol="0" fromWordArt="0" anchor="ctr" anchorCtr="0" forceAA="0" compatLnSpc="1">
-                          <a:prstTxWarp prst="textNoShape">
-                            <a:avLst/>
-                          </a:prstTxWarp>
-                          <a:noAutofit/>
-                        </wps:bodyPr>
-                      </wps:wsp>
                     </wpc:wpc>
                   </a:graphicData>
                 </a:graphic>
@@ -1254,7 +1123,7 @@
           </mc:Choice>
           <mc:Fallback>
             <w:pict>
-              <v:group w14:anchorId="721CDDF5" id="Zone de dessin 307" o:spid="_x0000_s1026" editas="canvas" style="width:378.45pt;height:348.75pt;mso-position-horizontal-relative:char;mso-position-vertical-relative:line" coordsize="48056,44291" o:gfxdata="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">
+              <v:group w14:anchorId="4C37B196" id="Zone de dessin 307" o:spid="_x0000_s1026" editas="canvas" style="width:319pt;height:247.5pt;mso-position-horizontal-relative:char;mso-position-vertical-relative:line" coordsize="40513,31432" o:gfxdata="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">
                 <v:shapetype id="_x0000_t75" coordsize="21600,21600" o:spt="75" o:preferrelative="t" path="m@4@5l@4@11@9@11@9@5xe" filled="f" stroked="f">
                   <v:stroke joinstyle="miter"/>
                   <v:formulas>
@@ -1274,7 +1143,7 @@
                   <v:path o:extrusionok="f" gradientshapeok="t" o:connecttype="rect"/>
                   <o:lock v:ext="edit" aspectratio="t"/>
                 </v:shapetype>
-                <v:shape id="_x0000_s1027" type="#_x0000_t75" style="position:absolute;width:48056;height:44291;visibility:visible;mso-wrap-style:square" filled="t">
+                <v:shape id="_x0000_s1027" type="#_x0000_t75" style="position:absolute;width:40513;height:31432;visibility:visible;mso-wrap-style:square" filled="t">
                   <v:fill o:detectmouseclick="t"/>
                   <v:path o:connecttype="none"/>
                 </v:shape>
@@ -1282,11 +1151,11 @@
                   <v:path arrowok="t" fillok="f" o:connecttype="none"/>
                   <o:lock v:ext="edit" shapetype="t"/>
                 </v:shapetype>
-                <v:shape id="Connecteur droit avec flèche 70" o:spid="_x0000_s1028" type="#_x0000_t37" style="position:absolute;left:15619;top:7582;width:2614;height:6364;visibility:visible;mso-wrap-style:square" o:connectortype="curved" o:gfxdata="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" strokecolor="black [3213]" strokeweight="2pt">
+                <v:shape id="Connecteur droit avec flèche 70" o:spid="_x0000_s1028" type="#_x0000_t37" style="position:absolute;left:12642;top:4603;width:2614;height:6365;visibility:visible;mso-wrap-style:square" o:connectortype="curved" o:gfxdata="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" strokecolor="black [3213]" strokeweight="2pt">
                   <v:stroke endarrow="block"/>
                   <v:shadow on="t" color="black" opacity="26214f" origin="-.5,-.5" offset=".74836mm,.74836mm"/>
                 </v:shape>
-                <v:shape id="Connecteur droit avec flèche 71" o:spid="_x0000_s1029" type="#_x0000_t37" style="position:absolute;left:6051;top:9424;width:6369;height:2686;rotation:90;flip:x y;visibility:visible;mso-wrap-style:square" o:connectortype="curved" o:gfxdata="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" strokecolor="black [3213]" strokeweight="2pt">
+                <v:shape id="Connecteur droit avec flèche 71" o:spid="_x0000_s1029" type="#_x0000_t37" style="position:absolute;left:3074;top:6445;width:6369;height:2686;rotation:90;flip:x y;visibility:visible;mso-wrap-style:square" o:connectortype="curved" o:gfxdata="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" strokecolor="black [3213]" strokeweight="2pt">
                   <v:stroke endarrow="block"/>
                   <v:shadow on="t" color="black" opacity="26214f" origin="-.5,-.5" offset=".74836mm,.74836mm"/>
                 </v:shape>
@@ -1294,85 +1163,97 @@
                   <v:path arrowok="t" fillok="f" o:connecttype="none"/>
                   <o:lock v:ext="edit" shapetype="t"/>
                 </v:shapetype>
-                <v:shape id="Connecteur droit avec flèche 72" o:spid="_x0000_s1030" type="#_x0000_t32" style="position:absolute;left:10411;top:16464;width:5304;height:4;flip:x;visibility:visible;mso-wrap-style:square" o:connectortype="straight" o:gfxdata="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" strokecolor="black [3213]" strokeweight="2pt">
+                <v:shape id="Connecteur droit avec flèche 72" o:spid="_x0000_s1030" type="#_x0000_t32" style="position:absolute;left:7434;top:13486;width:5304;height:4;flip:x;visibility:visible;mso-wrap-style:square" o:connectortype="straight" o:gfxdata="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" strokecolor="black [3213]" strokeweight="2pt">
                   <v:stroke endarrow="block"/>
                   <v:shadow on="t" color="black" opacity="26214f" origin="-.5,-.5" offset=".74836mm,.74836mm"/>
                 </v:shape>
-                <v:oval id="Ellipse 20" o:spid="_x0000_s1031" style="position:absolute;left:2977;top:2978;width:19800;height:19800;visibility:visible;mso-wrap-style:square;v-text-anchor:middle" o:gfxdata="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" filled="f" strokecolor="black [3213]">
+                <v:oval id="Ellipse 20" o:spid="_x0000_s1031" style="position:absolute;width:19800;height:19800;visibility:visible;mso-wrap-style:square;v-text-anchor:middle" o:gfxdata="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" filled="f" strokecolor="black [3213]">
                   <v:stroke dashstyle="dash"/>
                 </v:oval>
-                <v:shape id="Image 295" o:spid="_x0000_s1032" type="#_x0000_t75" style="position:absolute;left:31798;top:11086;width:3594;height:3594;visibility:visible;mso-wrap-style:square" o:gfxdata="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">
-                  <v:imagedata r:id="rId14" o:title=""/>
+                <v:shape id="Image 295" o:spid="_x0000_s1032" type="#_x0000_t75" style="position:absolute;left:28821;top:8107;width:3594;height:3594;visibility:visible;mso-wrap-style:square" o:gfxdata="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">
+                  <v:imagedata r:id="rId10" o:title=""/>
                   <v:shadow on="t" color="black" opacity="26214f" origin="-.5,-.5" offset=".74836mm,.74836mm"/>
                 </v:shape>
-                <v:shape id="Image 298" o:spid="_x0000_s1033" type="#_x0000_t75" style="position:absolute;left:16439;top:14674;width:3594;height:3594;visibility:visible;mso-wrap-style:square" o:gfxdata="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">
-                  <v:imagedata r:id="rId15" o:title=""/>
+                <v:shape id="Image 298" o:spid="_x0000_s1033" type="#_x0000_t75" style="position:absolute;left:13462;top:11695;width:3594;height:3594;visibility:visible;mso-wrap-style:square" o:gfxdata="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">
+                  <v:imagedata r:id="rId11" o:title=""/>
                   <v:shadow on="t" color="black" opacity="26214f" origin="-.5,-.5" offset=".74836mm,.74836mm"/>
                 </v:shape>
-                <v:shape id="Image 299" o:spid="_x0000_s1034" type="#_x0000_t75" style="position:absolute;left:6099;top:14673;width:3594;height:3594;visibility:visible;mso-wrap-style:square" o:gfxdata="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">
-                  <v:imagedata r:id="rId16" o:title=""/>
+                <v:shape id="Image 299" o:spid="_x0000_s1034" type="#_x0000_t75" style="position:absolute;left:3122;top:11694;width:3594;height:3594;visibility:visible;mso-wrap-style:square" o:gfxdata="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">
+                  <v:imagedata r:id="rId12" o:title=""/>
                   <v:shadow on="t" color="black" opacity="26214f" origin="-.5,-.5" offset=".74836mm,.74836mm"/>
                 </v:shape>
-                <v:shape id="Image 300" o:spid="_x0000_s1035" type="#_x0000_t75" style="position:absolute;left:11306;top:5788;width:3594;height:3594;visibility:visible;mso-wrap-style:square" o:gfxdata="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">
-                  <v:imagedata r:id="rId17" o:title=""/>
+                <v:shape id="Image 300" o:spid="_x0000_s1035" type="#_x0000_t75" style="position:absolute;left:8329;top:2809;width:3594;height:3594;visibility:visible;mso-wrap-style:square" o:gfxdata="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">
+                  <v:imagedata r:id="rId13" o:title=""/>
                   <v:shadow on="t" color="black" opacity="26214f" origin="-.5,-.5" offset=".74836mm,.74836mm"/>
                 </v:shape>
-                <v:oval id="Ellipse 301" o:spid="_x0000_s1036" style="position:absolute;left:10579;top:5062;width:5040;height:5040;visibility:visible;mso-wrap-style:square;v-text-anchor:middle" o:gfxdata="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" filled="f" stroked="f" strokeweight=".5pt">
+                <v:oval id="Ellipse 301" o:spid="_x0000_s1036" style="position:absolute;left:7602;top:2083;width:5040;height:5040;visibility:visible;mso-wrap-style:square;v-text-anchor:middle" o:gfxdata="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" filled="f" stroked="f" strokeweight=".5pt">
                   <v:stroke joinstyle="miter"/>
                 </v:oval>
-                <v:oval id="Ellipse 302" o:spid="_x0000_s1037" style="position:absolute;left:5375;top:13951;width:5036;height:5035;visibility:visible;mso-wrap-style:square;v-text-anchor:middle" o:gfxdata="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" filled="f" stroked="f" strokeweight=".5pt">
+                <v:oval id="Ellipse 302" o:spid="_x0000_s1037" style="position:absolute;left:2399;top:10972;width:5035;height:5036;visibility:visible;mso-wrap-style:square;v-text-anchor:middle" o:gfxdata="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" filled="f" stroked="f" strokeweight=".5pt">
                   <v:stroke joinstyle="miter"/>
                 </v:oval>
-                <v:oval id="Ellipse 303" o:spid="_x0000_s1038" style="position:absolute;left:15715;top:13946;width:5036;height:5036;visibility:visible;mso-wrap-style:square;v-text-anchor:middle" o:gfxdata="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" filled="f" stroked="f" strokeweight=".5pt">
+                <v:oval id="Ellipse 303" o:spid="_x0000_s1038" style="position:absolute;left:12738;top:10968;width:5036;height:5035;visibility:visible;mso-wrap-style:square;v-text-anchor:middle" o:gfxdata="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" filled="f" stroked="f" strokeweight=".5pt">
                   <v:stroke joinstyle="miter"/>
                 </v:oval>
-                <v:oval id="Ellipse 304" o:spid="_x0000_s1039" style="position:absolute;left:27855;top:3367;width:5035;height:5036;visibility:visible;mso-wrap-style:square;v-text-anchor:middle" o:gfxdata="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" filled="f" stroked="f" strokeweight=".5pt">
+                <v:oval id="Ellipse 304" o:spid="_x0000_s1039" style="position:absolute;left:24878;top:389;width:5036;height:5035;visibility:visible;mso-wrap-style:square;v-text-anchor:middle" o:gfxdata="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" filled="f" stroked="f" strokeweight=".5pt">
                   <v:stroke joinstyle="miter"/>
                 </v:oval>
-                <v:oval id="Ellipse 305" o:spid="_x0000_s1040" style="position:absolute;left:28838;top:17950;width:5035;height:5035;visibility:visible;mso-wrap-style:square;v-text-anchor:middle" o:gfxdata="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" filled="f" stroked="f" strokeweight=".5pt">
+                <v:oval id="Ellipse 305" o:spid="_x0000_s1040" style="position:absolute;left:25861;top:14971;width:5036;height:5035;visibility:visible;mso-wrap-style:square;v-text-anchor:middle" o:gfxdata="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" filled="f" stroked="f" strokeweight=".5pt">
                   <v:stroke joinstyle="miter"/>
                 </v:oval>
-                <v:oval id="Ellipse 306" o:spid="_x0000_s1041" style="position:absolute;left:28843;top:10701;width:5036;height:5036;visibility:visible;mso-wrap-style:square;v-text-anchor:middle" o:gfxdata="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" filled="f" stroked="f" strokeweight=".5pt">
+                <v:oval id="Ellipse 306" o:spid="_x0000_s1041" style="position:absolute;left:25866;top:7723;width:5036;height:5035;visibility:visible;mso-wrap-style:square;v-text-anchor:middle" o:gfxdata="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" filled="f" stroked="f" strokeweight=".5pt">
                   <v:stroke joinstyle="miter"/>
                 </v:oval>
-                <v:oval id="Ellipse 48" o:spid="_x0000_s1042" style="position:absolute;left:23703;top:2978;width:19793;height:19799;visibility:visible;mso-wrap-style:square;v-text-anchor:middle" o:gfxdata="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" filled="f" strokecolor="black [3213]">
+                <v:oval id="Ellipse 48" o:spid="_x0000_s1042" style="position:absolute;left:20726;width:19793;height:19799;visibility:visible;mso-wrap-style:square;v-text-anchor:middle" o:gfxdata="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" filled="f" strokecolor="black [3213]">
                   <v:stroke dashstyle="dash"/>
                 </v:oval>
-                <v:shape id="Graphique 2" o:spid="_x0000_s1043" type="#_x0000_t75" alt="Montagnes contour" style="position:absolute;left:31664;top:23645;width:3600;height:3600;visibility:visible;mso-wrap-style:square" o:gfxdata="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">
-                  <v:imagedata r:id="rId18" o:title="Montagnes contour"/>
-                </v:shape>
-                <v:rect id="Rectangle 3" o:spid="_x0000_s1044" style="position:absolute;left:31662;top:23644;width:3600;height:3600;visibility:visible;mso-wrap-style:square;v-text-anchor:middle" o:gfxdata="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" filled="f" strokecolor="black [3213]" strokeweight="1pt"/>
-                <v:shape id="Graphique 1" o:spid="_x0000_s1045" type="#_x0000_t75" alt="Nuage contour" style="position:absolute;left:10957;top:36135;width:3597;height:3597;visibility:visible;mso-wrap-style:square" o:gfxdata="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">
-                  <v:imagedata r:id="rId19" o:title="Nuage contour"/>
-                </v:shape>
-                <v:rect id="Rectangle 65" o:spid="_x0000_s1046" style="position:absolute;left:10958;top:36138;width:3593;height:3597;visibility:visible;mso-wrap-style:square;v-text-anchor:middle" o:gfxdata="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" filled="f" strokecolor="black [3213]" strokeweight="1pt"/>
-                <v:shape id="Graphique 1" o:spid="_x0000_s1047" type="#_x0000_t75" alt="Nuage contour" style="position:absolute;left:10957;top:32221;width:3597;height:3597;visibility:visible;mso-wrap-style:square" o:gfxdata="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">
-                  <v:imagedata r:id="rId19" o:title="Nuage contour"/>
-                </v:shape>
-                <v:rect id="Rectangle 68" o:spid="_x0000_s1048" style="position:absolute;left:10958;top:32224;width:3593;height:3596;visibility:visible;mso-wrap-style:square;v-text-anchor:middle" o:gfxdata="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" filled="f" strokecolor="black [3213]" strokeweight="1pt"/>
-                <v:shape id="Graphique 1" o:spid="_x0000_s1049" type="#_x0000_t75" alt="Nuage contour" style="position:absolute;left:21192;top:32227;width:3598;height:3591;visibility:visible;mso-wrap-style:square" o:gfxdata="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">
-                  <v:imagedata r:id="rId19" o:title="Nuage contour"/>
-                </v:shape>
-                <v:rect id="Rectangle 72" o:spid="_x0000_s1050" style="position:absolute;left:21199;top:32224;width:3594;height:3590;visibility:visible;mso-wrap-style:square;v-text-anchor:middle" o:gfxdata="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" filled="f" strokecolor="black [3213]" strokeweight="1pt"/>
-                <v:shape id="Graphique 2" o:spid="_x0000_s1051" type="#_x0000_t75" alt="Montagnes contour" style="position:absolute;left:31661;top:36133;width:3595;height:3600;visibility:visible;mso-wrap-style:square" o:gfxdata="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">
-                  <v:imagedata r:id="rId18" o:title="Montagnes contour"/>
-                </v:shape>
-                <v:rect id="Rectangle 77" o:spid="_x0000_s1052" style="position:absolute;left:31659;top:36132;width:3596;height:3600;visibility:visible;mso-wrap-style:square;v-text-anchor:middle" o:gfxdata="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" filled="f" strokecolor="black [3213]" strokeweight="1pt"/>
-                <v:shape id="Graphique 2" o:spid="_x0000_s1053" type="#_x0000_t75" alt="Montagnes contour" style="position:absolute;left:31662;top:32225;width:3596;height:3593;visibility:visible;mso-wrap-style:square" o:gfxdata="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">
-                  <v:imagedata r:id="rId18" o:title="Montagnes contour"/>
-                </v:shape>
-                <v:rect id="Rectangle 80" o:spid="_x0000_s1054" style="position:absolute;left:31661;top:32224;width:3595;height:3594;visibility:visible;mso-wrap-style:square;v-text-anchor:middle" o:gfxdata="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" filled="f" strokecolor="black [3213]" strokeweight="1pt"/>
-                <v:line id="Connecteur droit 6" o:spid="_x0000_s1055" style="position:absolute;visibility:visible;mso-wrap-style:square" from="6099,40192" to="41360,40192" o:connectortype="straight" o:gfxdata="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" strokecolor="black [3213]">
+                <v:line id="Connecteur droit 6" o:spid="_x0000_s1043" style="position:absolute;visibility:visible;mso-wrap-style:square" from="3122,31693" to="38383,31693" o:connectortype="straight" o:gfxdata="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" strokecolor="black [3213]" strokeweight="5pt">
                   <v:stroke joinstyle="miter"/>
                 </v:line>
-                <v:shape id="Graphique 2" o:spid="_x0000_s1056" type="#_x0000_t75" alt="Montagnes contour" style="position:absolute;left:21199;top:36142;width:3596;height:3593;visibility:visible;mso-wrap-style:square" o:gfxdata="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">
-                  <v:imagedata r:id="rId18" o:title="Montagnes contour"/>
+                <v:shape id="Image 38" o:spid="_x0000_s1044" type="#_x0000_t75" style="position:absolute;left:12583;top:22929;width:3588;height:3594;visibility:visible;mso-wrap-style:square" o:gfxdata="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">
+                  <v:imagedata r:id="rId11" o:title=""/>
+                  <v:shadow on="t" color="black" opacity="26214f" origin="-.5,-.5" offset=".74836mm,.74836mm"/>
                 </v:shape>
-                <v:rect id="Rectangle 84" o:spid="_x0000_s1057" style="position:absolute;left:21197;top:36141;width:3596;height:3594;visibility:visible;mso-wrap-style:square;v-text-anchor:middle" o:gfxdata="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" filled="f" strokecolor="black [3213]" strokeweight="1pt"/>
-                <v:shape id="Graphique 1" o:spid="_x0000_s1058" type="#_x0000_t75" alt="Nuage contour" style="position:absolute;left:10963;top:23645;width:3594;height:3595;visibility:visible;mso-wrap-style:square" o:gfxdata="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">
-                  <v:imagedata r:id="rId19" o:title="Nuage contour"/>
+                <v:shape id="Image 40" o:spid="_x0000_s1045" type="#_x0000_t75" style="position:absolute;left:18737;top:27194;width:3588;height:3594;visibility:visible;mso-wrap-style:square" o:gfxdata="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">
+                  <v:imagedata r:id="rId10" o:title=""/>
+                  <v:shadow on="t" color="black" opacity="26214f" origin="-.5,-.5" offset=".74836mm,.74836mm"/>
                 </v:shape>
-                <v:rect id="Rectangle 86" o:spid="_x0000_s1059" style="position:absolute;left:10963;top:23645;width:3588;height:3595;visibility:visible;mso-wrap-style:square;v-text-anchor:middle" o:gfxdata="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" filled="f" strokecolor="black [3213]" strokeweight="1pt"/>
+                <v:shape id="Image 41" o:spid="_x0000_s1046" type="#_x0000_t75" style="position:absolute;left:24875;top:27194;width:3588;height:3594;visibility:visible;mso-wrap-style:square" o:gfxdata="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">
+                  <v:imagedata r:id="rId10" o:title=""/>
+                  <v:shadow on="t" color="black" opacity="26214f" origin="-.5,-.5" offset=".74836mm,.74836mm"/>
+                </v:shape>
+                <v:shape id="Image 42" o:spid="_x0000_s1047" type="#_x0000_t75" style="position:absolute;left:24878;top:22929;width:3587;height:3594;visibility:visible;mso-wrap-style:square" o:gfxdata="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">
+                  <v:imagedata r:id="rId10" o:title=""/>
+                  <v:shadow on="t" color="black" opacity="26214f" origin="-.5,-.5" offset=".74836mm,.74836mm"/>
+                </v:shape>
+                <v:shape id="Image 43" o:spid="_x0000_s1048" type="#_x0000_t75" style="position:absolute;left:12590;top:27194;width:3588;height:3594;visibility:visible;mso-wrap-style:square" o:gfxdata="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">
+                  <v:imagedata r:id="rId13" o:title=""/>
+                  <v:shadow on="t" color="black" opacity="26214f" origin="-.5,-.5" offset=".74836mm,.74836mm"/>
+                </v:shape>
+                <v:shape id="Image 44" o:spid="_x0000_s1049" type="#_x0000_t75" style="position:absolute;left:6445;top:27194;width:3581;height:3594;visibility:visible;mso-wrap-style:square" o:gfxdata="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">
+                  <v:imagedata r:id="rId13" o:title=""/>
+                  <v:shadow on="t" color="black" opacity="26214f" origin="-.5,-.5" offset=".74836mm,.74836mm"/>
+                </v:shape>
+                <v:shape id="Image 45" o:spid="_x0000_s1050" type="#_x0000_t75" style="position:absolute;left:6444;top:22929;width:3582;height:3594;visibility:visible;mso-wrap-style:square" o:gfxdata="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">
+                  <v:imagedata r:id="rId13" o:title=""/>
+                  <v:shadow on="t" color="black" opacity="26214f" origin="-.5,-.5" offset=".74836mm,.74836mm"/>
+                </v:shape>
+                <v:shape id="Image 46" o:spid="_x0000_s1051" type="#_x0000_t75" style="position:absolute;left:18737;top:22929;width:3582;height:3594;visibility:visible;mso-wrap-style:square" o:gfxdata="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">
+                  <v:imagedata r:id="rId13" o:title=""/>
+                  <v:shadow on="t" color="black" opacity="26214f" origin="-.5,-.5" offset=".74836mm,.74836mm"/>
+                </v:shape>
+                <v:shape id="Image 47" o:spid="_x0000_s1052" type="#_x0000_t75" style="position:absolute;left:31021;top:27184;width:3581;height:3594;visibility:visible;mso-wrap-style:square" o:gfxdata="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">
+                  <v:imagedata r:id="rId13" o:title=""/>
+                  <v:shadow on="t" color="black" opacity="26214f" origin="-.5,-.5" offset=".74836mm,.74836mm"/>
+                </v:shape>
+                <v:shape id="Image 49" o:spid="_x0000_s1053" type="#_x0000_t75" style="position:absolute;left:31024;top:22935;width:3581;height:3594;visibility:visible;mso-wrap-style:square" o:gfxdata="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">
+                  <v:imagedata r:id="rId10" o:title=""/>
+                  <v:shadow on="t" color="black" opacity="26214f" origin="-.5,-.5" offset=".74836mm,.74836mm"/>
+                </v:shape>
+                <v:shape id="Signe de multiplication 4" o:spid="_x0000_s1054" style="position:absolute;left:28290;top:22290;width:9144;height:9144;visibility:visible;mso-wrap-style:square;v-text-anchor:middle" coordsize="914400,914400" o:gfxdata="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" path="m207635,231597r23962,-23962l457200,433238,682803,207635r23962,23962l481162,457200,706765,682803r-23962,23962l457200,481162,231597,706765,207635,682803,433238,457200,207635,231597xe" fillcolor="red" stroked="f" strokeweight="1pt">
+                  <v:stroke joinstyle="miter"/>
+                  <v:path arrowok="t" o:connecttype="custom" o:connectlocs="207635,231597;231597,207635;457200,433238;682803,207635;706765,231597;481162,457200;706765,682803;682803,706765;457200,481162;231597,706765;207635,682803;433238,457200;207635,231597" o:connectangles="0,0,0,0,0,0,0,0,0,0,0,0,0"/>
+                </v:shape>
                 <w10:anchorlock/>
               </v:group>
             </w:pict>
@@ -1381,8 +1262,8 @@
       </w:r>
     </w:p>
     <w:sectPr>
-      <w:footerReference w:type="default" r:id="rId20"/>
-      <w:footerReference w:type="first" r:id="rId21"/>
+      <w:footerReference w:type="default" r:id="rId14"/>
+      <w:footerReference w:type="first" r:id="rId15"/>
       <w:pgSz w:w="11906" w:h="16838"/>
       <w:pgMar w:top="567" w:right="567" w:bottom="567" w:left="567" w:header="0" w:footer="0" w:gutter="0"/>
       <w:pgNumType w:start="1"/>
@@ -1440,13 +1321,7 @@
       <w:rPr>
         <w:rFonts w:asciiTheme="majorHAnsi" w:hAnsiTheme="majorHAnsi" w:cstheme="majorHAnsi"/>
       </w:rPr>
-      <w:t>i</w:t>
-    </w:r>
-    <w:r>
-      <w:rPr>
-        <w:rFonts w:asciiTheme="majorHAnsi" w:hAnsiTheme="majorHAnsi" w:cstheme="majorHAnsi"/>
-      </w:rPr>
-      <w:t>jersi</w:t>
+      <w:t>ijersi</w:t>
     </w:r>
     <w:proofErr w:type="spellEnd"/>
     <w:r>
@@ -1478,7 +1353,7 @@
         <w:rFonts w:asciiTheme="majorHAnsi" w:hAnsiTheme="majorHAnsi" w:cstheme="majorHAnsi"/>
         <w:noProof/>
       </w:rPr>
-      <w:t>2022-0127-0819</w:t>
+      <w:t>2022-0717-1214</w:t>
     </w:r>
     <w:r>
       <w:rPr>
@@ -1521,12 +1396,6 @@
         <w:color w:val="000000"/>
       </w:rPr>
       <w:tab/>
-    </w:r>
-    <w:r>
-      <w:rPr>
-        <w:rFonts w:asciiTheme="majorHAnsi" w:eastAsia="Calibri" w:hAnsiTheme="majorHAnsi" w:cstheme="majorHAnsi"/>
-        <w:color w:val="000000"/>
-      </w:rPr>
       <w:t xml:space="preserve">page </w:t>
     </w:r>
     <w:r>
@@ -1793,6 +1662,7 @@
     <w:lsdException w:name="HTML Sample" w:semiHidden="1" w:unhideWhenUsed="1"/>
     <w:lsdException w:name="HTML Typewriter" w:semiHidden="1" w:unhideWhenUsed="1"/>
     <w:lsdException w:name="HTML Variable" w:semiHidden="1" w:unhideWhenUsed="1"/>
+    <w:lsdException w:name="Normal Table" w:semiHidden="1" w:unhideWhenUsed="1"/>
     <w:lsdException w:name="annotation subject" w:semiHidden="1" w:unhideWhenUsed="1"/>
     <w:lsdException w:name="No List" w:semiHidden="1" w:unhideWhenUsed="1"/>
     <w:lsdException w:name="Outline List 1" w:semiHidden="1" w:unhideWhenUsed="1"/>
@@ -1839,8 +1709,10 @@
     <w:lsdException w:name="Table Subtle 2" w:semiHidden="1" w:unhideWhenUsed="1"/>
     <w:lsdException w:name="Table Web 1" w:semiHidden="1" w:unhideWhenUsed="1"/>
     <w:lsdException w:name="Table Web 2" w:semiHidden="1" w:unhideWhenUsed="1"/>
+    <w:lsdException w:name="Table Web 3" w:semiHidden="1" w:unhideWhenUsed="1"/>
     <w:lsdException w:name="Balloon Text" w:semiHidden="1" w:unhideWhenUsed="1"/>
     <w:lsdException w:name="Table Grid" w:uiPriority="39"/>
+    <w:lsdException w:name="Table Theme" w:semiHidden="1" w:unhideWhenUsed="1"/>
     <w:lsdException w:name="Placeholder Text" w:semiHidden="1"/>
     <w:lsdException w:name="No Spacing" w:uiPriority="1" w:qFormat="1"/>
     <w:lsdException w:name="Light Shading" w:uiPriority="60"/>

</xml_diff>

<commit_message>
Improve drawing about actions
</commit_message>
<xml_diff>
--- a/pictures/schema.docx
+++ b/pictures/schema.docx
@@ -1,6 +1,6 @@
 
 <file path=word/document.xml><?xml version="1.0" encoding="utf-8"?>
-<w:document xmlns:wpc="http://schemas.microsoft.com/office/word/2010/wordprocessingCanvas" xmlns:cx="http://schemas.microsoft.com/office/drawing/2014/chartex" xmlns:cx1="http://schemas.microsoft.com/office/drawing/2015/9/8/chartex" xmlns:cx2="http://schemas.microsoft.com/office/drawing/2015/10/21/chartex" xmlns:cx3="http://schemas.microsoft.com/office/drawing/2016/5/9/chartex" xmlns:cx4="http://schemas.microsoft.com/office/drawing/2016/5/10/chartex" xmlns:cx5="http://schemas.microsoft.com/office/drawing/2016/5/11/chartex" xmlns:cx6="http://schemas.microsoft.com/office/drawing/2016/5/12/chartex" xmlns:cx7="http://schemas.microsoft.com/office/drawing/2016/5/13/chartex" xmlns:cx8="http://schemas.microsoft.com/office/drawing/2016/5/14/chartex" xmlns:mc="http://schemas.openxmlformats.org/markup-compatibility/2006" xmlns:aink="http://schemas.microsoft.com/office/drawing/2016/ink" xmlns:am3d="http://schemas.microsoft.com/office/drawing/2017/model3d" xmlns:o="urn:schemas-microsoft-com:office:office" xmlns:oel="http://schemas.microsoft.com/office/2019/extlst" xmlns:r="http://schemas.openxmlformats.org/officeDocument/2006/relationships" xmlns:m="http://schemas.openxmlformats.org/officeDocument/2006/math" xmlns:v="urn:schemas-microsoft-com:vml" xmlns:wp14="http://schemas.microsoft.com/office/word/2010/wordprocessingDrawing" xmlns:wp="http://schemas.openxmlformats.org/drawingml/2006/wordprocessingDrawing" xmlns:w10="urn:schemas-microsoft-com:office:word" xmlns:w="http://schemas.openxmlformats.org/wordprocessingml/2006/main" xmlns:w14="http://schemas.microsoft.com/office/word/2010/wordml" xmlns:w15="http://schemas.microsoft.com/office/word/2012/wordml" xmlns:w16cex="http://schemas.microsoft.com/office/word/2018/wordml/cex" xmlns:w16cid="http://schemas.microsoft.com/office/word/2016/wordml/cid" xmlns:w16="http://schemas.microsoft.com/office/word/2018/wordml" xmlns:w16sdtdh="http://schemas.microsoft.com/office/word/2020/wordml/sdtdatahash" xmlns:w16se="http://schemas.microsoft.com/office/word/2015/wordml/symex" xmlns:wpg="http://schemas.microsoft.com/office/word/2010/wordprocessingGroup" xmlns:wpi="http://schemas.microsoft.com/office/word/2010/wordprocessingInk" xmlns:wne="http://schemas.microsoft.com/office/word/2006/wordml" xmlns:wps="http://schemas.microsoft.com/office/word/2010/wordprocessingShape" mc:Ignorable="w14 w15 w16se w16cid w16 w16cex w16sdtdh wp14">
+<w:document xmlns:wpc="http://schemas.microsoft.com/office/word/2010/wordprocessingCanvas" xmlns:cx="http://schemas.microsoft.com/office/drawing/2014/chartex" xmlns:cx1="http://schemas.microsoft.com/office/drawing/2015/9/8/chartex" xmlns:cx2="http://schemas.microsoft.com/office/drawing/2015/10/21/chartex" xmlns:cx3="http://schemas.microsoft.com/office/drawing/2016/5/9/chartex" xmlns:cx4="http://schemas.microsoft.com/office/drawing/2016/5/10/chartex" xmlns:cx5="http://schemas.microsoft.com/office/drawing/2016/5/11/chartex" xmlns:cx6="http://schemas.microsoft.com/office/drawing/2016/5/12/chartex" xmlns:cx7="http://schemas.microsoft.com/office/drawing/2016/5/13/chartex" xmlns:cx8="http://schemas.microsoft.com/office/drawing/2016/5/14/chartex" xmlns:mc="http://schemas.openxmlformats.org/markup-compatibility/2006" xmlns:aink="http://schemas.microsoft.com/office/drawing/2016/ink" xmlns:am3d="http://schemas.microsoft.com/office/drawing/2017/model3d" xmlns:o="urn:schemas-microsoft-com:office:office" xmlns:oel="http://schemas.microsoft.com/office/2019/extlst" xmlns:r="http://schemas.openxmlformats.org/officeDocument/2006/relationships" xmlns:m="http://schemas.openxmlformats.org/officeDocument/2006/math" xmlns:v="urn:schemas-microsoft-com:vml" xmlns:wp14="http://schemas.microsoft.com/office/word/2010/wordprocessingDrawing" xmlns:wp="http://schemas.openxmlformats.org/drawingml/2006/wordprocessingDrawing" xmlns:w10="urn:schemas-microsoft-com:office:word" xmlns:w="http://schemas.openxmlformats.org/wordprocessingml/2006/main" xmlns:w14="http://schemas.microsoft.com/office/word/2010/wordml" xmlns:w15="http://schemas.microsoft.com/office/word/2012/wordml" xmlns:w16cex="http://schemas.microsoft.com/office/word/2018/wordml/cex" xmlns:w16cid="http://schemas.microsoft.com/office/word/2016/wordml/cid" xmlns:w16="http://schemas.microsoft.com/office/word/2018/wordml" xmlns:w16du="http://schemas.microsoft.com/office/word/2023/wordml/word16du" xmlns:w16sdtdh="http://schemas.microsoft.com/office/word/2020/wordml/sdtdatahash" xmlns:w16se="http://schemas.microsoft.com/office/word/2015/wordml/symex" xmlns:wpg="http://schemas.microsoft.com/office/word/2010/wordprocessingGroup" xmlns:wpi="http://schemas.microsoft.com/office/word/2010/wordprocessingInk" xmlns:wne="http://schemas.microsoft.com/office/word/2006/wordml" xmlns:wps="http://schemas.microsoft.com/office/word/2010/wordprocessingShape" mc:Ignorable="w14 w15 w16se w16cid w16 w16cex w16sdtdh wp14">
   <w:body>
     <w:p>
       <w:pPr>
@@ -19,7 +19,7 @@
         <mc:AlternateContent>
           <mc:Choice Requires="wpc">
             <w:drawing>
-              <wp:inline distT="0" distB="0" distL="0" distR="0" wp14:anchorId="5B199907" wp14:editId="1F68BDFE">
+              <wp:inline distT="0" distB="0" distL="0" distR="0" wp14:anchorId="5B199907" wp14:editId="7EACF767">
                 <wp:extent cx="5419725" cy="5310835"/>
                 <wp:effectExtent l="0" t="0" r="9525" b="4445"/>
                 <wp:docPr id="307" name="Zone de dessin 307"/>
@@ -1265,21 +1265,28 @@
                         </wps:bodyPr>
                       </wps:wsp>
                       <wps:wsp>
-                        <wps:cNvPr id="54" name="Rectangle 54"/>
+                        <wps:cNvPr id="5" name="Légende : flèche vers la droite 5"/>
                         <wps:cNvSpPr/>
                         <wps:spPr>
                           <a:xfrm>
-                            <a:off x="1815410" y="3130888"/>
-                            <a:ext cx="358140" cy="358140"/>
-                          </a:xfrm>
-                          <a:prstGeom prst="rect">
-                            <a:avLst/>
+                            <a:off x="2239520" y="3136268"/>
+                            <a:ext cx="314594" cy="771660"/>
+                          </a:xfrm>
+                          <a:prstGeom prst="rightArrowCallout">
+                            <a:avLst>
+                              <a:gd name="adj1" fmla="val 19765"/>
+                              <a:gd name="adj2" fmla="val 23490"/>
+                              <a:gd name="adj3" fmla="val 52711"/>
+                              <a:gd name="adj4" fmla="val 26890"/>
+                            </a:avLst>
                           </a:prstGeom>
                           <a:solidFill>
-                            <a:schemeClr val="tx1"/>
+                            <a:schemeClr val="bg1"/>
                           </a:solidFill>
                           <a:ln>
-                            <a:noFill/>
+                            <a:solidFill>
+                              <a:schemeClr val="tx1"/>
+                            </a:solidFill>
                           </a:ln>
                         </wps:spPr>
                         <wps:style>
@@ -1298,594 +1305,7 @@
                             <a:schemeClr val="lt1"/>
                           </a:fontRef>
                         </wps:style>
-                        <wps:txbx>
-                          <w:txbxContent>
-                            <w:p>
-                              <w:pPr>
-                                <w:jc w:val="center"/>
-                                <w:rPr>
-                                  <w:color w:val="FFFFFF"/>
-                                </w:rPr>
-                              </w:pPr>
-                              <w:r>
-                                <w:rPr>
-                                  <w:color w:val="FFFFFF"/>
-                                </w:rPr>
-                                <w:t>A</w:t>
-                              </w:r>
-                            </w:p>
-                          </w:txbxContent>
-                        </wps:txbx>
-                        <wps:bodyPr rot="0" spcFirstLastPara="0" vert="horz" wrap="square" lIns="91440" tIns="45720" rIns="91440" bIns="45720" numCol="1" spcCol="0" rtlCol="0" fromWordArt="0" anchor="ctr" anchorCtr="0" forceAA="0" compatLnSpc="1">
-                          <a:prstTxWarp prst="textNoShape">
-                            <a:avLst/>
-                          </a:prstTxWarp>
-                          <a:noAutofit/>
-                        </wps:bodyPr>
-                      </wps:wsp>
-                      <wps:wsp>
-                        <wps:cNvPr id="56" name="Rectangle 56"/>
-                        <wps:cNvSpPr/>
-                        <wps:spPr>
-                          <a:xfrm>
-                            <a:off x="1816045" y="3549988"/>
-                            <a:ext cx="356870" cy="356870"/>
-                          </a:xfrm>
-                          <a:prstGeom prst="rect">
-                            <a:avLst/>
-                          </a:prstGeom>
-                          <a:solidFill>
-                            <a:schemeClr val="tx1"/>
-                          </a:solidFill>
-                          <a:ln>
-                            <a:noFill/>
-                          </a:ln>
-                        </wps:spPr>
-                        <wps:style>
-                          <a:lnRef idx="2">
-                            <a:schemeClr val="accent1">
-                              <a:shade val="50000"/>
-                            </a:schemeClr>
-                          </a:lnRef>
-                          <a:fillRef idx="1">
-                            <a:schemeClr val="accent1"/>
-                          </a:fillRef>
-                          <a:effectRef idx="0">
-                            <a:schemeClr val="accent1"/>
-                          </a:effectRef>
-                          <a:fontRef idx="minor">
-                            <a:schemeClr val="lt1"/>
-                          </a:fontRef>
-                        </wps:style>
-                        <wps:txbx>
-                          <w:txbxContent>
-                            <w:p>
-                              <w:pPr>
-                                <w:jc w:val="center"/>
-                                <w:rPr>
-                                  <w:color w:val="FFFFFF"/>
-                                </w:rPr>
-                              </w:pPr>
-                              <w:r>
-                                <w:rPr>
-                                  <w:color w:val="FFFFFF"/>
-                                </w:rPr>
-                                <w:t>B</w:t>
-                              </w:r>
-                            </w:p>
-                          </w:txbxContent>
-                        </wps:txbx>
-                        <wps:bodyPr rot="0" spcFirstLastPara="0" vert="horz" wrap="square" lIns="91440" tIns="45720" rIns="91440" bIns="45720" numCol="1" spcCol="0" rtlCol="0" fromWordArt="0" anchor="ctr" anchorCtr="0" forceAA="0" compatLnSpc="1">
-                          <a:prstTxWarp prst="textNoShape">
-                            <a:avLst/>
-                          </a:prstTxWarp>
-                          <a:noAutofit/>
-                        </wps:bodyPr>
-                      </wps:wsp>
-                      <wps:wsp>
-                        <wps:cNvPr id="60" name="Rectangle 60"/>
-                        <wps:cNvSpPr/>
-                        <wps:spPr>
-                          <a:xfrm>
-                            <a:off x="477901" y="3548862"/>
-                            <a:ext cx="358140" cy="358140"/>
-                          </a:xfrm>
-                          <a:prstGeom prst="rect">
-                            <a:avLst/>
-                          </a:prstGeom>
-                          <a:solidFill>
-                            <a:schemeClr val="tx1"/>
-                          </a:solidFill>
-                          <a:ln>
-                            <a:noFill/>
-                          </a:ln>
-                        </wps:spPr>
-                        <wps:style>
-                          <a:lnRef idx="2">
-                            <a:schemeClr val="accent1">
-                              <a:shade val="50000"/>
-                            </a:schemeClr>
-                          </a:lnRef>
-                          <a:fillRef idx="1">
-                            <a:schemeClr val="accent1"/>
-                          </a:fillRef>
-                          <a:effectRef idx="0">
-                            <a:schemeClr val="accent1"/>
-                          </a:effectRef>
-                          <a:fontRef idx="minor">
-                            <a:schemeClr val="lt1"/>
-                          </a:fontRef>
-                        </wps:style>
-                        <wps:txbx>
-                          <w:txbxContent>
-                            <w:p>
-                              <w:pPr>
-                                <w:jc w:val="center"/>
-                                <w:rPr>
-                                  <w:color w:val="FFFFFF"/>
-                                </w:rPr>
-                              </w:pPr>
-                              <w:r>
-                                <w:rPr>
-                                  <w:color w:val="FFFFFF"/>
-                                </w:rPr>
-                                <w:t>A</w:t>
-                              </w:r>
-                            </w:p>
-                          </w:txbxContent>
-                        </wps:txbx>
-                        <wps:bodyPr rot="0" spcFirstLastPara="0" vert="horz" wrap="square" lIns="91440" tIns="45720" rIns="91440" bIns="45720" numCol="1" spcCol="0" rtlCol="0" fromWordArt="0" anchor="ctr" anchorCtr="0" forceAA="0" compatLnSpc="1">
-                          <a:prstTxWarp prst="textNoShape">
-                            <a:avLst/>
-                          </a:prstTxWarp>
-                          <a:noAutofit/>
-                        </wps:bodyPr>
-                      </wps:wsp>
-                      <wps:wsp>
-                        <wps:cNvPr id="62" name="Rectangle 62"/>
-                        <wps:cNvSpPr/>
-                        <wps:spPr>
-                          <a:xfrm>
-                            <a:off x="892720" y="3550349"/>
-                            <a:ext cx="356870" cy="356870"/>
-                          </a:xfrm>
-                          <a:prstGeom prst="rect">
-                            <a:avLst/>
-                          </a:prstGeom>
-                          <a:solidFill>
-                            <a:schemeClr val="tx1"/>
-                          </a:solidFill>
-                          <a:ln>
-                            <a:noFill/>
-                          </a:ln>
-                        </wps:spPr>
-                        <wps:style>
-                          <a:lnRef idx="2">
-                            <a:schemeClr val="accent1">
-                              <a:shade val="50000"/>
-                            </a:schemeClr>
-                          </a:lnRef>
-                          <a:fillRef idx="1">
-                            <a:schemeClr val="accent1"/>
-                          </a:fillRef>
-                          <a:effectRef idx="0">
-                            <a:schemeClr val="accent1"/>
-                          </a:effectRef>
-                          <a:fontRef idx="minor">
-                            <a:schemeClr val="lt1"/>
-                          </a:fontRef>
-                        </wps:style>
-                        <wps:txbx>
-                          <w:txbxContent>
-                            <w:p>
-                              <w:pPr>
-                                <w:jc w:val="center"/>
-                                <w:rPr>
-                                  <w:color w:val="FFFFFF"/>
-                                </w:rPr>
-                              </w:pPr>
-                              <w:r>
-                                <w:rPr>
-                                  <w:color w:val="FFFFFF"/>
-                                </w:rPr>
-                                <w:t>B</w:t>
-                              </w:r>
-                            </w:p>
-                          </w:txbxContent>
-                        </wps:txbx>
-                        <wps:bodyPr rot="0" spcFirstLastPara="0" vert="horz" wrap="square" lIns="91440" tIns="45720" rIns="91440" bIns="45720" numCol="1" spcCol="0" rtlCol="0" fromWordArt="0" anchor="ctr" anchorCtr="0" forceAA="0" compatLnSpc="1">
-                          <a:prstTxWarp prst="textNoShape">
-                            <a:avLst/>
-                          </a:prstTxWarp>
-                          <a:noAutofit/>
-                        </wps:bodyPr>
-                      </wps:wsp>
-                      <wps:wsp>
-                        <wps:cNvPr id="5" name="Légende : flèche vers la droite 5"/>
-                        <wps:cNvSpPr/>
-                        <wps:spPr>
-                          <a:xfrm>
-                            <a:off x="2239520" y="3136268"/>
-                            <a:ext cx="314594" cy="771660"/>
-                          </a:xfrm>
-                          <a:prstGeom prst="rightArrowCallout">
-                            <a:avLst>
-                              <a:gd name="adj1" fmla="val 19765"/>
-                              <a:gd name="adj2" fmla="val 23490"/>
-                              <a:gd name="adj3" fmla="val 52711"/>
-                              <a:gd name="adj4" fmla="val 26890"/>
-                            </a:avLst>
-                          </a:prstGeom>
-                          <a:solidFill>
-                            <a:schemeClr val="bg1"/>
-                          </a:solidFill>
-                          <a:ln>
-                            <a:solidFill>
-                              <a:schemeClr val="tx1"/>
-                            </a:solidFill>
-                          </a:ln>
-                        </wps:spPr>
-                        <wps:style>
-                          <a:lnRef idx="2">
-                            <a:schemeClr val="accent1">
-                              <a:shade val="50000"/>
-                            </a:schemeClr>
-                          </a:lnRef>
-                          <a:fillRef idx="1">
-                            <a:schemeClr val="accent1"/>
-                          </a:fillRef>
-                          <a:effectRef idx="0">
-                            <a:schemeClr val="accent1"/>
-                          </a:effectRef>
-                          <a:fontRef idx="minor">
-                            <a:schemeClr val="lt1"/>
-                          </a:fontRef>
-                        </wps:style>
                         <wps:bodyPr rot="0" spcFirstLastPara="0" vertOverflow="overflow" horzOverflow="overflow" vert="horz" wrap="square" lIns="91440" tIns="45720" rIns="91440" bIns="45720" numCol="1" spcCol="0" rtlCol="0" fromWordArt="0" anchor="ctr" anchorCtr="0" forceAA="0" compatLnSpc="1">
-                          <a:prstTxWarp prst="textNoShape">
-                            <a:avLst/>
-                          </a:prstTxWarp>
-                          <a:noAutofit/>
-                        </wps:bodyPr>
-                      </wps:wsp>
-                      <wps:wsp>
-                        <wps:cNvPr id="7" name="Flèche : chevron 7"/>
-                        <wps:cNvSpPr/>
-                        <wps:spPr>
-                          <a:xfrm>
-                            <a:off x="1343214" y="3555567"/>
-                            <a:ext cx="351728" cy="351700"/>
-                          </a:xfrm>
-                          <a:prstGeom prst="chevron">
-                            <a:avLst>
-                              <a:gd name="adj" fmla="val 55336"/>
-                            </a:avLst>
-                          </a:prstGeom>
-                          <a:solidFill>
-                            <a:schemeClr val="bg1"/>
-                          </a:solidFill>
-                          <a:ln>
-                            <a:solidFill>
-                              <a:schemeClr val="tx1"/>
-                            </a:solidFill>
-                            <a:prstDash val="sysDash"/>
-                          </a:ln>
-                        </wps:spPr>
-                        <wps:style>
-                          <a:lnRef idx="2">
-                            <a:schemeClr val="accent1">
-                              <a:shade val="50000"/>
-                            </a:schemeClr>
-                          </a:lnRef>
-                          <a:fillRef idx="1">
-                            <a:schemeClr val="accent1"/>
-                          </a:fillRef>
-                          <a:effectRef idx="0">
-                            <a:schemeClr val="accent1"/>
-                          </a:effectRef>
-                          <a:fontRef idx="minor">
-                            <a:schemeClr val="lt1"/>
-                          </a:fontRef>
-                        </wps:style>
-                        <wps:bodyPr rot="0" spcFirstLastPara="0" vertOverflow="overflow" horzOverflow="overflow" vert="horz" wrap="square" lIns="91440" tIns="45720" rIns="91440" bIns="45720" numCol="1" spcCol="0" rtlCol="0" fromWordArt="0" anchor="ctr" anchorCtr="0" forceAA="0" compatLnSpc="1">
-                          <a:prstTxWarp prst="textNoShape">
-                            <a:avLst/>
-                          </a:prstTxWarp>
-                          <a:noAutofit/>
-                        </wps:bodyPr>
-                      </wps:wsp>
-                      <wps:wsp>
-                        <wps:cNvPr id="68" name="Rectangle 68"/>
-                        <wps:cNvSpPr/>
-                        <wps:spPr>
-                          <a:xfrm>
-                            <a:off x="4440432" y="3131297"/>
-                            <a:ext cx="358140" cy="357505"/>
-                          </a:xfrm>
-                          <a:prstGeom prst="rect">
-                            <a:avLst/>
-                          </a:prstGeom>
-                          <a:solidFill>
-                            <a:schemeClr val="tx1"/>
-                          </a:solidFill>
-                          <a:ln>
-                            <a:noFill/>
-                          </a:ln>
-                        </wps:spPr>
-                        <wps:style>
-                          <a:lnRef idx="2">
-                            <a:schemeClr val="accent1">
-                              <a:shade val="50000"/>
-                            </a:schemeClr>
-                          </a:lnRef>
-                          <a:fillRef idx="1">
-                            <a:schemeClr val="accent1"/>
-                          </a:fillRef>
-                          <a:effectRef idx="0">
-                            <a:schemeClr val="accent1"/>
-                          </a:effectRef>
-                          <a:fontRef idx="minor">
-                            <a:schemeClr val="lt1"/>
-                          </a:fontRef>
-                        </wps:style>
-                        <wps:txbx>
-                          <w:txbxContent>
-                            <w:p>
-                              <w:pPr>
-                                <w:jc w:val="center"/>
-                                <w:rPr>
-                                  <w:color w:val="FFFFFF"/>
-                                </w:rPr>
-                              </w:pPr>
-                              <w:r>
-                                <w:rPr>
-                                  <w:color w:val="FFFFFF"/>
-                                </w:rPr>
-                                <w:t>A</w:t>
-                              </w:r>
-                            </w:p>
-                          </w:txbxContent>
-                        </wps:txbx>
-                        <wps:bodyPr rot="0" spcFirstLastPara="0" vert="horz" wrap="square" lIns="91440" tIns="45720" rIns="91440" bIns="45720" numCol="1" spcCol="0" rtlCol="0" fromWordArt="0" anchor="ctr" anchorCtr="0" forceAA="0" compatLnSpc="1">
-                          <a:prstTxWarp prst="textNoShape">
-                            <a:avLst/>
-                          </a:prstTxWarp>
-                          <a:noAutofit/>
-                        </wps:bodyPr>
-                      </wps:wsp>
-                      <wps:wsp>
-                        <wps:cNvPr id="70" name="Rectangle 70"/>
-                        <wps:cNvSpPr/>
-                        <wps:spPr>
-                          <a:xfrm>
-                            <a:off x="4441067" y="3551032"/>
-                            <a:ext cx="356870" cy="356235"/>
-                          </a:xfrm>
-                          <a:prstGeom prst="rect">
-                            <a:avLst/>
-                          </a:prstGeom>
-                          <a:solidFill>
-                            <a:schemeClr val="tx1"/>
-                          </a:solidFill>
-                          <a:ln>
-                            <a:noFill/>
-                          </a:ln>
-                        </wps:spPr>
-                        <wps:style>
-                          <a:lnRef idx="2">
-                            <a:schemeClr val="accent1">
-                              <a:shade val="50000"/>
-                            </a:schemeClr>
-                          </a:lnRef>
-                          <a:fillRef idx="1">
-                            <a:schemeClr val="accent1"/>
-                          </a:fillRef>
-                          <a:effectRef idx="0">
-                            <a:schemeClr val="accent1"/>
-                          </a:effectRef>
-                          <a:fontRef idx="minor">
-                            <a:schemeClr val="lt1"/>
-                          </a:fontRef>
-                        </wps:style>
-                        <wps:txbx>
-                          <w:txbxContent>
-                            <w:p>
-                              <w:pPr>
-                                <w:jc w:val="center"/>
-                                <w:rPr>
-                                  <w:color w:val="FFFFFF"/>
-                                </w:rPr>
-                              </w:pPr>
-                              <w:r>
-                                <w:rPr>
-                                  <w:color w:val="FFFFFF"/>
-                                </w:rPr>
-                                <w:t>B</w:t>
-                              </w:r>
-                            </w:p>
-                          </w:txbxContent>
-                        </wps:txbx>
-                        <wps:bodyPr rot="0" spcFirstLastPara="0" vert="horz" wrap="square" lIns="91440" tIns="45720" rIns="91440" bIns="45720" numCol="1" spcCol="0" rtlCol="0" fromWordArt="0" anchor="ctr" anchorCtr="0" forceAA="0" compatLnSpc="1">
-                          <a:prstTxWarp prst="textNoShape">
-                            <a:avLst/>
-                          </a:prstTxWarp>
-                          <a:noAutofit/>
-                        </wps:bodyPr>
-                      </wps:wsp>
-                      <wps:wsp>
-                        <wps:cNvPr id="71" name="Rectangle 71"/>
-                        <wps:cNvSpPr/>
-                        <wps:spPr>
-                          <a:xfrm>
-                            <a:off x="3126073" y="3131320"/>
-                            <a:ext cx="358140" cy="357505"/>
-                          </a:xfrm>
-                          <a:prstGeom prst="rect">
-                            <a:avLst/>
-                          </a:prstGeom>
-                          <a:solidFill>
-                            <a:schemeClr val="tx1"/>
-                          </a:solidFill>
-                          <a:ln>
-                            <a:noFill/>
-                          </a:ln>
-                        </wps:spPr>
-                        <wps:style>
-                          <a:lnRef idx="2">
-                            <a:schemeClr val="accent1">
-                              <a:shade val="50000"/>
-                            </a:schemeClr>
-                          </a:lnRef>
-                          <a:fillRef idx="1">
-                            <a:schemeClr val="accent1"/>
-                          </a:fillRef>
-                          <a:effectRef idx="0">
-                            <a:schemeClr val="accent1"/>
-                          </a:effectRef>
-                          <a:fontRef idx="minor">
-                            <a:schemeClr val="lt1"/>
-                          </a:fontRef>
-                        </wps:style>
-                        <wps:txbx>
-                          <w:txbxContent>
-                            <w:p>
-                              <w:pPr>
-                                <w:jc w:val="center"/>
-                                <w:rPr>
-                                  <w:color w:val="FFFFFF"/>
-                                </w:rPr>
-                              </w:pPr>
-                              <w:r>
-                                <w:rPr>
-                                  <w:color w:val="FFFFFF"/>
-                                </w:rPr>
-                                <w:t>A</w:t>
-                              </w:r>
-                            </w:p>
-                          </w:txbxContent>
-                        </wps:txbx>
-                        <wps:bodyPr rot="0" spcFirstLastPara="0" vert="horz" wrap="square" lIns="91440" tIns="45720" rIns="91440" bIns="45720" numCol="1" spcCol="0" rtlCol="0" fromWordArt="0" anchor="ctr" anchorCtr="0" forceAA="0" compatLnSpc="1">
-                          <a:prstTxWarp prst="textNoShape">
-                            <a:avLst/>
-                          </a:prstTxWarp>
-                          <a:noAutofit/>
-                        </wps:bodyPr>
-                      </wps:wsp>
-                      <wps:wsp>
-                        <wps:cNvPr id="72" name="Rectangle 72"/>
-                        <wps:cNvSpPr/>
-                        <wps:spPr>
-                          <a:xfrm>
-                            <a:off x="3126073" y="3550420"/>
-                            <a:ext cx="357505" cy="356870"/>
-                          </a:xfrm>
-                          <a:prstGeom prst="rect">
-                            <a:avLst/>
-                          </a:prstGeom>
-                          <a:solidFill>
-                            <a:schemeClr val="tx1">
-                              <a:lumMod val="50000"/>
-                              <a:lumOff val="50000"/>
-                            </a:schemeClr>
-                          </a:solidFill>
-                          <a:ln>
-                            <a:noFill/>
-                          </a:ln>
-                        </wps:spPr>
-                        <wps:style>
-                          <a:lnRef idx="2">
-                            <a:schemeClr val="accent1">
-                              <a:shade val="50000"/>
-                            </a:schemeClr>
-                          </a:lnRef>
-                          <a:fillRef idx="1">
-                            <a:schemeClr val="accent1"/>
-                          </a:fillRef>
-                          <a:effectRef idx="0">
-                            <a:schemeClr val="accent1"/>
-                          </a:effectRef>
-                          <a:fontRef idx="minor">
-                            <a:schemeClr val="lt1"/>
-                          </a:fontRef>
-                        </wps:style>
-                        <wps:txbx>
-                          <w:txbxContent>
-                            <w:p>
-                              <w:pPr>
-                                <w:jc w:val="center"/>
-                                <w:rPr>
-                                  <w:color w:val="FFFFFF"/>
-                                </w:rPr>
-                              </w:pPr>
-                              <w:r>
-                                <w:rPr>
-                                  <w:color w:val="FFFFFF"/>
-                                </w:rPr>
-                                <w:t>C</w:t>
-                              </w:r>
-                            </w:p>
-                          </w:txbxContent>
-                        </wps:txbx>
-                        <wps:bodyPr rot="0" spcFirstLastPara="0" vert="horz" wrap="square" lIns="91440" tIns="45720" rIns="91440" bIns="45720" numCol="1" spcCol="0" rtlCol="0" fromWordArt="0" anchor="ctr" anchorCtr="0" forceAA="0" compatLnSpc="1">
-                          <a:prstTxWarp prst="textNoShape">
-                            <a:avLst/>
-                          </a:prstTxWarp>
-                          <a:noAutofit/>
-                        </wps:bodyPr>
-                      </wps:wsp>
-                      <wps:wsp>
-                        <wps:cNvPr id="73" name="Rectangle 73"/>
-                        <wps:cNvSpPr/>
-                        <wps:spPr>
-                          <a:xfrm>
-                            <a:off x="3543903" y="3551055"/>
-                            <a:ext cx="356870" cy="356235"/>
-                          </a:xfrm>
-                          <a:prstGeom prst="rect">
-                            <a:avLst/>
-                          </a:prstGeom>
-                          <a:solidFill>
-                            <a:schemeClr val="tx1"/>
-                          </a:solidFill>
-                          <a:ln>
-                            <a:noFill/>
-                          </a:ln>
-                        </wps:spPr>
-                        <wps:style>
-                          <a:lnRef idx="2">
-                            <a:schemeClr val="accent1">
-                              <a:shade val="50000"/>
-                            </a:schemeClr>
-                          </a:lnRef>
-                          <a:fillRef idx="1">
-                            <a:schemeClr val="accent1"/>
-                          </a:fillRef>
-                          <a:effectRef idx="0">
-                            <a:schemeClr val="accent1"/>
-                          </a:effectRef>
-                          <a:fontRef idx="minor">
-                            <a:schemeClr val="lt1"/>
-                          </a:fontRef>
-                        </wps:style>
-                        <wps:txbx>
-                          <w:txbxContent>
-                            <w:p>
-                              <w:pPr>
-                                <w:jc w:val="center"/>
-                                <w:rPr>
-                                  <w:color w:val="FFFFFF"/>
-                                </w:rPr>
-                              </w:pPr>
-                              <w:r>
-                                <w:rPr>
-                                  <w:color w:val="FFFFFF"/>
-                                </w:rPr>
-                                <w:t>B</w:t>
-                              </w:r>
-                            </w:p>
-                          </w:txbxContent>
-                        </wps:txbx>
-                        <wps:bodyPr rot="0" spcFirstLastPara="0" vert="horz" wrap="square" lIns="91440" tIns="45720" rIns="91440" bIns="45720" numCol="1" spcCol="0" rtlCol="0" fromWordArt="0" anchor="ctr" anchorCtr="0" forceAA="0" compatLnSpc="1">
                           <a:prstTxWarp prst="textNoShape">
                             <a:avLst/>
                           </a:prstTxWarp>
@@ -1941,16 +1361,19 @@
                         </wps:bodyPr>
                       </wps:wsp>
                       <wps:wsp>
-                        <wps:cNvPr id="76" name="Flèche : chevron 76"/>
+                        <wps:cNvPr id="77" name="Légende : flèche vers la droite 77"/>
                         <wps:cNvSpPr/>
                         <wps:spPr>
                           <a:xfrm>
-                            <a:off x="3986847" y="3555953"/>
-                            <a:ext cx="351155" cy="351155"/>
-                          </a:xfrm>
-                          <a:prstGeom prst="chevron">
+                            <a:off x="4849627" y="3131932"/>
+                            <a:ext cx="314325" cy="771525"/>
+                          </a:xfrm>
+                          <a:prstGeom prst="rightArrowCallout">
                             <a:avLst>
-                              <a:gd name="adj" fmla="val 55336"/>
+                              <a:gd name="adj1" fmla="val 19765"/>
+                              <a:gd name="adj2" fmla="val 23490"/>
+                              <a:gd name="adj3" fmla="val 52711"/>
+                              <a:gd name="adj4" fmla="val 26890"/>
                             </a:avLst>
                           </a:prstGeom>
                           <a:solidFill>
@@ -1960,7 +1383,6 @@
                             <a:solidFill>
                               <a:schemeClr val="tx1"/>
                             </a:solidFill>
-                            <a:prstDash val="sysDash"/>
                           </a:ln>
                         </wps:spPr>
                         <wps:style>
@@ -1987,19 +1409,20 @@
                         </wps:bodyPr>
                       </wps:wsp>
                       <wps:wsp>
-                        <wps:cNvPr id="77" name="Légende : flèche vers la droite 77"/>
+                        <wps:cNvPr id="8" name="Flèche : demi-tour 8"/>
                         <wps:cNvSpPr/>
                         <wps:spPr>
                           <a:xfrm>
-                            <a:off x="4849627" y="3131932"/>
-                            <a:ext cx="314325" cy="771525"/>
-                          </a:xfrm>
-                          <a:prstGeom prst="rightArrowCallout">
+                            <a:off x="626708" y="3325475"/>
+                            <a:ext cx="476241" cy="185420"/>
+                          </a:xfrm>
+                          <a:prstGeom prst="uturnArrow">
                             <a:avLst>
-                              <a:gd name="adj1" fmla="val 19765"/>
-                              <a:gd name="adj2" fmla="val 23490"/>
-                              <a:gd name="adj3" fmla="val 52711"/>
-                              <a:gd name="adj4" fmla="val 26890"/>
+                              <a:gd name="adj1" fmla="val 26328"/>
+                              <a:gd name="adj2" fmla="val 25000"/>
+                              <a:gd name="adj3" fmla="val 37960"/>
+                              <a:gd name="adj4" fmla="val 37327"/>
+                              <a:gd name="adj5" fmla="val 100000"/>
                             </a:avLst>
                           </a:prstGeom>
                           <a:solidFill>
@@ -2027,7 +1450,7 @@
                             <a:schemeClr val="lt1"/>
                           </a:fontRef>
                         </wps:style>
-                        <wps:bodyPr rot="0" spcFirstLastPara="0" vert="horz" wrap="square" lIns="91440" tIns="45720" rIns="91440" bIns="45720" numCol="1" spcCol="0" rtlCol="0" fromWordArt="0" anchor="ctr" anchorCtr="0" forceAA="0" compatLnSpc="1">
+                        <wps:bodyPr rot="0" spcFirstLastPara="0" vertOverflow="overflow" horzOverflow="overflow" vert="horz" wrap="square" lIns="91440" tIns="45720" rIns="91440" bIns="45720" numCol="1" spcCol="0" rtlCol="0" fromWordArt="0" anchor="ctr" anchorCtr="0" forceAA="0" compatLnSpc="1">
                           <a:prstTxWarp prst="textNoShape">
                             <a:avLst/>
                           </a:prstTxWarp>
@@ -2035,20 +1458,19 @@
                         </wps:bodyPr>
                       </wps:wsp>
                       <wps:wsp>
-                        <wps:cNvPr id="8" name="Flèche : demi-tour 8"/>
+                        <wps:cNvPr id="80" name="Légende : flèche vers la droite 80"/>
                         <wps:cNvSpPr/>
                         <wps:spPr>
                           <a:xfrm>
-                            <a:off x="626708" y="3325475"/>
-                            <a:ext cx="476241" cy="185420"/>
-                          </a:xfrm>
-                          <a:prstGeom prst="uturnArrow">
+                            <a:off x="890120" y="4253923"/>
+                            <a:ext cx="314325" cy="771525"/>
+                          </a:xfrm>
+                          <a:prstGeom prst="rightArrowCallout">
                             <a:avLst>
-                              <a:gd name="adj1" fmla="val 26328"/>
-                              <a:gd name="adj2" fmla="val 25000"/>
-                              <a:gd name="adj3" fmla="val 37960"/>
-                              <a:gd name="adj4" fmla="val 37327"/>
-                              <a:gd name="adj5" fmla="val 100000"/>
+                              <a:gd name="adj1" fmla="val 19765"/>
+                              <a:gd name="adj2" fmla="val 23490"/>
+                              <a:gd name="adj3" fmla="val 52711"/>
+                              <a:gd name="adj4" fmla="val 26890"/>
                             </a:avLst>
                           </a:prstGeom>
                           <a:solidFill>
@@ -2076,336 +1498,6 @@
                             <a:schemeClr val="lt1"/>
                           </a:fontRef>
                         </wps:style>
-                        <wps:bodyPr rot="0" spcFirstLastPara="0" vertOverflow="overflow" horzOverflow="overflow" vert="horz" wrap="square" lIns="91440" tIns="45720" rIns="91440" bIns="45720" numCol="1" spcCol="0" rtlCol="0" fromWordArt="0" anchor="ctr" anchorCtr="0" forceAA="0" compatLnSpc="1">
-                          <a:prstTxWarp prst="textNoShape">
-                            <a:avLst/>
-                          </a:prstTxWarp>
-                          <a:noAutofit/>
-                        </wps:bodyPr>
-                      </wps:wsp>
-                      <wps:wsp>
-                        <wps:cNvPr id="78" name="Rectangle 78"/>
-                        <wps:cNvSpPr/>
-                        <wps:spPr>
-                          <a:xfrm>
-                            <a:off x="477370" y="4255828"/>
-                            <a:ext cx="357505" cy="358140"/>
-                          </a:xfrm>
-                          <a:prstGeom prst="rect">
-                            <a:avLst/>
-                          </a:prstGeom>
-                          <a:solidFill>
-                            <a:schemeClr val="tx1"/>
-                          </a:solidFill>
-                          <a:ln>
-                            <a:noFill/>
-                          </a:ln>
-                        </wps:spPr>
-                        <wps:style>
-                          <a:lnRef idx="2">
-                            <a:schemeClr val="accent1">
-                              <a:shade val="50000"/>
-                            </a:schemeClr>
-                          </a:lnRef>
-                          <a:fillRef idx="1">
-                            <a:schemeClr val="accent1"/>
-                          </a:fillRef>
-                          <a:effectRef idx="0">
-                            <a:schemeClr val="accent1"/>
-                          </a:effectRef>
-                          <a:fontRef idx="minor">
-                            <a:schemeClr val="lt1"/>
-                          </a:fontRef>
-                        </wps:style>
-                        <wps:txbx>
-                          <w:txbxContent>
-                            <w:p>
-                              <w:pPr>
-                                <w:jc w:val="center"/>
-                                <w:rPr>
-                                  <w:color w:val="FFFFFF"/>
-                                </w:rPr>
-                              </w:pPr>
-                              <w:r>
-                                <w:rPr>
-                                  <w:color w:val="FFFFFF"/>
-                                </w:rPr>
-                                <w:t>A</w:t>
-                              </w:r>
-                            </w:p>
-                          </w:txbxContent>
-                        </wps:txbx>
-                        <wps:bodyPr rot="0" spcFirstLastPara="0" vert="horz" wrap="square" lIns="91440" tIns="45720" rIns="91440" bIns="45720" numCol="1" spcCol="0" rtlCol="0" fromWordArt="0" anchor="ctr" anchorCtr="0" forceAA="0" compatLnSpc="1">
-                          <a:prstTxWarp prst="textNoShape">
-                            <a:avLst/>
-                          </a:prstTxWarp>
-                          <a:noAutofit/>
-                        </wps:bodyPr>
-                      </wps:wsp>
-                      <wps:wsp>
-                        <wps:cNvPr id="79" name="Rectangle 79"/>
-                        <wps:cNvSpPr/>
-                        <wps:spPr>
-                          <a:xfrm>
-                            <a:off x="478005" y="4668578"/>
-                            <a:ext cx="356235" cy="356870"/>
-                          </a:xfrm>
-                          <a:prstGeom prst="rect">
-                            <a:avLst/>
-                          </a:prstGeom>
-                          <a:solidFill>
-                            <a:schemeClr val="tx1"/>
-                          </a:solidFill>
-                          <a:ln>
-                            <a:noFill/>
-                          </a:ln>
-                        </wps:spPr>
-                        <wps:style>
-                          <a:lnRef idx="2">
-                            <a:schemeClr val="accent1">
-                              <a:shade val="50000"/>
-                            </a:schemeClr>
-                          </a:lnRef>
-                          <a:fillRef idx="1">
-                            <a:schemeClr val="accent1"/>
-                          </a:fillRef>
-                          <a:effectRef idx="0">
-                            <a:schemeClr val="accent1"/>
-                          </a:effectRef>
-                          <a:fontRef idx="minor">
-                            <a:schemeClr val="lt1"/>
-                          </a:fontRef>
-                        </wps:style>
-                        <wps:txbx>
-                          <w:txbxContent>
-                            <w:p>
-                              <w:pPr>
-                                <w:jc w:val="center"/>
-                                <w:rPr>
-                                  <w:color w:val="FFFFFF"/>
-                                </w:rPr>
-                              </w:pPr>
-                              <w:r>
-                                <w:rPr>
-                                  <w:color w:val="FFFFFF"/>
-                                </w:rPr>
-                                <w:t>B</w:t>
-                              </w:r>
-                            </w:p>
-                          </w:txbxContent>
-                        </wps:txbx>
-                        <wps:bodyPr rot="0" spcFirstLastPara="0" vert="horz" wrap="square" lIns="91440" tIns="45720" rIns="91440" bIns="45720" numCol="1" spcCol="0" rtlCol="0" fromWordArt="0" anchor="ctr" anchorCtr="0" forceAA="0" compatLnSpc="1">
-                          <a:prstTxWarp prst="textNoShape">
-                            <a:avLst/>
-                          </a:prstTxWarp>
-                          <a:noAutofit/>
-                        </wps:bodyPr>
-                      </wps:wsp>
-                      <wps:wsp>
-                        <wps:cNvPr id="80" name="Légende : flèche vers la droite 80"/>
-                        <wps:cNvSpPr/>
-                        <wps:spPr>
-                          <a:xfrm>
-                            <a:off x="890120" y="4253923"/>
-                            <a:ext cx="314325" cy="771525"/>
-                          </a:xfrm>
-                          <a:prstGeom prst="rightArrowCallout">
-                            <a:avLst>
-                              <a:gd name="adj1" fmla="val 19765"/>
-                              <a:gd name="adj2" fmla="val 23490"/>
-                              <a:gd name="adj3" fmla="val 52711"/>
-                              <a:gd name="adj4" fmla="val 26890"/>
-                            </a:avLst>
-                          </a:prstGeom>
-                          <a:solidFill>
-                            <a:schemeClr val="bg1"/>
-                          </a:solidFill>
-                          <a:ln>
-                            <a:solidFill>
-                              <a:schemeClr val="tx1"/>
-                            </a:solidFill>
-                          </a:ln>
-                        </wps:spPr>
-                        <wps:style>
-                          <a:lnRef idx="2">
-                            <a:schemeClr val="accent1">
-                              <a:shade val="50000"/>
-                            </a:schemeClr>
-                          </a:lnRef>
-                          <a:fillRef idx="1">
-                            <a:schemeClr val="accent1"/>
-                          </a:fillRef>
-                          <a:effectRef idx="0">
-                            <a:schemeClr val="accent1"/>
-                          </a:effectRef>
-                          <a:fontRef idx="minor">
-                            <a:schemeClr val="lt1"/>
-                          </a:fontRef>
-                        </wps:style>
-                        <wps:bodyPr rot="0" spcFirstLastPara="0" vert="horz" wrap="square" lIns="91440" tIns="45720" rIns="91440" bIns="45720" numCol="1" spcCol="0" rtlCol="0" fromWordArt="0" anchor="ctr" anchorCtr="0" forceAA="0" compatLnSpc="1">
-                          <a:prstTxWarp prst="textNoShape">
-                            <a:avLst/>
-                          </a:prstTxWarp>
-                          <a:noAutofit/>
-                        </wps:bodyPr>
-                      </wps:wsp>
-                      <wps:wsp>
-                        <wps:cNvPr id="81" name="Flèche : chevron 81"/>
-                        <wps:cNvSpPr/>
-                        <wps:spPr>
-                          <a:xfrm>
-                            <a:off x="1343428" y="4674293"/>
-                            <a:ext cx="351155" cy="351155"/>
-                          </a:xfrm>
-                          <a:prstGeom prst="chevron">
-                            <a:avLst>
-                              <a:gd name="adj" fmla="val 55336"/>
-                            </a:avLst>
-                          </a:prstGeom>
-                          <a:solidFill>
-                            <a:schemeClr val="bg1"/>
-                          </a:solidFill>
-                          <a:ln>
-                            <a:solidFill>
-                              <a:schemeClr val="tx1"/>
-                            </a:solidFill>
-                            <a:prstDash val="sysDash"/>
-                          </a:ln>
-                        </wps:spPr>
-                        <wps:style>
-                          <a:lnRef idx="2">
-                            <a:schemeClr val="accent1">
-                              <a:shade val="50000"/>
-                            </a:schemeClr>
-                          </a:lnRef>
-                          <a:fillRef idx="1">
-                            <a:schemeClr val="accent1"/>
-                          </a:fillRef>
-                          <a:effectRef idx="0">
-                            <a:schemeClr val="accent1"/>
-                          </a:effectRef>
-                          <a:fontRef idx="minor">
-                            <a:schemeClr val="lt1"/>
-                          </a:fontRef>
-                        </wps:style>
-                        <wps:bodyPr rot="0" spcFirstLastPara="0" vert="horz" wrap="square" lIns="91440" tIns="45720" rIns="91440" bIns="45720" numCol="1" spcCol="0" rtlCol="0" fromWordArt="0" anchor="ctr" anchorCtr="0" forceAA="0" compatLnSpc="1">
-                          <a:prstTxWarp prst="textNoShape">
-                            <a:avLst/>
-                          </a:prstTxWarp>
-                          <a:noAutofit/>
-                        </wps:bodyPr>
-                      </wps:wsp>
-                      <wps:wsp>
-                        <wps:cNvPr id="82" name="Rectangle 82"/>
-                        <wps:cNvSpPr/>
-                        <wps:spPr>
-                          <a:xfrm>
-                            <a:off x="1816247" y="4255834"/>
-                            <a:ext cx="356870" cy="358140"/>
-                          </a:xfrm>
-                          <a:prstGeom prst="rect">
-                            <a:avLst/>
-                          </a:prstGeom>
-                          <a:solidFill>
-                            <a:schemeClr val="tx1"/>
-                          </a:solidFill>
-                          <a:ln>
-                            <a:noFill/>
-                          </a:ln>
-                        </wps:spPr>
-                        <wps:style>
-                          <a:lnRef idx="2">
-                            <a:schemeClr val="accent1">
-                              <a:shade val="50000"/>
-                            </a:schemeClr>
-                          </a:lnRef>
-                          <a:fillRef idx="1">
-                            <a:schemeClr val="accent1"/>
-                          </a:fillRef>
-                          <a:effectRef idx="0">
-                            <a:schemeClr val="accent1"/>
-                          </a:effectRef>
-                          <a:fontRef idx="minor">
-                            <a:schemeClr val="lt1"/>
-                          </a:fontRef>
-                        </wps:style>
-                        <wps:txbx>
-                          <w:txbxContent>
-                            <w:p>
-                              <w:pPr>
-                                <w:jc w:val="center"/>
-                                <w:rPr>
-                                  <w:color w:val="FFFFFF"/>
-                                </w:rPr>
-                              </w:pPr>
-                              <w:r>
-                                <w:rPr>
-                                  <w:color w:val="FFFFFF"/>
-                                </w:rPr>
-                                <w:t>A</w:t>
-                              </w:r>
-                            </w:p>
-                          </w:txbxContent>
-                        </wps:txbx>
-                        <wps:bodyPr rot="0" spcFirstLastPara="0" vert="horz" wrap="square" lIns="91440" tIns="45720" rIns="91440" bIns="45720" numCol="1" spcCol="0" rtlCol="0" fromWordArt="0" anchor="ctr" anchorCtr="0" forceAA="0" compatLnSpc="1">
-                          <a:prstTxWarp prst="textNoShape">
-                            <a:avLst/>
-                          </a:prstTxWarp>
-                          <a:noAutofit/>
-                        </wps:bodyPr>
-                      </wps:wsp>
-                      <wps:wsp>
-                        <wps:cNvPr id="83" name="Rectangle 83"/>
-                        <wps:cNvSpPr/>
-                        <wps:spPr>
-                          <a:xfrm>
-                            <a:off x="1816882" y="4668584"/>
-                            <a:ext cx="355600" cy="356870"/>
-                          </a:xfrm>
-                          <a:prstGeom prst="rect">
-                            <a:avLst/>
-                          </a:prstGeom>
-                          <a:solidFill>
-                            <a:schemeClr val="tx1"/>
-                          </a:solidFill>
-                          <a:ln>
-                            <a:noFill/>
-                          </a:ln>
-                        </wps:spPr>
-                        <wps:style>
-                          <a:lnRef idx="2">
-                            <a:schemeClr val="accent1">
-                              <a:shade val="50000"/>
-                            </a:schemeClr>
-                          </a:lnRef>
-                          <a:fillRef idx="1">
-                            <a:schemeClr val="accent1"/>
-                          </a:fillRef>
-                          <a:effectRef idx="0">
-                            <a:schemeClr val="accent1"/>
-                          </a:effectRef>
-                          <a:fontRef idx="minor">
-                            <a:schemeClr val="lt1"/>
-                          </a:fontRef>
-                        </wps:style>
-                        <wps:txbx>
-                          <w:txbxContent>
-                            <w:p>
-                              <w:pPr>
-                                <w:jc w:val="center"/>
-                                <w:rPr>
-                                  <w:color w:val="FFFFFF"/>
-                                </w:rPr>
-                              </w:pPr>
-                              <w:r>
-                                <w:rPr>
-                                  <w:color w:val="FFFFFF"/>
-                                </w:rPr>
-                                <w:t>B</w:t>
-                              </w:r>
-                            </w:p>
-                          </w:txbxContent>
-                        </wps:txbx>
                         <wps:bodyPr rot="0" spcFirstLastPara="0" vert="horz" wrap="square" lIns="91440" tIns="45720" rIns="91440" bIns="45720" numCol="1" spcCol="0" rtlCol="0" fromWordArt="0" anchor="ctr" anchorCtr="0" forceAA="0" compatLnSpc="1">
                           <a:prstTxWarp prst="textNoShape">
                             <a:avLst/>
@@ -2418,7 +1510,7 @@
                         <wps:cNvSpPr/>
                         <wps:spPr>
                           <a:xfrm rot="5400000">
-                            <a:off x="2015218" y="4532063"/>
+                            <a:off x="2000588" y="4532063"/>
                             <a:ext cx="684526" cy="293370"/>
                           </a:xfrm>
                           <a:prstGeom prst="bentArrow">
@@ -2462,21 +1554,28 @@
                         </wps:bodyPr>
                       </wps:wsp>
                       <wps:wsp>
-                        <wps:cNvPr id="85" name="Rectangle 85"/>
+                        <wps:cNvPr id="87" name="Légende : flèche vers la droite 87"/>
                         <wps:cNvSpPr/>
                         <wps:spPr>
                           <a:xfrm>
-                            <a:off x="3126748" y="4255645"/>
-                            <a:ext cx="356870" cy="358140"/>
-                          </a:xfrm>
-                          <a:prstGeom prst="rect">
-                            <a:avLst/>
+                            <a:off x="3545213" y="4241675"/>
+                            <a:ext cx="313690" cy="771525"/>
+                          </a:xfrm>
+                          <a:prstGeom prst="rightArrowCallout">
+                            <a:avLst>
+                              <a:gd name="adj1" fmla="val 19765"/>
+                              <a:gd name="adj2" fmla="val 23490"/>
+                              <a:gd name="adj3" fmla="val 52711"/>
+                              <a:gd name="adj4" fmla="val 26890"/>
+                            </a:avLst>
                           </a:prstGeom>
                           <a:solidFill>
-                            <a:schemeClr val="tx1"/>
+                            <a:schemeClr val="bg1"/>
                           </a:solidFill>
                           <a:ln>
-                            <a:noFill/>
+                            <a:solidFill>
+                              <a:schemeClr val="tx1"/>
+                            </a:solidFill>
                           </a:ln>
                         </wps:spPr>
                         <wps:style>
@@ -2495,357 +1594,6 @@
                             <a:schemeClr val="lt1"/>
                           </a:fontRef>
                         </wps:style>
-                        <wps:txbx>
-                          <w:txbxContent>
-                            <w:p>
-                              <w:pPr>
-                                <w:jc w:val="center"/>
-                                <w:rPr>
-                                  <w:color w:val="FFFFFF"/>
-                                </w:rPr>
-                              </w:pPr>
-                              <w:r>
-                                <w:rPr>
-                                  <w:color w:val="FFFFFF"/>
-                                </w:rPr>
-                                <w:t>A</w:t>
-                              </w:r>
-                            </w:p>
-                          </w:txbxContent>
-                        </wps:txbx>
-                        <wps:bodyPr rot="0" spcFirstLastPara="0" vert="horz" wrap="square" lIns="91440" tIns="45720" rIns="91440" bIns="45720" numCol="1" spcCol="0" rtlCol="0" fromWordArt="0" anchor="ctr" anchorCtr="0" forceAA="0" compatLnSpc="1">
-                          <a:prstTxWarp prst="textNoShape">
-                            <a:avLst/>
-                          </a:prstTxWarp>
-                          <a:noAutofit/>
-                        </wps:bodyPr>
-                      </wps:wsp>
-                      <wps:wsp>
-                        <wps:cNvPr id="86" name="Rectangle 86"/>
-                        <wps:cNvSpPr/>
-                        <wps:spPr>
-                          <a:xfrm>
-                            <a:off x="3127383" y="4668395"/>
-                            <a:ext cx="355600" cy="356870"/>
-                          </a:xfrm>
-                          <a:prstGeom prst="rect">
-                            <a:avLst/>
-                          </a:prstGeom>
-                          <a:solidFill>
-                            <a:schemeClr val="tx1"/>
-                          </a:solidFill>
-                          <a:ln>
-                            <a:noFill/>
-                          </a:ln>
-                        </wps:spPr>
-                        <wps:style>
-                          <a:lnRef idx="2">
-                            <a:schemeClr val="accent1">
-                              <a:shade val="50000"/>
-                            </a:schemeClr>
-                          </a:lnRef>
-                          <a:fillRef idx="1">
-                            <a:schemeClr val="accent1"/>
-                          </a:fillRef>
-                          <a:effectRef idx="0">
-                            <a:schemeClr val="accent1"/>
-                          </a:effectRef>
-                          <a:fontRef idx="minor">
-                            <a:schemeClr val="lt1"/>
-                          </a:fontRef>
-                        </wps:style>
-                        <wps:txbx>
-                          <w:txbxContent>
-                            <w:p>
-                              <w:pPr>
-                                <w:jc w:val="center"/>
-                                <w:rPr>
-                                  <w:color w:val="FFFFFF"/>
-                                </w:rPr>
-                              </w:pPr>
-                              <w:r>
-                                <w:rPr>
-                                  <w:color w:val="FFFFFF"/>
-                                </w:rPr>
-                                <w:t>B</w:t>
-                              </w:r>
-                            </w:p>
-                          </w:txbxContent>
-                        </wps:txbx>
-                        <wps:bodyPr rot="0" spcFirstLastPara="0" vert="horz" wrap="square" lIns="91440" tIns="45720" rIns="91440" bIns="45720" numCol="1" spcCol="0" rtlCol="0" fromWordArt="0" anchor="ctr" anchorCtr="0" forceAA="0" compatLnSpc="1">
-                          <a:prstTxWarp prst="textNoShape">
-                            <a:avLst/>
-                          </a:prstTxWarp>
-                          <a:noAutofit/>
-                        </wps:bodyPr>
-                      </wps:wsp>
-                      <wps:wsp>
-                        <wps:cNvPr id="87" name="Légende : flèche vers la droite 87"/>
-                        <wps:cNvSpPr/>
-                        <wps:spPr>
-                          <a:xfrm>
-                            <a:off x="3545213" y="4241675"/>
-                            <a:ext cx="313690" cy="771525"/>
-                          </a:xfrm>
-                          <a:prstGeom prst="rightArrowCallout">
-                            <a:avLst>
-                              <a:gd name="adj1" fmla="val 19765"/>
-                              <a:gd name="adj2" fmla="val 23490"/>
-                              <a:gd name="adj3" fmla="val 52711"/>
-                              <a:gd name="adj4" fmla="val 26890"/>
-                            </a:avLst>
-                          </a:prstGeom>
-                          <a:solidFill>
-                            <a:schemeClr val="bg1"/>
-                          </a:solidFill>
-                          <a:ln>
-                            <a:solidFill>
-                              <a:schemeClr val="tx1"/>
-                            </a:solidFill>
-                          </a:ln>
-                        </wps:spPr>
-                        <wps:style>
-                          <a:lnRef idx="2">
-                            <a:schemeClr val="accent1">
-                              <a:shade val="50000"/>
-                            </a:schemeClr>
-                          </a:lnRef>
-                          <a:fillRef idx="1">
-                            <a:schemeClr val="accent1"/>
-                          </a:fillRef>
-                          <a:effectRef idx="0">
-                            <a:schemeClr val="accent1"/>
-                          </a:effectRef>
-                          <a:fontRef idx="minor">
-                            <a:schemeClr val="lt1"/>
-                          </a:fontRef>
-                        </wps:style>
-                        <wps:bodyPr rot="0" spcFirstLastPara="0" vert="horz" wrap="square" lIns="91440" tIns="45720" rIns="91440" bIns="45720" numCol="1" spcCol="0" rtlCol="0" fromWordArt="0" anchor="ctr" anchorCtr="0" forceAA="0" compatLnSpc="1">
-                          <a:prstTxWarp prst="textNoShape">
-                            <a:avLst/>
-                          </a:prstTxWarp>
-                          <a:noAutofit/>
-                        </wps:bodyPr>
-                      </wps:wsp>
-                      <wps:wsp>
-                        <wps:cNvPr id="88" name="Flèche : chevron 88"/>
-                        <wps:cNvSpPr/>
-                        <wps:spPr>
-                          <a:xfrm>
-                            <a:off x="3986848" y="4674110"/>
-                            <a:ext cx="350520" cy="351155"/>
-                          </a:xfrm>
-                          <a:prstGeom prst="chevron">
-                            <a:avLst>
-                              <a:gd name="adj" fmla="val 55336"/>
-                            </a:avLst>
-                          </a:prstGeom>
-                          <a:solidFill>
-                            <a:schemeClr val="bg1"/>
-                          </a:solidFill>
-                          <a:ln>
-                            <a:solidFill>
-                              <a:schemeClr val="tx1"/>
-                            </a:solidFill>
-                            <a:prstDash val="sysDash"/>
-                          </a:ln>
-                        </wps:spPr>
-                        <wps:style>
-                          <a:lnRef idx="2">
-                            <a:schemeClr val="accent1">
-                              <a:shade val="50000"/>
-                            </a:schemeClr>
-                          </a:lnRef>
-                          <a:fillRef idx="1">
-                            <a:schemeClr val="accent1"/>
-                          </a:fillRef>
-                          <a:effectRef idx="0">
-                            <a:schemeClr val="accent1"/>
-                          </a:effectRef>
-                          <a:fontRef idx="minor">
-                            <a:schemeClr val="lt1"/>
-                          </a:fontRef>
-                        </wps:style>
-                        <wps:bodyPr rot="0" spcFirstLastPara="0" vert="horz" wrap="square" lIns="91440" tIns="45720" rIns="91440" bIns="45720" numCol="1" spcCol="0" rtlCol="0" fromWordArt="0" anchor="ctr" anchorCtr="0" forceAA="0" compatLnSpc="1">
-                          <a:prstTxWarp prst="textNoShape">
-                            <a:avLst/>
-                          </a:prstTxWarp>
-                          <a:noAutofit/>
-                        </wps:bodyPr>
-                      </wps:wsp>
-                      <wps:wsp>
-                        <wps:cNvPr id="89" name="Rectangle 89"/>
-                        <wps:cNvSpPr/>
-                        <wps:spPr>
-                          <a:xfrm>
-                            <a:off x="4440703" y="4255645"/>
-                            <a:ext cx="356235" cy="358140"/>
-                          </a:xfrm>
-                          <a:prstGeom prst="rect">
-                            <a:avLst/>
-                          </a:prstGeom>
-                          <a:solidFill>
-                            <a:schemeClr val="tx1"/>
-                          </a:solidFill>
-                          <a:ln>
-                            <a:noFill/>
-                          </a:ln>
-                        </wps:spPr>
-                        <wps:style>
-                          <a:lnRef idx="2">
-                            <a:schemeClr val="accent1">
-                              <a:shade val="50000"/>
-                            </a:schemeClr>
-                          </a:lnRef>
-                          <a:fillRef idx="1">
-                            <a:schemeClr val="accent1"/>
-                          </a:fillRef>
-                          <a:effectRef idx="0">
-                            <a:schemeClr val="accent1"/>
-                          </a:effectRef>
-                          <a:fontRef idx="minor">
-                            <a:schemeClr val="lt1"/>
-                          </a:fontRef>
-                        </wps:style>
-                        <wps:txbx>
-                          <w:txbxContent>
-                            <w:p>
-                              <w:pPr>
-                                <w:jc w:val="center"/>
-                                <w:rPr>
-                                  <w:color w:val="FFFFFF"/>
-                                </w:rPr>
-                              </w:pPr>
-                              <w:r>
-                                <w:rPr>
-                                  <w:color w:val="FFFFFF"/>
-                                </w:rPr>
-                                <w:t>A</w:t>
-                              </w:r>
-                            </w:p>
-                          </w:txbxContent>
-                        </wps:txbx>
-                        <wps:bodyPr rot="0" spcFirstLastPara="0" vert="horz" wrap="square" lIns="91440" tIns="45720" rIns="91440" bIns="45720" numCol="1" spcCol="0" rtlCol="0" fromWordArt="0" anchor="ctr" anchorCtr="0" forceAA="0" compatLnSpc="1">
-                          <a:prstTxWarp prst="textNoShape">
-                            <a:avLst/>
-                          </a:prstTxWarp>
-                          <a:noAutofit/>
-                        </wps:bodyPr>
-                      </wps:wsp>
-                      <wps:wsp>
-                        <wps:cNvPr id="90" name="Rectangle 90"/>
-                        <wps:cNvSpPr/>
-                        <wps:spPr>
-                          <a:xfrm>
-                            <a:off x="4441338" y="4668395"/>
-                            <a:ext cx="354965" cy="356870"/>
-                          </a:xfrm>
-                          <a:prstGeom prst="rect">
-                            <a:avLst/>
-                          </a:prstGeom>
-                          <a:solidFill>
-                            <a:schemeClr val="tx1"/>
-                          </a:solidFill>
-                          <a:ln>
-                            <a:noFill/>
-                          </a:ln>
-                        </wps:spPr>
-                        <wps:style>
-                          <a:lnRef idx="2">
-                            <a:schemeClr val="accent1">
-                              <a:shade val="50000"/>
-                            </a:schemeClr>
-                          </a:lnRef>
-                          <a:fillRef idx="1">
-                            <a:schemeClr val="accent1"/>
-                          </a:fillRef>
-                          <a:effectRef idx="0">
-                            <a:schemeClr val="accent1"/>
-                          </a:effectRef>
-                          <a:fontRef idx="minor">
-                            <a:schemeClr val="lt1"/>
-                          </a:fontRef>
-                        </wps:style>
-                        <wps:txbx>
-                          <w:txbxContent>
-                            <w:p>
-                              <w:pPr>
-                                <w:jc w:val="center"/>
-                                <w:rPr>
-                                  <w:color w:val="FFFFFF"/>
-                                </w:rPr>
-                              </w:pPr>
-                              <w:r>
-                                <w:rPr>
-                                  <w:color w:val="FFFFFF"/>
-                                </w:rPr>
-                                <w:t>B</w:t>
-                              </w:r>
-                            </w:p>
-                          </w:txbxContent>
-                        </wps:txbx>
-                        <wps:bodyPr rot="0" spcFirstLastPara="0" vert="horz" wrap="square" lIns="91440" tIns="45720" rIns="91440" bIns="45720" numCol="1" spcCol="0" rtlCol="0" fromWordArt="0" anchor="ctr" anchorCtr="0" forceAA="0" compatLnSpc="1">
-                          <a:prstTxWarp prst="textNoShape">
-                            <a:avLst/>
-                          </a:prstTxWarp>
-                          <a:noAutofit/>
-                        </wps:bodyPr>
-                      </wps:wsp>
-                      <wps:wsp>
-                        <wps:cNvPr id="92" name="Rectangle 92"/>
-                        <wps:cNvSpPr/>
-                        <wps:spPr>
-                          <a:xfrm>
-                            <a:off x="4855140" y="4668395"/>
-                            <a:ext cx="356870" cy="356870"/>
-                          </a:xfrm>
-                          <a:prstGeom prst="rect">
-                            <a:avLst/>
-                          </a:prstGeom>
-                          <a:solidFill>
-                            <a:schemeClr val="tx1">
-                              <a:lumMod val="50000"/>
-                              <a:lumOff val="50000"/>
-                            </a:schemeClr>
-                          </a:solidFill>
-                          <a:ln>
-                            <a:noFill/>
-                          </a:ln>
-                        </wps:spPr>
-                        <wps:style>
-                          <a:lnRef idx="2">
-                            <a:schemeClr val="accent1">
-                              <a:shade val="50000"/>
-                            </a:schemeClr>
-                          </a:lnRef>
-                          <a:fillRef idx="1">
-                            <a:schemeClr val="accent1"/>
-                          </a:fillRef>
-                          <a:effectRef idx="0">
-                            <a:schemeClr val="accent1"/>
-                          </a:effectRef>
-                          <a:fontRef idx="minor">
-                            <a:schemeClr val="lt1"/>
-                          </a:fontRef>
-                        </wps:style>
-                        <wps:txbx>
-                          <w:txbxContent>
-                            <w:p>
-                              <w:pPr>
-                                <w:jc w:val="center"/>
-                                <w:rPr>
-                                  <w:color w:val="FFFFFF"/>
-                                </w:rPr>
-                              </w:pPr>
-                              <w:r>
-                                <w:rPr>
-                                  <w:color w:val="FFFFFF"/>
-                                </w:rPr>
-                                <w:t>C</w:t>
-                              </w:r>
-                            </w:p>
-                          </w:txbxContent>
-                        </wps:txbx>
                         <wps:bodyPr rot="0" spcFirstLastPara="0" vert="horz" wrap="square" lIns="91440" tIns="45720" rIns="91440" bIns="45720" numCol="1" spcCol="0" rtlCol="0" fromWordArt="0" anchor="ctr" anchorCtr="0" forceAA="0" compatLnSpc="1">
                           <a:prstTxWarp prst="textNoShape">
                             <a:avLst/>
@@ -2901,6 +1649,1296 @@
                           <a:noAutofit/>
                         </wps:bodyPr>
                       </wps:wsp>
+                      <pic:pic xmlns:pic="http://schemas.openxmlformats.org/drawingml/2006/picture">
+                        <pic:nvPicPr>
+                          <pic:cNvPr id="1226920819" name="Image 1226920819"/>
+                          <pic:cNvPicPr>
+                            <a:picLocks noChangeAspect="1"/>
+                          </pic:cNvPicPr>
+                        </pic:nvPicPr>
+                        <pic:blipFill>
+                          <a:blip r:embed="rId6" cstate="print">
+                            <a:extLst>
+                              <a:ext uri="{28A0092B-C50C-407E-A947-70E740481C1C}">
+                                <a14:useLocalDpi xmlns:a14="http://schemas.microsoft.com/office/drawing/2010/main" val="0"/>
+                              </a:ext>
+                            </a:extLst>
+                          </a:blip>
+                          <a:srcRect/>
+                          <a:stretch>
+                            <a:fillRect/>
+                          </a:stretch>
+                        </pic:blipFill>
+                        <pic:spPr bwMode="auto">
+                          <a:xfrm>
+                            <a:off x="890120" y="3556502"/>
+                            <a:ext cx="359410" cy="358140"/>
+                          </a:xfrm>
+                          <a:prstGeom prst="rect">
+                            <a:avLst/>
+                          </a:prstGeom>
+                          <a:noFill/>
+                          <a:ln>
+                            <a:noFill/>
+                          </a:ln>
+                          <a:effectLst>
+                            <a:outerShdw blurRad="50800" dist="38100" dir="2700000" algn="tl" rotWithShape="0">
+                              <a:prstClr val="black">
+                                <a:alpha val="40000"/>
+                              </a:prstClr>
+                            </a:outerShdw>
+                          </a:effectLst>
+                        </pic:spPr>
+                      </pic:pic>
+                      <pic:pic xmlns:pic="http://schemas.openxmlformats.org/drawingml/2006/picture">
+                        <pic:nvPicPr>
+                          <pic:cNvPr id="1735565173" name="Image 1735565173"/>
+                          <pic:cNvPicPr>
+                            <a:picLocks noChangeAspect="1"/>
+                          </pic:cNvPicPr>
+                        </pic:nvPicPr>
+                        <pic:blipFill>
+                          <a:blip r:embed="rId6" cstate="print">
+                            <a:extLst>
+                              <a:ext uri="{28A0092B-C50C-407E-A947-70E740481C1C}">
+                                <a14:useLocalDpi xmlns:a14="http://schemas.microsoft.com/office/drawing/2010/main" val="0"/>
+                              </a:ext>
+                            </a:extLst>
+                          </a:blip>
+                          <a:srcRect/>
+                          <a:stretch>
+                            <a:fillRect/>
+                          </a:stretch>
+                        </pic:blipFill>
+                        <pic:spPr bwMode="auto">
+                          <a:xfrm>
+                            <a:off x="1807249" y="3556230"/>
+                            <a:ext cx="359410" cy="357505"/>
+                          </a:xfrm>
+                          <a:prstGeom prst="rect">
+                            <a:avLst/>
+                          </a:prstGeom>
+                          <a:noFill/>
+                          <a:ln>
+                            <a:noFill/>
+                          </a:ln>
+                          <a:effectLst>
+                            <a:outerShdw blurRad="50800" dist="38100" dir="2700000" algn="tl" rotWithShape="0">
+                              <a:prstClr val="black">
+                                <a:alpha val="40000"/>
+                              </a:prstClr>
+                            </a:outerShdw>
+                          </a:effectLst>
+                        </pic:spPr>
+                      </pic:pic>
+                      <pic:pic xmlns:pic="http://schemas.openxmlformats.org/drawingml/2006/picture">
+                        <pic:nvPicPr>
+                          <pic:cNvPr id="1415908694" name="Image 1415908694"/>
+                          <pic:cNvPicPr>
+                            <a:picLocks noChangeAspect="1"/>
+                          </pic:cNvPicPr>
+                        </pic:nvPicPr>
+                        <pic:blipFill>
+                          <a:blip r:embed="rId6" cstate="print">
+                            <a:extLst>
+                              <a:ext uri="{28A0092B-C50C-407E-A947-70E740481C1C}">
+                                <a14:useLocalDpi xmlns:a14="http://schemas.microsoft.com/office/drawing/2010/main" val="0"/>
+                              </a:ext>
+                            </a:extLst>
+                          </a:blip>
+                          <a:srcRect/>
+                          <a:stretch>
+                            <a:fillRect/>
+                          </a:stretch>
+                        </pic:blipFill>
+                        <pic:spPr bwMode="auto">
+                          <a:xfrm>
+                            <a:off x="3530134" y="3557013"/>
+                            <a:ext cx="359410" cy="356870"/>
+                          </a:xfrm>
+                          <a:prstGeom prst="rect">
+                            <a:avLst/>
+                          </a:prstGeom>
+                          <a:noFill/>
+                          <a:ln>
+                            <a:noFill/>
+                          </a:ln>
+                          <a:effectLst>
+                            <a:outerShdw blurRad="50800" dist="38100" dir="2700000" algn="tl" rotWithShape="0">
+                              <a:prstClr val="black">
+                                <a:alpha val="40000"/>
+                              </a:prstClr>
+                            </a:outerShdw>
+                          </a:effectLst>
+                        </pic:spPr>
+                      </pic:pic>
+                      <pic:pic xmlns:pic="http://schemas.openxmlformats.org/drawingml/2006/picture">
+                        <pic:nvPicPr>
+                          <pic:cNvPr id="2097442699" name="Image 2097442699"/>
+                          <pic:cNvPicPr>
+                            <a:picLocks noChangeAspect="1"/>
+                          </pic:cNvPicPr>
+                        </pic:nvPicPr>
+                        <pic:blipFill>
+                          <a:blip r:embed="rId6" cstate="print">
+                            <a:extLst>
+                              <a:ext uri="{28A0092B-C50C-407E-A947-70E740481C1C}">
+                                <a14:useLocalDpi xmlns:a14="http://schemas.microsoft.com/office/drawing/2010/main" val="0"/>
+                              </a:ext>
+                            </a:extLst>
+                          </a:blip>
+                          <a:srcRect/>
+                          <a:stretch>
+                            <a:fillRect/>
+                          </a:stretch>
+                        </pic:blipFill>
+                        <pic:spPr bwMode="auto">
+                          <a:xfrm>
+                            <a:off x="4444513" y="3557024"/>
+                            <a:ext cx="359410" cy="356870"/>
+                          </a:xfrm>
+                          <a:prstGeom prst="rect">
+                            <a:avLst/>
+                          </a:prstGeom>
+                          <a:noFill/>
+                          <a:ln>
+                            <a:noFill/>
+                          </a:ln>
+                          <a:effectLst>
+                            <a:outerShdw blurRad="50800" dist="38100" dir="2700000" algn="tl" rotWithShape="0">
+                              <a:prstClr val="black">
+                                <a:alpha val="40000"/>
+                              </a:prstClr>
+                            </a:outerShdw>
+                          </a:effectLst>
+                        </pic:spPr>
+                      </pic:pic>
+                      <pic:pic xmlns:pic="http://schemas.openxmlformats.org/drawingml/2006/picture">
+                        <pic:nvPicPr>
+                          <pic:cNvPr id="158450238" name="Image 158450238"/>
+                          <pic:cNvPicPr>
+                            <a:picLocks noChangeAspect="1"/>
+                          </pic:cNvPicPr>
+                        </pic:nvPicPr>
+                        <pic:blipFill>
+                          <a:blip r:embed="rId6" cstate="print">
+                            <a:extLst>
+                              <a:ext uri="{28A0092B-C50C-407E-A947-70E740481C1C}">
+                                <a14:useLocalDpi xmlns:a14="http://schemas.microsoft.com/office/drawing/2010/main" val="0"/>
+                              </a:ext>
+                            </a:extLst>
+                          </a:blip>
+                          <a:srcRect/>
+                          <a:stretch>
+                            <a:fillRect/>
+                          </a:stretch>
+                        </pic:blipFill>
+                        <pic:spPr bwMode="auto">
+                          <a:xfrm>
+                            <a:off x="475465" y="4655890"/>
+                            <a:ext cx="359410" cy="356870"/>
+                          </a:xfrm>
+                          <a:prstGeom prst="rect">
+                            <a:avLst/>
+                          </a:prstGeom>
+                          <a:noFill/>
+                          <a:ln>
+                            <a:noFill/>
+                          </a:ln>
+                          <a:effectLst>
+                            <a:outerShdw blurRad="50800" dist="38100" dir="2700000" algn="tl" rotWithShape="0">
+                              <a:prstClr val="black">
+                                <a:alpha val="40000"/>
+                              </a:prstClr>
+                            </a:outerShdw>
+                          </a:effectLst>
+                        </pic:spPr>
+                      </pic:pic>
+                      <pic:pic xmlns:pic="http://schemas.openxmlformats.org/drawingml/2006/picture">
+                        <pic:nvPicPr>
+                          <pic:cNvPr id="1329218338" name="Image 1329218338"/>
+                          <pic:cNvPicPr>
+                            <a:picLocks noChangeAspect="1"/>
+                          </pic:cNvPicPr>
+                        </pic:nvPicPr>
+                        <pic:blipFill>
+                          <a:blip r:embed="rId6" cstate="print">
+                            <a:extLst>
+                              <a:ext uri="{28A0092B-C50C-407E-A947-70E740481C1C}">
+                                <a14:useLocalDpi xmlns:a14="http://schemas.microsoft.com/office/drawing/2010/main" val="0"/>
+                              </a:ext>
+                            </a:extLst>
+                          </a:blip>
+                          <a:srcRect/>
+                          <a:stretch>
+                            <a:fillRect/>
+                          </a:stretch>
+                        </pic:blipFill>
+                        <pic:spPr bwMode="auto">
+                          <a:xfrm>
+                            <a:off x="1807992" y="4657038"/>
+                            <a:ext cx="359410" cy="356870"/>
+                          </a:xfrm>
+                          <a:prstGeom prst="rect">
+                            <a:avLst/>
+                          </a:prstGeom>
+                          <a:noFill/>
+                          <a:ln>
+                            <a:noFill/>
+                          </a:ln>
+                          <a:effectLst>
+                            <a:outerShdw blurRad="50800" dist="38100" dir="2700000" algn="tl" rotWithShape="0">
+                              <a:prstClr val="black">
+                                <a:alpha val="40000"/>
+                              </a:prstClr>
+                            </a:outerShdw>
+                          </a:effectLst>
+                        </pic:spPr>
+                      </pic:pic>
+                      <pic:pic xmlns:pic="http://schemas.openxmlformats.org/drawingml/2006/picture">
+                        <pic:nvPicPr>
+                          <pic:cNvPr id="1285927223" name="Image 1285927223"/>
+                          <pic:cNvPicPr>
+                            <a:picLocks noChangeAspect="1"/>
+                          </pic:cNvPicPr>
+                        </pic:nvPicPr>
+                        <pic:blipFill>
+                          <a:blip r:embed="rId6" cstate="print">
+                            <a:extLst>
+                              <a:ext uri="{28A0092B-C50C-407E-A947-70E740481C1C}">
+                                <a14:useLocalDpi xmlns:a14="http://schemas.microsoft.com/office/drawing/2010/main" val="0"/>
+                              </a:ext>
+                            </a:extLst>
+                          </a:blip>
+                          <a:srcRect/>
+                          <a:stretch>
+                            <a:fillRect/>
+                          </a:stretch>
+                        </pic:blipFill>
+                        <pic:spPr bwMode="auto">
+                          <a:xfrm>
+                            <a:off x="3136273" y="4655853"/>
+                            <a:ext cx="359410" cy="356870"/>
+                          </a:xfrm>
+                          <a:prstGeom prst="rect">
+                            <a:avLst/>
+                          </a:prstGeom>
+                          <a:noFill/>
+                          <a:ln>
+                            <a:noFill/>
+                          </a:ln>
+                          <a:effectLst>
+                            <a:outerShdw blurRad="50800" dist="38100" dir="2700000" algn="tl" rotWithShape="0">
+                              <a:prstClr val="black">
+                                <a:alpha val="40000"/>
+                              </a:prstClr>
+                            </a:outerShdw>
+                          </a:effectLst>
+                        </pic:spPr>
+                      </pic:pic>
+                      <pic:pic xmlns:pic="http://schemas.openxmlformats.org/drawingml/2006/picture">
+                        <pic:nvPicPr>
+                          <pic:cNvPr id="1735323860" name="Image 1735323860"/>
+                          <pic:cNvPicPr>
+                            <a:picLocks noChangeAspect="1"/>
+                          </pic:cNvPicPr>
+                        </pic:nvPicPr>
+                        <pic:blipFill>
+                          <a:blip r:embed="rId6" cstate="print">
+                            <a:extLst>
+                              <a:ext uri="{28A0092B-C50C-407E-A947-70E740481C1C}">
+                                <a14:useLocalDpi xmlns:a14="http://schemas.microsoft.com/office/drawing/2010/main" val="0"/>
+                              </a:ext>
+                            </a:extLst>
+                          </a:blip>
+                          <a:srcRect/>
+                          <a:stretch>
+                            <a:fillRect/>
+                          </a:stretch>
+                        </pic:blipFill>
+                        <pic:spPr bwMode="auto">
+                          <a:xfrm>
+                            <a:off x="4444599" y="4656403"/>
+                            <a:ext cx="359410" cy="356870"/>
+                          </a:xfrm>
+                          <a:prstGeom prst="rect">
+                            <a:avLst/>
+                          </a:prstGeom>
+                          <a:noFill/>
+                          <a:ln>
+                            <a:noFill/>
+                          </a:ln>
+                          <a:effectLst>
+                            <a:outerShdw blurRad="50800" dist="38100" dir="2700000" algn="tl" rotWithShape="0">
+                              <a:prstClr val="black">
+                                <a:alpha val="40000"/>
+                              </a:prstClr>
+                            </a:outerShdw>
+                          </a:effectLst>
+                        </pic:spPr>
+                      </pic:pic>
+                      <pic:pic xmlns:pic="http://schemas.openxmlformats.org/drawingml/2006/picture">
+                        <pic:nvPicPr>
+                          <pic:cNvPr id="1156181444" name="Image 1156181444"/>
+                          <pic:cNvPicPr>
+                            <a:picLocks noChangeAspect="1"/>
+                          </pic:cNvPicPr>
+                        </pic:nvPicPr>
+                        <pic:blipFill>
+                          <a:blip r:embed="rId9" cstate="print">
+                            <a:extLst>
+                              <a:ext uri="{28A0092B-C50C-407E-A947-70E740481C1C}">
+                                <a14:useLocalDpi xmlns:a14="http://schemas.microsoft.com/office/drawing/2010/main" val="0"/>
+                              </a:ext>
+                            </a:extLst>
+                          </a:blip>
+                          <a:srcRect/>
+                          <a:stretch>
+                            <a:fillRect/>
+                          </a:stretch>
+                        </pic:blipFill>
+                        <pic:spPr bwMode="auto">
+                          <a:xfrm>
+                            <a:off x="475465" y="3555794"/>
+                            <a:ext cx="359410" cy="358775"/>
+                          </a:xfrm>
+                          <a:prstGeom prst="rect">
+                            <a:avLst/>
+                          </a:prstGeom>
+                          <a:noFill/>
+                          <a:ln>
+                            <a:noFill/>
+                          </a:ln>
+                          <a:effectLst>
+                            <a:outerShdw blurRad="50800" dist="38100" dir="2700000" algn="tl" rotWithShape="0">
+                              <a:prstClr val="black">
+                                <a:alpha val="40000"/>
+                              </a:prstClr>
+                            </a:outerShdw>
+                          </a:effectLst>
+                        </pic:spPr>
+                      </pic:pic>
+                      <pic:pic xmlns:pic="http://schemas.openxmlformats.org/drawingml/2006/picture">
+                        <pic:nvPicPr>
+                          <pic:cNvPr id="522230029" name="Image 522230029"/>
+                          <pic:cNvPicPr>
+                            <a:picLocks noChangeAspect="1"/>
+                          </pic:cNvPicPr>
+                        </pic:nvPicPr>
+                        <pic:blipFill>
+                          <a:blip r:embed="rId9" cstate="print">
+                            <a:extLst>
+                              <a:ext uri="{28A0092B-C50C-407E-A947-70E740481C1C}">
+                                <a14:useLocalDpi xmlns:a14="http://schemas.microsoft.com/office/drawing/2010/main" val="0"/>
+                              </a:ext>
+                            </a:extLst>
+                          </a:blip>
+                          <a:srcRect/>
+                          <a:stretch>
+                            <a:fillRect/>
+                          </a:stretch>
+                        </pic:blipFill>
+                        <pic:spPr bwMode="auto">
+                          <a:xfrm>
+                            <a:off x="1807719" y="3130915"/>
+                            <a:ext cx="359410" cy="358775"/>
+                          </a:xfrm>
+                          <a:prstGeom prst="rect">
+                            <a:avLst/>
+                          </a:prstGeom>
+                          <a:noFill/>
+                          <a:ln>
+                            <a:noFill/>
+                          </a:ln>
+                          <a:effectLst>
+                            <a:outerShdw blurRad="50800" dist="38100" dir="2700000" algn="tl" rotWithShape="0">
+                              <a:prstClr val="black">
+                                <a:alpha val="40000"/>
+                              </a:prstClr>
+                            </a:outerShdw>
+                          </a:effectLst>
+                        </pic:spPr>
+                      </pic:pic>
+                      <pic:pic xmlns:pic="http://schemas.openxmlformats.org/drawingml/2006/picture">
+                        <pic:nvPicPr>
+                          <pic:cNvPr id="861342224" name="Image 861342224"/>
+                          <pic:cNvPicPr>
+                            <a:picLocks noChangeAspect="1"/>
+                          </pic:cNvPicPr>
+                        </pic:nvPicPr>
+                        <pic:blipFill>
+                          <a:blip r:embed="rId9" cstate="print">
+                            <a:extLst>
+                              <a:ext uri="{28A0092B-C50C-407E-A947-70E740481C1C}">
+                                <a14:useLocalDpi xmlns:a14="http://schemas.microsoft.com/office/drawing/2010/main" val="0"/>
+                              </a:ext>
+                            </a:extLst>
+                          </a:blip>
+                          <a:srcRect/>
+                          <a:stretch>
+                            <a:fillRect/>
+                          </a:stretch>
+                        </pic:blipFill>
+                        <pic:spPr bwMode="auto">
+                          <a:xfrm>
+                            <a:off x="3136861" y="3130641"/>
+                            <a:ext cx="359410" cy="358775"/>
+                          </a:xfrm>
+                          <a:prstGeom prst="rect">
+                            <a:avLst/>
+                          </a:prstGeom>
+                          <a:noFill/>
+                          <a:ln>
+                            <a:noFill/>
+                          </a:ln>
+                          <a:effectLst>
+                            <a:outerShdw blurRad="50800" dist="38100" dir="2700000" algn="tl" rotWithShape="0">
+                              <a:prstClr val="black">
+                                <a:alpha val="40000"/>
+                              </a:prstClr>
+                            </a:outerShdw>
+                          </a:effectLst>
+                        </pic:spPr>
+                      </pic:pic>
+                      <pic:pic xmlns:pic="http://schemas.openxmlformats.org/drawingml/2006/picture">
+                        <pic:nvPicPr>
+                          <pic:cNvPr id="1743757158" name="Image 1743757158"/>
+                          <pic:cNvPicPr>
+                            <a:picLocks noChangeAspect="1"/>
+                          </pic:cNvPicPr>
+                        </pic:nvPicPr>
+                        <pic:blipFill>
+                          <a:blip r:embed="rId9" cstate="print">
+                            <a:extLst>
+                              <a:ext uri="{28A0092B-C50C-407E-A947-70E740481C1C}">
+                                <a14:useLocalDpi xmlns:a14="http://schemas.microsoft.com/office/drawing/2010/main" val="0"/>
+                              </a:ext>
+                            </a:extLst>
+                          </a:blip>
+                          <a:srcRect/>
+                          <a:stretch>
+                            <a:fillRect/>
+                          </a:stretch>
+                        </pic:blipFill>
+                        <pic:spPr bwMode="auto">
+                          <a:xfrm>
+                            <a:off x="4444513" y="3130874"/>
+                            <a:ext cx="359410" cy="358775"/>
+                          </a:xfrm>
+                          <a:prstGeom prst="rect">
+                            <a:avLst/>
+                          </a:prstGeom>
+                          <a:noFill/>
+                          <a:ln>
+                            <a:noFill/>
+                          </a:ln>
+                          <a:effectLst>
+                            <a:outerShdw blurRad="50800" dist="38100" dir="2700000" algn="tl" rotWithShape="0">
+                              <a:prstClr val="black">
+                                <a:alpha val="40000"/>
+                              </a:prstClr>
+                            </a:outerShdw>
+                          </a:effectLst>
+                        </pic:spPr>
+                      </pic:pic>
+                      <pic:pic xmlns:pic="http://schemas.openxmlformats.org/drawingml/2006/picture">
+                        <pic:nvPicPr>
+                          <pic:cNvPr id="1834474976" name="Image 1834474976"/>
+                          <pic:cNvPicPr>
+                            <a:picLocks noChangeAspect="1"/>
+                          </pic:cNvPicPr>
+                        </pic:nvPicPr>
+                        <pic:blipFill>
+                          <a:blip r:embed="rId9" cstate="print">
+                            <a:extLst>
+                              <a:ext uri="{28A0092B-C50C-407E-A947-70E740481C1C}">
+                                <a14:useLocalDpi xmlns:a14="http://schemas.microsoft.com/office/drawing/2010/main" val="0"/>
+                              </a:ext>
+                            </a:extLst>
+                          </a:blip>
+                          <a:srcRect/>
+                          <a:stretch>
+                            <a:fillRect/>
+                          </a:stretch>
+                        </pic:blipFill>
+                        <pic:spPr bwMode="auto">
+                          <a:xfrm>
+                            <a:off x="475465" y="4254893"/>
+                            <a:ext cx="359410" cy="358775"/>
+                          </a:xfrm>
+                          <a:prstGeom prst="rect">
+                            <a:avLst/>
+                          </a:prstGeom>
+                          <a:noFill/>
+                          <a:ln>
+                            <a:noFill/>
+                          </a:ln>
+                          <a:effectLst>
+                            <a:outerShdw blurRad="50800" dist="38100" dir="2700000" algn="tl" rotWithShape="0">
+                              <a:prstClr val="black">
+                                <a:alpha val="40000"/>
+                              </a:prstClr>
+                            </a:outerShdw>
+                          </a:effectLst>
+                        </pic:spPr>
+                      </pic:pic>
+                      <pic:pic xmlns:pic="http://schemas.openxmlformats.org/drawingml/2006/picture">
+                        <pic:nvPicPr>
+                          <pic:cNvPr id="256730388" name="Image 256730388"/>
+                          <pic:cNvPicPr>
+                            <a:picLocks noChangeAspect="1"/>
+                          </pic:cNvPicPr>
+                        </pic:nvPicPr>
+                        <pic:blipFill>
+                          <a:blip r:embed="rId9" cstate="print">
+                            <a:extLst>
+                              <a:ext uri="{28A0092B-C50C-407E-A947-70E740481C1C}">
+                                <a14:useLocalDpi xmlns:a14="http://schemas.microsoft.com/office/drawing/2010/main" val="0"/>
+                              </a:ext>
+                            </a:extLst>
+                          </a:blip>
+                          <a:srcRect/>
+                          <a:stretch>
+                            <a:fillRect/>
+                          </a:stretch>
+                        </pic:blipFill>
+                        <pic:spPr bwMode="auto">
+                          <a:xfrm>
+                            <a:off x="1807992" y="4254739"/>
+                            <a:ext cx="359410" cy="358775"/>
+                          </a:xfrm>
+                          <a:prstGeom prst="rect">
+                            <a:avLst/>
+                          </a:prstGeom>
+                          <a:noFill/>
+                          <a:ln>
+                            <a:noFill/>
+                          </a:ln>
+                          <a:effectLst>
+                            <a:outerShdw blurRad="50800" dist="38100" dir="2700000" algn="tl" rotWithShape="0">
+                              <a:prstClr val="black">
+                                <a:alpha val="40000"/>
+                              </a:prstClr>
+                            </a:outerShdw>
+                          </a:effectLst>
+                        </pic:spPr>
+                      </pic:pic>
+                      <pic:pic xmlns:pic="http://schemas.openxmlformats.org/drawingml/2006/picture">
+                        <pic:nvPicPr>
+                          <pic:cNvPr id="1323437746" name="Image 1323437746"/>
+                          <pic:cNvPicPr>
+                            <a:picLocks noChangeAspect="1"/>
+                          </pic:cNvPicPr>
+                        </pic:nvPicPr>
+                        <pic:blipFill>
+                          <a:blip r:embed="rId9" cstate="print">
+                            <a:extLst>
+                              <a:ext uri="{28A0092B-C50C-407E-A947-70E740481C1C}">
+                                <a14:useLocalDpi xmlns:a14="http://schemas.microsoft.com/office/drawing/2010/main" val="0"/>
+                              </a:ext>
+                            </a:extLst>
+                          </a:blip>
+                          <a:srcRect/>
+                          <a:stretch>
+                            <a:fillRect/>
+                          </a:stretch>
+                        </pic:blipFill>
+                        <pic:spPr bwMode="auto">
+                          <a:xfrm>
+                            <a:off x="4444599" y="4254894"/>
+                            <a:ext cx="359410" cy="358775"/>
+                          </a:xfrm>
+                          <a:prstGeom prst="rect">
+                            <a:avLst/>
+                          </a:prstGeom>
+                          <a:noFill/>
+                          <a:ln>
+                            <a:noFill/>
+                          </a:ln>
+                          <a:effectLst>
+                            <a:outerShdw blurRad="50800" dist="38100" dir="2700000" algn="tl" rotWithShape="0">
+                              <a:prstClr val="black">
+                                <a:alpha val="40000"/>
+                              </a:prstClr>
+                            </a:outerShdw>
+                          </a:effectLst>
+                        </pic:spPr>
+                      </pic:pic>
+                      <pic:pic xmlns:pic="http://schemas.openxmlformats.org/drawingml/2006/picture">
+                        <pic:nvPicPr>
+                          <pic:cNvPr id="385136099" name="Image 385136099"/>
+                          <pic:cNvPicPr>
+                            <a:picLocks noChangeAspect="1"/>
+                          </pic:cNvPicPr>
+                        </pic:nvPicPr>
+                        <pic:blipFill>
+                          <a:blip r:embed="rId9" cstate="print">
+                            <a:extLst>
+                              <a:ext uri="{28A0092B-C50C-407E-A947-70E740481C1C}">
+                                <a14:useLocalDpi xmlns:a14="http://schemas.microsoft.com/office/drawing/2010/main" val="0"/>
+                              </a:ext>
+                            </a:extLst>
+                          </a:blip>
+                          <a:srcRect/>
+                          <a:stretch>
+                            <a:fillRect/>
+                          </a:stretch>
+                        </pic:blipFill>
+                        <pic:spPr bwMode="auto">
+                          <a:xfrm>
+                            <a:off x="3137347" y="4254789"/>
+                            <a:ext cx="359410" cy="358775"/>
+                          </a:xfrm>
+                          <a:prstGeom prst="rect">
+                            <a:avLst/>
+                          </a:prstGeom>
+                          <a:noFill/>
+                          <a:ln>
+                            <a:noFill/>
+                          </a:ln>
+                          <a:effectLst>
+                            <a:outerShdw blurRad="50800" dist="38100" dir="2700000" algn="tl" rotWithShape="0">
+                              <a:prstClr val="black">
+                                <a:alpha val="40000"/>
+                              </a:prstClr>
+                            </a:outerShdw>
+                          </a:effectLst>
+                        </pic:spPr>
+                      </pic:pic>
+                      <pic:pic xmlns:pic="http://schemas.openxmlformats.org/drawingml/2006/picture">
+                        <pic:nvPicPr>
+                          <pic:cNvPr id="6154148" name="Image 6154148"/>
+                          <pic:cNvPicPr>
+                            <a:picLocks noChangeAspect="1"/>
+                          </pic:cNvPicPr>
+                        </pic:nvPicPr>
+                        <pic:blipFill>
+                          <a:blip r:embed="rId7" cstate="print">
+                            <a:extLst>
+                              <a:ext uri="{28A0092B-C50C-407E-A947-70E740481C1C}">
+                                <a14:useLocalDpi xmlns:a14="http://schemas.microsoft.com/office/drawing/2010/main" val="0"/>
+                              </a:ext>
+                            </a:extLst>
+                          </a:blip>
+                          <a:srcRect/>
+                          <a:stretch>
+                            <a:fillRect/>
+                          </a:stretch>
+                        </pic:blipFill>
+                        <pic:spPr bwMode="auto">
+                          <a:xfrm>
+                            <a:off x="4851692" y="4655622"/>
+                            <a:ext cx="359410" cy="358775"/>
+                          </a:xfrm>
+                          <a:prstGeom prst="rect">
+                            <a:avLst/>
+                          </a:prstGeom>
+                          <a:noFill/>
+                          <a:ln>
+                            <a:noFill/>
+                          </a:ln>
+                          <a:effectLst>
+                            <a:outerShdw blurRad="50800" dist="38100" dir="2700000" algn="tl" rotWithShape="0">
+                              <a:prstClr val="black">
+                                <a:alpha val="40000"/>
+                              </a:prstClr>
+                            </a:outerShdw>
+                          </a:effectLst>
+                        </pic:spPr>
+                      </pic:pic>
+                      <pic:pic xmlns:pic="http://schemas.openxmlformats.org/drawingml/2006/picture">
+                        <pic:nvPicPr>
+                          <pic:cNvPr id="935203860" name="Image 935203860"/>
+                          <pic:cNvPicPr>
+                            <a:picLocks noChangeAspect="1"/>
+                          </pic:cNvPicPr>
+                        </pic:nvPicPr>
+                        <pic:blipFill>
+                          <a:blip r:embed="rId7" cstate="print">
+                            <a:extLst>
+                              <a:ext uri="{28A0092B-C50C-407E-A947-70E740481C1C}">
+                                <a14:useLocalDpi xmlns:a14="http://schemas.microsoft.com/office/drawing/2010/main" val="0"/>
+                              </a:ext>
+                            </a:extLst>
+                          </a:blip>
+                          <a:srcRect/>
+                          <a:stretch>
+                            <a:fillRect/>
+                          </a:stretch>
+                        </pic:blipFill>
+                        <pic:spPr bwMode="auto">
+                          <a:xfrm>
+                            <a:off x="3137347" y="3555895"/>
+                            <a:ext cx="359410" cy="358775"/>
+                          </a:xfrm>
+                          <a:prstGeom prst="rect">
+                            <a:avLst/>
+                          </a:prstGeom>
+                          <a:noFill/>
+                          <a:ln>
+                            <a:noFill/>
+                          </a:ln>
+                          <a:effectLst>
+                            <a:outerShdw blurRad="50800" dist="38100" dir="2700000" algn="tl" rotWithShape="0">
+                              <a:prstClr val="black">
+                                <a:alpha val="40000"/>
+                              </a:prstClr>
+                            </a:outerShdw>
+                          </a:effectLst>
+                        </pic:spPr>
+                      </pic:pic>
+                      <wps:wsp>
+                        <wps:cNvPr id="1494763250" name="Zone de texte 1494763250"/>
+                        <wps:cNvSpPr txBox="1"/>
+                        <wps:spPr>
+                          <a:xfrm>
+                            <a:off x="1025079" y="3215795"/>
+                            <a:ext cx="318135" cy="454660"/>
+                          </a:xfrm>
+                          <a:prstGeom prst="rect">
+                            <a:avLst/>
+                          </a:prstGeom>
+                          <a:noFill/>
+                          <a:ln w="6350">
+                            <a:noFill/>
+                          </a:ln>
+                        </wps:spPr>
+                        <wps:txbx>
+                          <w:txbxContent>
+                            <w:p>
+                              <w:pPr>
+                                <w:rPr>
+                                  <w:rFonts w:asciiTheme="minorHAnsi" w:hAnsiTheme="minorHAnsi" w:cstheme="minorHAnsi"/>
+                                  <w:color w:val="FFFFFF" w:themeColor="background1"/>
+                                  <w:sz w:val="40"/>
+                                  <w:szCs w:val="40"/>
+                                </w:rPr>
+                              </w:pPr>
+                              <w:r>
+                                <w:rPr>
+                                  <w:rFonts w:asciiTheme="minorHAnsi" w:hAnsiTheme="minorHAnsi" w:cstheme="minorHAnsi"/>
+                                  <w:color w:val="FFFFFF" w:themeColor="background1"/>
+                                  <w:sz w:val="40"/>
+                                  <w:szCs w:val="40"/>
+                                </w:rPr>
+                                <w:t>1</w:t>
+                              </w:r>
+                            </w:p>
+                          </w:txbxContent>
+                        </wps:txbx>
+                        <wps:bodyPr rot="0" spcFirstLastPara="0" vertOverflow="overflow" horzOverflow="overflow" vert="horz" wrap="none" lIns="91440" tIns="45720" rIns="91440" bIns="45720" numCol="1" spcCol="0" rtlCol="0" fromWordArt="0" anchor="t" anchorCtr="0" forceAA="0" compatLnSpc="1">
+                          <a:prstTxWarp prst="textNoShape">
+                            <a:avLst/>
+                          </a:prstTxWarp>
+                          <a:spAutoFit/>
+                        </wps:bodyPr>
+                      </wps:wsp>
+                      <wps:wsp>
+                        <wps:cNvPr id="1821430269" name="Zone de texte 1"/>
+                        <wps:cNvSpPr txBox="1"/>
+                        <wps:spPr>
+                          <a:xfrm>
+                            <a:off x="3709952" y="3179232"/>
+                            <a:ext cx="318135" cy="454025"/>
+                          </a:xfrm>
+                          <a:prstGeom prst="rect">
+                            <a:avLst/>
+                          </a:prstGeom>
+                          <a:noFill/>
+                          <a:ln w="6350">
+                            <a:noFill/>
+                          </a:ln>
+                        </wps:spPr>
+                        <wps:txbx>
+                          <w:txbxContent>
+                            <w:p>
+                              <w:pPr>
+                                <w:rPr>
+                                  <w:rFonts w:ascii="Calibri" w:hAnsi="Calibri" w:cs="Calibri"/>
+                                  <w:color w:val="FFFFFF"/>
+                                  <w:sz w:val="40"/>
+                                  <w:szCs w:val="40"/>
+                                </w:rPr>
+                              </w:pPr>
+                              <w:r>
+                                <w:rPr>
+                                  <w:rFonts w:ascii="Calibri" w:hAnsi="Calibri" w:cs="Calibri"/>
+                                  <w:color w:val="FFFFFF"/>
+                                  <w:sz w:val="40"/>
+                                  <w:szCs w:val="40"/>
+                                </w:rPr>
+                                <w:t>1</w:t>
+                              </w:r>
+                            </w:p>
+                          </w:txbxContent>
+                        </wps:txbx>
+                        <wps:bodyPr rot="0" spcFirstLastPara="0" vert="horz" wrap="none" lIns="91440" tIns="45720" rIns="91440" bIns="45720" numCol="1" spcCol="0" rtlCol="0" fromWordArt="0" anchor="t" anchorCtr="0" forceAA="0" compatLnSpc="1">
+                          <a:prstTxWarp prst="textNoShape">
+                            <a:avLst/>
+                          </a:prstTxWarp>
+                          <a:spAutoFit/>
+                        </wps:bodyPr>
+                      </wps:wsp>
+                      <wps:wsp>
+                        <wps:cNvPr id="1262989434" name="Zone de texte 1"/>
+                        <wps:cNvSpPr txBox="1"/>
+                        <wps:spPr>
+                          <a:xfrm>
+                            <a:off x="946025" y="4199329"/>
+                            <a:ext cx="318135" cy="454025"/>
+                          </a:xfrm>
+                          <a:prstGeom prst="rect">
+                            <a:avLst/>
+                          </a:prstGeom>
+                          <a:noFill/>
+                          <a:ln w="6350">
+                            <a:noFill/>
+                          </a:ln>
+                        </wps:spPr>
+                        <wps:txbx>
+                          <w:txbxContent>
+                            <w:p>
+                              <w:pPr>
+                                <w:rPr>
+                                  <w:rFonts w:ascii="Calibri" w:hAnsi="Calibri" w:cs="Calibri"/>
+                                  <w:color w:val="FFFFFF"/>
+                                  <w:sz w:val="40"/>
+                                  <w:szCs w:val="40"/>
+                                </w:rPr>
+                              </w:pPr>
+                              <w:r>
+                                <w:rPr>
+                                  <w:rFonts w:ascii="Calibri" w:hAnsi="Calibri" w:cs="Calibri"/>
+                                  <w:color w:val="FFFFFF"/>
+                                  <w:sz w:val="40"/>
+                                  <w:szCs w:val="40"/>
+                                </w:rPr>
+                                <w:t>1</w:t>
+                              </w:r>
+                            </w:p>
+                          </w:txbxContent>
+                        </wps:txbx>
+                        <wps:bodyPr rot="0" spcFirstLastPara="0" vert="horz" wrap="none" lIns="91440" tIns="45720" rIns="91440" bIns="45720" numCol="1" spcCol="0" rtlCol="0" fromWordArt="0" anchor="t" anchorCtr="0" forceAA="0" compatLnSpc="1">
+                          <a:prstTxWarp prst="textNoShape">
+                            <a:avLst/>
+                          </a:prstTxWarp>
+                          <a:spAutoFit/>
+                        </wps:bodyPr>
+                      </wps:wsp>
+                      <wps:wsp>
+                        <wps:cNvPr id="44690857" name="Zone de texte 1"/>
+                        <wps:cNvSpPr txBox="1"/>
+                        <wps:spPr>
+                          <a:xfrm>
+                            <a:off x="3571409" y="4199254"/>
+                            <a:ext cx="318135" cy="454025"/>
+                          </a:xfrm>
+                          <a:prstGeom prst="rect">
+                            <a:avLst/>
+                          </a:prstGeom>
+                          <a:noFill/>
+                          <a:ln w="6350">
+                            <a:noFill/>
+                          </a:ln>
+                        </wps:spPr>
+                        <wps:txbx>
+                          <w:txbxContent>
+                            <w:p>
+                              <w:pPr>
+                                <w:rPr>
+                                  <w:rFonts w:ascii="Calibri" w:hAnsi="Calibri" w:cs="Calibri"/>
+                                  <w:color w:val="FFFFFF"/>
+                                  <w:sz w:val="40"/>
+                                  <w:szCs w:val="40"/>
+                                </w:rPr>
+                              </w:pPr>
+                              <w:r>
+                                <w:rPr>
+                                  <w:rFonts w:ascii="Calibri" w:hAnsi="Calibri" w:cs="Calibri"/>
+                                  <w:color w:val="FFFFFF"/>
+                                  <w:sz w:val="40"/>
+                                  <w:szCs w:val="40"/>
+                                </w:rPr>
+                                <w:t>1</w:t>
+                              </w:r>
+                            </w:p>
+                          </w:txbxContent>
+                        </wps:txbx>
+                        <wps:bodyPr rot="0" spcFirstLastPara="0" vert="horz" wrap="none" lIns="91440" tIns="45720" rIns="91440" bIns="45720" numCol="1" spcCol="0" rtlCol="0" fromWordArt="0" anchor="t" anchorCtr="0" forceAA="0" compatLnSpc="1">
+                          <a:prstTxWarp prst="textNoShape">
+                            <a:avLst/>
+                          </a:prstTxWarp>
+                          <a:spAutoFit/>
+                        </wps:bodyPr>
+                      </wps:wsp>
+                      <wps:wsp>
+                        <wps:cNvPr id="717322071" name="Zone de texte 1"/>
+                        <wps:cNvSpPr txBox="1"/>
+                        <wps:spPr>
+                          <a:xfrm>
+                            <a:off x="2285122" y="3067593"/>
+                            <a:ext cx="318135" cy="454660"/>
+                          </a:xfrm>
+                          <a:prstGeom prst="rect">
+                            <a:avLst/>
+                          </a:prstGeom>
+                          <a:noFill/>
+                          <a:ln w="6350">
+                            <a:noFill/>
+                          </a:ln>
+                        </wps:spPr>
+                        <wps:txbx>
+                          <w:txbxContent>
+                            <w:p>
+                              <w:pPr>
+                                <w:rPr>
+                                  <w:rFonts w:ascii="Calibri" w:hAnsi="Calibri" w:cs="Calibri"/>
+                                  <w:color w:val="FFFFFF"/>
+                                  <w:sz w:val="40"/>
+                                  <w:szCs w:val="40"/>
+                                </w:rPr>
+                              </w:pPr>
+                              <w:r>
+                                <w:rPr>
+                                  <w:rFonts w:ascii="Calibri" w:hAnsi="Calibri" w:cs="Calibri"/>
+                                  <w:color w:val="FFFFFF"/>
+                                  <w:sz w:val="40"/>
+                                  <w:szCs w:val="40"/>
+                                </w:rPr>
+                                <w:t>2</w:t>
+                              </w:r>
+                            </w:p>
+                          </w:txbxContent>
+                        </wps:txbx>
+                        <wps:bodyPr rot="0" spcFirstLastPara="0" vert="horz" wrap="none" lIns="91440" tIns="45720" rIns="91440" bIns="45720" numCol="1" spcCol="0" rtlCol="0" fromWordArt="0" anchor="t" anchorCtr="0" forceAA="0" compatLnSpc="1">
+                          <a:prstTxWarp prst="textNoShape">
+                            <a:avLst/>
+                          </a:prstTxWarp>
+                          <a:spAutoFit/>
+                        </wps:bodyPr>
+                      </wps:wsp>
+                      <wps:wsp>
+                        <wps:cNvPr id="1460997690" name="Zone de texte 1"/>
+                        <wps:cNvSpPr txBox="1"/>
+                        <wps:spPr>
+                          <a:xfrm>
+                            <a:off x="4892117" y="3086646"/>
+                            <a:ext cx="318135" cy="454025"/>
+                          </a:xfrm>
+                          <a:prstGeom prst="rect">
+                            <a:avLst/>
+                          </a:prstGeom>
+                          <a:noFill/>
+                          <a:ln w="6350">
+                            <a:noFill/>
+                          </a:ln>
+                        </wps:spPr>
+                        <wps:txbx>
+                          <w:txbxContent>
+                            <w:p>
+                              <w:pPr>
+                                <w:rPr>
+                                  <w:rFonts w:ascii="Calibri" w:hAnsi="Calibri" w:cs="Calibri"/>
+                                  <w:color w:val="FFFFFF"/>
+                                  <w:sz w:val="40"/>
+                                  <w:szCs w:val="40"/>
+                                </w:rPr>
+                              </w:pPr>
+                              <w:r>
+                                <w:rPr>
+                                  <w:rFonts w:ascii="Calibri" w:hAnsi="Calibri" w:cs="Calibri"/>
+                                  <w:color w:val="FFFFFF"/>
+                                  <w:sz w:val="40"/>
+                                  <w:szCs w:val="40"/>
+                                </w:rPr>
+                                <w:t>2</w:t>
+                              </w:r>
+                            </w:p>
+                          </w:txbxContent>
+                        </wps:txbx>
+                        <wps:bodyPr rot="0" spcFirstLastPara="0" vert="horz" wrap="none" lIns="91440" tIns="45720" rIns="91440" bIns="45720" numCol="1" spcCol="0" rtlCol="0" fromWordArt="0" anchor="t" anchorCtr="0" forceAA="0" compatLnSpc="1">
+                          <a:prstTxWarp prst="textNoShape">
+                            <a:avLst/>
+                          </a:prstTxWarp>
+                          <a:spAutoFit/>
+                        </wps:bodyPr>
+                      </wps:wsp>
+                      <wps:wsp>
+                        <wps:cNvPr id="1146509435" name="Zone de texte 1"/>
+                        <wps:cNvSpPr txBox="1"/>
+                        <wps:spPr>
+                          <a:xfrm>
+                            <a:off x="2361671" y="4517702"/>
+                            <a:ext cx="318135" cy="454025"/>
+                          </a:xfrm>
+                          <a:prstGeom prst="rect">
+                            <a:avLst/>
+                          </a:prstGeom>
+                          <a:noFill/>
+                          <a:ln w="6350">
+                            <a:noFill/>
+                          </a:ln>
+                        </wps:spPr>
+                        <wps:txbx>
+                          <w:txbxContent>
+                            <w:p>
+                              <w:pPr>
+                                <w:rPr>
+                                  <w:rFonts w:ascii="Calibri" w:hAnsi="Calibri" w:cs="Calibri"/>
+                                  <w:color w:val="FFFFFF"/>
+                                  <w:sz w:val="40"/>
+                                  <w:szCs w:val="40"/>
+                                </w:rPr>
+                              </w:pPr>
+                              <w:r>
+                                <w:rPr>
+                                  <w:rFonts w:ascii="Calibri" w:hAnsi="Calibri" w:cs="Calibri"/>
+                                  <w:color w:val="FFFFFF"/>
+                                  <w:sz w:val="40"/>
+                                  <w:szCs w:val="40"/>
+                                </w:rPr>
+                                <w:t>2</w:t>
+                              </w:r>
+                            </w:p>
+                          </w:txbxContent>
+                        </wps:txbx>
+                        <wps:bodyPr rot="0" spcFirstLastPara="0" vert="horz" wrap="none" lIns="91440" tIns="45720" rIns="91440" bIns="45720" numCol="1" spcCol="0" rtlCol="0" fromWordArt="0" anchor="t" anchorCtr="0" forceAA="0" compatLnSpc="1">
+                          <a:prstTxWarp prst="textNoShape">
+                            <a:avLst/>
+                          </a:prstTxWarp>
+                          <a:spAutoFit/>
+                        </wps:bodyPr>
+                      </wps:wsp>
+                      <wps:wsp>
+                        <wps:cNvPr id="641428724" name="Zone de texte 1"/>
+                        <wps:cNvSpPr txBox="1"/>
+                        <wps:spPr>
+                          <a:xfrm>
+                            <a:off x="5002695" y="4161582"/>
+                            <a:ext cx="318135" cy="454025"/>
+                          </a:xfrm>
+                          <a:prstGeom prst="rect">
+                            <a:avLst/>
+                          </a:prstGeom>
+                          <a:noFill/>
+                          <a:ln w="6350">
+                            <a:noFill/>
+                          </a:ln>
+                        </wps:spPr>
+                        <wps:txbx>
+                          <w:txbxContent>
+                            <w:p>
+                              <w:pPr>
+                                <w:rPr>
+                                  <w:rFonts w:ascii="Calibri" w:hAnsi="Calibri" w:cs="Calibri"/>
+                                  <w:color w:val="FFFFFF"/>
+                                  <w:sz w:val="40"/>
+                                  <w:szCs w:val="40"/>
+                                </w:rPr>
+                              </w:pPr>
+                              <w:r>
+                                <w:rPr>
+                                  <w:rFonts w:ascii="Calibri" w:hAnsi="Calibri" w:cs="Calibri"/>
+                                  <w:color w:val="FFFFFF"/>
+                                  <w:sz w:val="40"/>
+                                  <w:szCs w:val="40"/>
+                                </w:rPr>
+                                <w:t>2</w:t>
+                              </w:r>
+                            </w:p>
+                          </w:txbxContent>
+                        </wps:txbx>
+                        <wps:bodyPr rot="0" spcFirstLastPara="0" vert="horz" wrap="none" lIns="91440" tIns="45720" rIns="91440" bIns="45720" numCol="1" spcCol="0" rtlCol="0" fromWordArt="0" anchor="t" anchorCtr="0" forceAA="0" compatLnSpc="1">
+                          <a:prstTxWarp prst="textNoShape">
+                            <a:avLst/>
+                          </a:prstTxWarp>
+                          <a:spAutoFit/>
+                        </wps:bodyPr>
+                      </wps:wsp>
+                      <wps:wsp>
+                        <wps:cNvPr id="1588705301" name="Zone de texte 1"/>
+                        <wps:cNvSpPr txBox="1"/>
+                        <wps:spPr>
+                          <a:xfrm>
+                            <a:off x="1325243" y="3477717"/>
+                            <a:ext cx="365125" cy="454660"/>
+                          </a:xfrm>
+                          <a:prstGeom prst="rect">
+                            <a:avLst/>
+                          </a:prstGeom>
+                          <a:noFill/>
+                          <a:ln w="6350">
+                            <a:noFill/>
+                          </a:ln>
+                        </wps:spPr>
+                        <wps:txbx>
+                          <w:txbxContent>
+                            <w:p>
+                              <w:pPr>
+                                <w:rPr>
+                                  <w:rFonts w:ascii="Calibri" w:hAnsi="Calibri" w:cs="Calibri"/>
+                                  <w:color w:val="000000" w:themeColor="text1"/>
+                                  <w:sz w:val="40"/>
+                                  <w:szCs w:val="40"/>
+                                </w:rPr>
+                              </w:pPr>
+                              <w:r>
+                                <w:rPr>
+                                  <w:rFonts w:ascii="Calibri" w:hAnsi="Calibri" w:cs="Calibri"/>
+                                  <w:color w:val="000000" w:themeColor="text1"/>
+                                  <w:sz w:val="40"/>
+                                  <w:szCs w:val="40"/>
+                                </w:rPr>
+                                <w:t>…</w:t>
+                              </w:r>
+                            </w:p>
+                          </w:txbxContent>
+                        </wps:txbx>
+                        <wps:bodyPr rot="0" spcFirstLastPara="0" vert="horz" wrap="none" lIns="91440" tIns="45720" rIns="91440" bIns="45720" numCol="1" spcCol="0" rtlCol="0" fromWordArt="0" anchor="t" anchorCtr="0" forceAA="0" compatLnSpc="1">
+                          <a:prstTxWarp prst="textNoShape">
+                            <a:avLst/>
+                          </a:prstTxWarp>
+                          <a:spAutoFit/>
+                        </wps:bodyPr>
+                      </wps:wsp>
+                      <wps:wsp>
+                        <wps:cNvPr id="1073112968" name="Zone de texte 1"/>
+                        <wps:cNvSpPr txBox="1"/>
+                        <wps:spPr>
+                          <a:xfrm>
+                            <a:off x="3976589" y="3450352"/>
+                            <a:ext cx="365125" cy="454025"/>
+                          </a:xfrm>
+                          <a:prstGeom prst="rect">
+                            <a:avLst/>
+                          </a:prstGeom>
+                          <a:noFill/>
+                          <a:ln w="6350">
+                            <a:noFill/>
+                          </a:ln>
+                        </wps:spPr>
+                        <wps:txbx>
+                          <w:txbxContent>
+                            <w:p>
+                              <w:pPr>
+                                <w:rPr>
+                                  <w:rFonts w:ascii="Calibri" w:hAnsi="Calibri" w:cs="Calibri"/>
+                                  <w:color w:val="000000"/>
+                                  <w:sz w:val="40"/>
+                                  <w:szCs w:val="40"/>
+                                </w:rPr>
+                              </w:pPr>
+                              <w:r>
+                                <w:rPr>
+                                  <w:rFonts w:ascii="Calibri" w:hAnsi="Calibri" w:cs="Calibri"/>
+                                  <w:color w:val="000000"/>
+                                  <w:sz w:val="40"/>
+                                  <w:szCs w:val="40"/>
+                                </w:rPr>
+                                <w:t>…</w:t>
+                              </w:r>
+                            </w:p>
+                          </w:txbxContent>
+                        </wps:txbx>
+                        <wps:bodyPr rot="0" spcFirstLastPara="0" vert="horz" wrap="none" lIns="91440" tIns="45720" rIns="91440" bIns="45720" numCol="1" spcCol="0" rtlCol="0" fromWordArt="0" anchor="t" anchorCtr="0" forceAA="0" compatLnSpc="1">
+                          <a:prstTxWarp prst="textNoShape">
+                            <a:avLst/>
+                          </a:prstTxWarp>
+                          <a:spAutoFit/>
+                        </wps:bodyPr>
+                      </wps:wsp>
+                      <wps:wsp>
+                        <wps:cNvPr id="1569982753" name="Zone de texte 1"/>
+                        <wps:cNvSpPr txBox="1"/>
+                        <wps:spPr>
+                          <a:xfrm>
+                            <a:off x="1249530" y="4584399"/>
+                            <a:ext cx="365125" cy="454025"/>
+                          </a:xfrm>
+                          <a:prstGeom prst="rect">
+                            <a:avLst/>
+                          </a:prstGeom>
+                          <a:noFill/>
+                          <a:ln w="6350">
+                            <a:noFill/>
+                          </a:ln>
+                        </wps:spPr>
+                        <wps:txbx>
+                          <w:txbxContent>
+                            <w:p>
+                              <w:pPr>
+                                <w:rPr>
+                                  <w:rFonts w:ascii="Calibri" w:hAnsi="Calibri" w:cs="Calibri"/>
+                                  <w:color w:val="000000"/>
+                                  <w:sz w:val="40"/>
+                                  <w:szCs w:val="40"/>
+                                </w:rPr>
+                              </w:pPr>
+                              <w:r>
+                                <w:rPr>
+                                  <w:rFonts w:ascii="Calibri" w:hAnsi="Calibri" w:cs="Calibri"/>
+                                  <w:color w:val="000000"/>
+                                  <w:sz w:val="40"/>
+                                  <w:szCs w:val="40"/>
+                                </w:rPr>
+                                <w:t>…</w:t>
+                              </w:r>
+                            </w:p>
+                          </w:txbxContent>
+                        </wps:txbx>
+                        <wps:bodyPr rot="0" spcFirstLastPara="0" vert="horz" wrap="none" lIns="91440" tIns="45720" rIns="91440" bIns="45720" numCol="1" spcCol="0" rtlCol="0" fromWordArt="0" anchor="t" anchorCtr="0" forceAA="0" compatLnSpc="1">
+                          <a:prstTxWarp prst="textNoShape">
+                            <a:avLst/>
+                          </a:prstTxWarp>
+                          <a:spAutoFit/>
+                        </wps:bodyPr>
+                      </wps:wsp>
+                      <wps:wsp>
+                        <wps:cNvPr id="1518255880" name="Zone de texte 1"/>
+                        <wps:cNvSpPr txBox="1"/>
+                        <wps:spPr>
+                          <a:xfrm>
+                            <a:off x="3914266" y="4558672"/>
+                            <a:ext cx="365125" cy="454025"/>
+                          </a:xfrm>
+                          <a:prstGeom prst="rect">
+                            <a:avLst/>
+                          </a:prstGeom>
+                          <a:noFill/>
+                          <a:ln w="6350">
+                            <a:noFill/>
+                          </a:ln>
+                        </wps:spPr>
+                        <wps:txbx>
+                          <w:txbxContent>
+                            <w:p>
+                              <w:pPr>
+                                <w:rPr>
+                                  <w:rFonts w:ascii="Calibri" w:hAnsi="Calibri" w:cs="Calibri"/>
+                                  <w:color w:val="000000"/>
+                                  <w:sz w:val="40"/>
+                                  <w:szCs w:val="40"/>
+                                </w:rPr>
+                              </w:pPr>
+                              <w:r>
+                                <w:rPr>
+                                  <w:rFonts w:ascii="Calibri" w:hAnsi="Calibri" w:cs="Calibri"/>
+                                  <w:color w:val="000000"/>
+                                  <w:sz w:val="40"/>
+                                  <w:szCs w:val="40"/>
+                                </w:rPr>
+                                <w:t>…</w:t>
+                              </w:r>
+                            </w:p>
+                          </w:txbxContent>
+                        </wps:txbx>
+                        <wps:bodyPr rot="0" spcFirstLastPara="0" vert="horz" wrap="none" lIns="91440" tIns="45720" rIns="91440" bIns="45720" numCol="1" spcCol="0" rtlCol="0" fromWordArt="0" anchor="t" anchorCtr="0" forceAA="0" compatLnSpc="1">
+                          <a:prstTxWarp prst="textNoShape">
+                            <a:avLst/>
+                          </a:prstTxWarp>
+                          <a:spAutoFit/>
+                        </wps:bodyPr>
+                      </wps:wsp>
                     </wpc:wpc>
                   </a:graphicData>
                 </a:graphic>
@@ -2909,7 +2947,7 @@
           </mc:Choice>
           <mc:Fallback>
             <w:pict>
-              <v:group w14:anchorId="5B199907" id="Zone de dessin 307" o:spid="_x0000_s1026" editas="canvas" style="width:426.75pt;height:418.2pt;mso-position-horizontal-relative:char;mso-position-vertical-relative:line" coordsize="54197,53105" o:gfxdata="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">
+              <v:group w14:anchorId="5B199907" id="Zone de dessin 307" o:spid="_x0000_s1026" editas="canvas" style="width:426.75pt;height:418.2pt;mso-position-horizontal-relative:char;mso-position-vertical-relative:line" coordsize="54197,53105" o:gfxdata="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">
                 <v:shapetype id="_x0000_t75" coordsize="21600,21600" o:spt="75" o:preferrelative="t" path="m@4@5l@4@11@9@11@9@5xe" filled="f" stroked="f">
                   <v:stroke joinstyle="miter"/>
                   <v:formulas>
@@ -3037,86 +3075,6 @@
                   <v:stroke joinstyle="miter"/>
                   <v:path arrowok="t" o:connecttype="custom" o:connectlocs="207635,231597;231597,207635;457200,433238;682803,207635;706765,231597;481162,457200;706765,682803;682803,706765;457200,481162;231597,706765;207635,682803;433238,457200;207635,231597" o:connectangles="0,0,0,0,0,0,0,0,0,0,0,0,0"/>
                 </v:shape>
-                <v:rect id="Rectangle 54" o:spid="_x0000_s1058" style="position:absolute;left:18154;top:31308;width:3581;height:3582;visibility:visible;mso-wrap-style:square;v-text-anchor:middle" o:gfxdata="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" fillcolor="black [3213]" stroked="f" strokeweight="1pt">
-                  <v:textbox>
-                    <w:txbxContent>
-                      <w:p>
-                        <w:pPr>
-                          <w:jc w:val="center"/>
-                          <w:rPr>
-                            <w:color w:val="FFFFFF"/>
-                          </w:rPr>
-                        </w:pPr>
-                        <w:r>
-                          <w:rPr>
-                            <w:color w:val="FFFFFF"/>
-                          </w:rPr>
-                          <w:t>A</w:t>
-                        </w:r>
-                      </w:p>
-                    </w:txbxContent>
-                  </v:textbox>
-                </v:rect>
-                <v:rect id="Rectangle 56" o:spid="_x0000_s1059" style="position:absolute;left:18160;top:35499;width:3569;height:3569;visibility:visible;mso-wrap-style:square;v-text-anchor:middle" o:gfxdata="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" fillcolor="black [3213]" stroked="f" strokeweight="1pt">
-                  <v:textbox>
-                    <w:txbxContent>
-                      <w:p>
-                        <w:pPr>
-                          <w:jc w:val="center"/>
-                          <w:rPr>
-                            <w:color w:val="FFFFFF"/>
-                          </w:rPr>
-                        </w:pPr>
-                        <w:r>
-                          <w:rPr>
-                            <w:color w:val="FFFFFF"/>
-                          </w:rPr>
-                          <w:t>B</w:t>
-                        </w:r>
-                      </w:p>
-                    </w:txbxContent>
-                  </v:textbox>
-                </v:rect>
-                <v:rect id="Rectangle 60" o:spid="_x0000_s1060" style="position:absolute;left:4779;top:35488;width:3581;height:3582;visibility:visible;mso-wrap-style:square;v-text-anchor:middle" o:gfxdata="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" fillcolor="black [3213]" stroked="f" strokeweight="1pt">
-                  <v:textbox>
-                    <w:txbxContent>
-                      <w:p>
-                        <w:pPr>
-                          <w:jc w:val="center"/>
-                          <w:rPr>
-                            <w:color w:val="FFFFFF"/>
-                          </w:rPr>
-                        </w:pPr>
-                        <w:r>
-                          <w:rPr>
-                            <w:color w:val="FFFFFF"/>
-                          </w:rPr>
-                          <w:t>A</w:t>
-                        </w:r>
-                      </w:p>
-                    </w:txbxContent>
-                  </v:textbox>
-                </v:rect>
-                <v:rect id="Rectangle 62" o:spid="_x0000_s1061" style="position:absolute;left:8927;top:35503;width:3568;height:3569;visibility:visible;mso-wrap-style:square;v-text-anchor:middle" o:gfxdata="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" fillcolor="black [3213]" stroked="f" strokeweight="1pt">
-                  <v:textbox>
-                    <w:txbxContent>
-                      <w:p>
-                        <w:pPr>
-                          <w:jc w:val="center"/>
-                          <w:rPr>
-                            <w:color w:val="FFFFFF"/>
-                          </w:rPr>
-                        </w:pPr>
-                        <w:r>
-                          <w:rPr>
-                            <w:color w:val="FFFFFF"/>
-                          </w:rPr>
-                          <w:t>B</w:t>
-                        </w:r>
-                      </w:p>
-                    </w:txbxContent>
-                  </v:textbox>
-                </v:rect>
                 <v:shapetype id="_x0000_t78" coordsize="21600,21600" o:spt="78" adj="14400,5400,18000,8100" path="m,l,21600@0,21600@0@5@2@5@2@4,21600,10800@2@1@2@3@0@3@0,xe">
                   <v:stroke joinstyle="miter"/>
                   <v:formulas>
@@ -3135,329 +3093,401 @@
                     <v:h position="#2,#3" xrange="@0,21600" yrange="@1,10800"/>
                   </v:handles>
                 </v:shapetype>
-                <v:shape id="Légende : flèche vers la droite 5" o:spid="_x0000_s1062" type="#_x0000_t78" style="position:absolute;left:22395;top:31362;width:3146;height:7717;visibility:visible;mso-wrap-style:square;v-text-anchor:middle" o:gfxdata="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" adj="5808,8731,10214,9930" fillcolor="white [3212]" strokecolor="black [3213]" strokeweight="1pt"/>
-                <v:shapetype id="_x0000_t55" coordsize="21600,21600" o:spt="55" adj="16200" path="m@0,l,0@1,10800,,21600@0,21600,21600,10800xe">
+                <v:shape id="Légende : flèche vers la droite 5" o:spid="_x0000_s1058" type="#_x0000_t78" style="position:absolute;left:22395;top:31362;width:3146;height:7717;visibility:visible;mso-wrap-style:square;v-text-anchor:middle" o:gfxdata="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" adj="5808,8731,10214,9930" fillcolor="white [3212]" strokecolor="black [3213]" strokeweight="1pt"/>
+                <v:shape id="Flèche : virage 74" o:spid="_x0000_s1059" style="position:absolute;left:35540;top:32561;width:2378;height:2529;rotation:90;visibility:visible;mso-wrap-style:square;v-text-anchor:middle" coordsize="237765,252919" o:gfxdata="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" path="m,252919l,136166c,84465,41912,42553,93613,42553r69163,l162776,r74989,72273l162776,144547r,-42553l93613,101994v-18873,,-34172,15299,-34172,34172l59441,252919,,252919xe" fillcolor="white [3212]" strokecolor="black [3213]" strokeweight="1pt">
                   <v:stroke joinstyle="miter"/>
-                  <v:formulas>
-                    <v:f eqn="val #0"/>
-                    <v:f eqn="sum 21600 0 @0"/>
-                    <v:f eqn="prod #0 1 2"/>
-                  </v:formulas>
-                  <v:path o:connecttype="custom" o:connectlocs="@2,0;@1,10800;@2,21600;21600,10800" o:connectangles="270,180,90,0" textboxrect="0,0,10800,21600;0,0,16200,21600;0,0,21600,21600"/>
-                  <v:handles>
-                    <v:h position="#0,topLeft" xrange="0,21600"/>
-                  </v:handles>
+                  <v:path arrowok="t" o:connecttype="custom" o:connectlocs="0,252919;0,136166;93613,42553;162776,42553;162776,0;237765,72273;162776,144547;162776,101994;93613,101994;59441,136166;59441,252919;0,252919" o:connectangles="0,0,0,0,0,0,0,0,0,0,0,0"/>
+                </v:shape>
+                <v:shape id="Légende : flèche vers la droite 77" o:spid="_x0000_s1060" type="#_x0000_t78" style="position:absolute;left:48496;top:31319;width:3143;height:7715;visibility:visible;mso-wrap-style:square;v-text-anchor:middle" o:gfxdata="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" adj="5808,8733,10214,9930" fillcolor="white [3212]" strokecolor="black [3213]" strokeweight="1pt"/>
+                <v:shape id="Flèche : demi-tour 8" o:spid="_x0000_s1061" style="position:absolute;left:6267;top:33254;width:4762;height:1854;visibility:visible;mso-wrap-style:square;v-text-anchor:middle" coordsize="476241,185420" o:gfxdata="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" path="m,185420l,69212c,30987,30987,,69212,l385083,v38225,,69212,30987,69212,69212l454295,115035r21946,l429886,185420,383531,115035r21946,l405477,69212v,-11263,-9131,-20394,-20394,-20394l69212,48817v-11263,,-20394,9131,-20394,20394c48818,107947,48817,146684,48817,185420l,185420xe" fillcolor="white [3212]" strokecolor="black [3213]" strokeweight="1pt">
+                  <v:stroke joinstyle="miter"/>
+                  <v:path arrowok="t" o:connecttype="custom" o:connectlocs="0,185420;0,69212;69212,0;385083,0;454295,69212;454295,115035;476241,115035;429886,185420;383531,115035;405477,115035;405477,69212;385083,48818;69212,48817;48818,69211;48817,185420;0,185420" o:connectangles="0,0,0,0,0,0,0,0,0,0,0,0,0,0,0,0"/>
+                </v:shape>
+                <v:shape id="Légende : flèche vers la droite 80" o:spid="_x0000_s1062" type="#_x0000_t78" style="position:absolute;left:8901;top:42539;width:3143;height:7715;visibility:visible;mso-wrap-style:square;v-text-anchor:middle" o:gfxdata="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" adj="5808,8733,10214,9930" fillcolor="white [3212]" strokecolor="black [3213]" strokeweight="1pt"/>
+                <v:shape id="Flèche : virage 84" o:spid="_x0000_s1063" style="position:absolute;left:20005;top:45320;width:6846;height:2934;rotation:90;visibility:visible;mso-wrap-style:square;v-text-anchor:middle" coordsize="684526,293370" o:gfxdata="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" path="m,293370l,168010c,104218,51714,52504,115506,52504r476494,l592000,r92526,89176l592000,178351r,-52504l115506,125847v-23286,,-42163,18877,-42163,42163l73343,293370,,293370xe" fillcolor="white [3212]" strokecolor="black [3213]" strokeweight="1pt">
+                  <v:stroke joinstyle="miter"/>
+                  <v:path arrowok="t" o:connecttype="custom" o:connectlocs="0,293370;0,168010;115506,52504;592000,52504;592000,0;684526,89176;592000,178351;592000,125847;115506,125847;73343,168010;73343,293370;0,293370" o:connectangles="0,0,0,0,0,0,0,0,0,0,0,0"/>
+                </v:shape>
+                <v:shape id="Légende : flèche vers la droite 87" o:spid="_x0000_s1064" type="#_x0000_t78" style="position:absolute;left:35452;top:42416;width:3137;height:7716;visibility:visible;mso-wrap-style:square;v-text-anchor:middle" o:gfxdata="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" adj="5808,8737,10214,9932" fillcolor="white [3212]" strokecolor="black [3213]" strokeweight="1pt"/>
+                <v:shape id="Flèche : virage 96" o:spid="_x0000_s1065" style="position:absolute;left:48557;top:43818;width:2220;height:2422;rotation:90;visibility:visible;mso-wrap-style:square;v-text-anchor:middle" coordsize="222056,242207" o:gfxdata="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" path="m,242207l,127169c,78884,39143,39741,87428,39741r64594,l152022,r70034,67498l152022,134997r,-39742l87428,95255v-17626,,-31914,14288,-31914,31914l55514,242207,,242207xe" fillcolor="white [3212]" strokecolor="black [3213]" strokeweight="1pt">
+                  <v:stroke joinstyle="miter"/>
+                  <v:path arrowok="t" o:connecttype="custom" o:connectlocs="0,242207;0,127169;87428,39741;152022,39741;152022,0;222056,67498;152022,134997;152022,95255;87428,95255;55514,127169;55514,242207;0,242207" o:connectangles="0,0,0,0,0,0,0,0,0,0,0,0"/>
+                </v:shape>
+                <v:shape id="Image 1226920819" o:spid="_x0000_s1066" type="#_x0000_t75" style="position:absolute;left:8901;top:35565;width:3594;height:3581;visibility:visible;mso-wrap-style:square" o:gfxdata="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">
+                  <v:imagedata r:id="rId10" o:title=""/>
+                  <v:shadow on="t" color="black" opacity="26214f" origin="-.5,-.5" offset=".74836mm,.74836mm"/>
+                </v:shape>
+                <v:shape id="Image 1735565173" o:spid="_x0000_s1067" type="#_x0000_t75" style="position:absolute;left:18072;top:35562;width:3594;height:3575;visibility:visible;mso-wrap-style:square" o:gfxdata="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">
+                  <v:imagedata r:id="rId10" o:title=""/>
+                  <v:shadow on="t" color="black" opacity="26214f" origin="-.5,-.5" offset=".74836mm,.74836mm"/>
+                </v:shape>
+                <v:shape id="Image 1415908694" o:spid="_x0000_s1068" type="#_x0000_t75" style="position:absolute;left:35301;top:35570;width:3594;height:3568;visibility:visible;mso-wrap-style:square" o:gfxdata="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">
+                  <v:imagedata r:id="rId10" o:title=""/>
+                  <v:shadow on="t" color="black" opacity="26214f" origin="-.5,-.5" offset=".74836mm,.74836mm"/>
+                </v:shape>
+                <v:shape id="Image 2097442699" o:spid="_x0000_s1069" type="#_x0000_t75" style="position:absolute;left:44445;top:35570;width:3594;height:3568;visibility:visible;mso-wrap-style:square" o:gfxdata="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">
+                  <v:imagedata r:id="rId10" o:title=""/>
+                  <v:shadow on="t" color="black" opacity="26214f" origin="-.5,-.5" offset=".74836mm,.74836mm"/>
+                </v:shape>
+                <v:shape id="Image 158450238" o:spid="_x0000_s1070" type="#_x0000_t75" style="position:absolute;left:4754;top:46558;width:3594;height:3569;visibility:visible;mso-wrap-style:square" o:gfxdata="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">
+                  <v:imagedata r:id="rId10" o:title=""/>
+                  <v:shadow on="t" color="black" opacity="26214f" origin="-.5,-.5" offset=".74836mm,.74836mm"/>
+                </v:shape>
+                <v:shape id="Image 1329218338" o:spid="_x0000_s1071" type="#_x0000_t75" style="position:absolute;left:18079;top:46570;width:3595;height:3569;visibility:visible;mso-wrap-style:square" o:gfxdata="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">
+                  <v:imagedata r:id="rId10" o:title=""/>
+                  <v:shadow on="t" color="black" opacity="26214f" origin="-.5,-.5" offset=".74836mm,.74836mm"/>
+                </v:shape>
+                <v:shape id="Image 1285927223" o:spid="_x0000_s1072" type="#_x0000_t75" style="position:absolute;left:31362;top:46558;width:3594;height:3569;visibility:visible;mso-wrap-style:square" o:gfxdata="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">
+                  <v:imagedata r:id="rId10" o:title=""/>
+                  <v:shadow on="t" color="black" opacity="26214f" origin="-.5,-.5" offset=".74836mm,.74836mm"/>
+                </v:shape>
+                <v:shape id="Image 1735323860" o:spid="_x0000_s1073" type="#_x0000_t75" style="position:absolute;left:44445;top:46564;width:3595;height:3568;visibility:visible;mso-wrap-style:square" o:gfxdata="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">
+                  <v:imagedata r:id="rId10" o:title=""/>
+                  <v:shadow on="t" color="black" opacity="26214f" origin="-.5,-.5" offset=".74836mm,.74836mm"/>
+                </v:shape>
+                <v:shape id="Image 1156181444" o:spid="_x0000_s1074" type="#_x0000_t75" style="position:absolute;left:4754;top:35557;width:3594;height:3588;visibility:visible;mso-wrap-style:square" o:gfxdata="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">
+                  <v:imagedata r:id="rId13" o:title=""/>
+                  <v:shadow on="t" color="black" opacity="26214f" origin="-.5,-.5" offset=".74836mm,.74836mm"/>
+                </v:shape>
+                <v:shape id="Image 522230029" o:spid="_x0000_s1075" type="#_x0000_t75" style="position:absolute;left:18077;top:31309;width:3594;height:3587;visibility:visible;mso-wrap-style:square" o:gfxdata="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">
+                  <v:imagedata r:id="rId13" o:title=""/>
+                  <v:shadow on="t" color="black" opacity="26214f" origin="-.5,-.5" offset=".74836mm,.74836mm"/>
+                </v:shape>
+                <v:shape id="Image 861342224" o:spid="_x0000_s1076" type="#_x0000_t75" style="position:absolute;left:31368;top:31306;width:3594;height:3588;visibility:visible;mso-wrap-style:square" o:gfxdata="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">
+                  <v:imagedata r:id="rId13" o:title=""/>
+                  <v:shadow on="t" color="black" opacity="26214f" origin="-.5,-.5" offset=".74836mm,.74836mm"/>
+                </v:shape>
+                <v:shape id="Image 1743757158" o:spid="_x0000_s1077" type="#_x0000_t75" style="position:absolute;left:44445;top:31308;width:3594;height:3588;visibility:visible;mso-wrap-style:square" o:gfxdata="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">
+                  <v:imagedata r:id="rId13" o:title=""/>
+                  <v:shadow on="t" color="black" opacity="26214f" origin="-.5,-.5" offset=".74836mm,.74836mm"/>
+                </v:shape>
+                <v:shape id="Image 1834474976" o:spid="_x0000_s1078" type="#_x0000_t75" style="position:absolute;left:4754;top:42548;width:3594;height:3588;visibility:visible;mso-wrap-style:square" o:gfxdata="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">
+                  <v:imagedata r:id="rId13" o:title=""/>
+                  <v:shadow on="t" color="black" opacity="26214f" origin="-.5,-.5" offset=".74836mm,.74836mm"/>
+                </v:shape>
+                <v:shape id="Image 256730388" o:spid="_x0000_s1079" type="#_x0000_t75" style="position:absolute;left:18079;top:42547;width:3595;height:3588;visibility:visible;mso-wrap-style:square" o:gfxdata="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">
+                  <v:imagedata r:id="rId13" o:title=""/>
+                  <v:shadow on="t" color="black" opacity="26214f" origin="-.5,-.5" offset=".74836mm,.74836mm"/>
+                </v:shape>
+                <v:shape id="Image 1323437746" o:spid="_x0000_s1080" type="#_x0000_t75" style="position:absolute;left:44445;top:42548;width:3595;height:3588;visibility:visible;mso-wrap-style:square" o:gfxdata="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">
+                  <v:imagedata r:id="rId13" o:title=""/>
+                  <v:shadow on="t" color="black" opacity="26214f" origin="-.5,-.5" offset=".74836mm,.74836mm"/>
+                </v:shape>
+                <v:shape id="Image 385136099" o:spid="_x0000_s1081" type="#_x0000_t75" style="position:absolute;left:31373;top:42547;width:3594;height:3588;visibility:visible;mso-wrap-style:square" o:gfxdata="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">
+                  <v:imagedata r:id="rId13" o:title=""/>
+                  <v:shadow on="t" color="black" opacity="26214f" origin="-.5,-.5" offset=".74836mm,.74836mm"/>
+                </v:shape>
+                <v:shape id="Image 6154148" o:spid="_x0000_s1082" type="#_x0000_t75" style="position:absolute;left:48516;top:46556;width:3595;height:3587;visibility:visible;mso-wrap-style:square" o:gfxdata="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">
+                  <v:imagedata r:id="rId11" o:title=""/>
+                  <v:shadow on="t" color="black" opacity="26214f" origin="-.5,-.5" offset=".74836mm,.74836mm"/>
+                </v:shape>
+                <v:shape id="Image 935203860" o:spid="_x0000_s1083" type="#_x0000_t75" style="position:absolute;left:31373;top:35558;width:3594;height:3588;visibility:visible;mso-wrap-style:square" o:gfxdata="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">
+                  <v:imagedata r:id="rId11" o:title=""/>
+                  <v:shadow on="t" color="black" opacity="26214f" origin="-.5,-.5" offset=".74836mm,.74836mm"/>
+                </v:shape>
+                <v:shapetype id="_x0000_t202" coordsize="21600,21600" o:spt="202" path="m,l,21600r21600,l21600,xe">
+                  <v:stroke joinstyle="miter"/>
+                  <v:path gradientshapeok="t" o:connecttype="rect"/>
                 </v:shapetype>
-                <v:shape id="Flèche : chevron 7" o:spid="_x0000_s1063" type="#_x0000_t55" style="position:absolute;left:13432;top:35555;width:3517;height:3517;visibility:visible;mso-wrap-style:square;v-text-anchor:middle" o:gfxdata="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" adj="9648" fillcolor="white [3212]" strokecolor="black [3213]" strokeweight="1pt">
-                  <v:stroke dashstyle="3 1"/>
-                </v:shape>
-                <v:rect id="Rectangle 68" o:spid="_x0000_s1064" style="position:absolute;left:44404;top:31312;width:3581;height:3576;visibility:visible;mso-wrap-style:square;v-text-anchor:middle" o:gfxdata="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" fillcolor="black [3213]" stroked="f" strokeweight="1pt">
-                  <v:textbox>
+                <v:shape id="Zone de texte 1494763250" o:spid="_x0000_s1084" type="#_x0000_t202" style="position:absolute;left:10250;top:32157;width:3182;height:4547;visibility:visible;mso-wrap-style:none;v-text-anchor:top" o:gfxdata="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" filled="f" stroked="f" strokeweight=".5pt">
+                  <v:textbox style="mso-fit-shape-to-text:t">
                     <w:txbxContent>
                       <w:p>
                         <w:pPr>
-                          <w:jc w:val="center"/>
                           <w:rPr>
-                            <w:color w:val="FFFFFF"/>
+                            <w:rFonts w:asciiTheme="minorHAnsi" w:hAnsiTheme="minorHAnsi" w:cstheme="minorHAnsi"/>
+                            <w:color w:val="FFFFFF" w:themeColor="background1"/>
+                            <w:sz w:val="40"/>
+                            <w:szCs w:val="40"/>
                           </w:rPr>
                         </w:pPr>
                         <w:r>
                           <w:rPr>
-                            <w:color w:val="FFFFFF"/>
+                            <w:rFonts w:asciiTheme="minorHAnsi" w:hAnsiTheme="minorHAnsi" w:cstheme="minorHAnsi"/>
+                            <w:color w:val="FFFFFF" w:themeColor="background1"/>
+                            <w:sz w:val="40"/>
+                            <w:szCs w:val="40"/>
                           </w:rPr>
-                          <w:t>A</w:t>
+                          <w:t>1</w:t>
                         </w:r>
                       </w:p>
                     </w:txbxContent>
                   </v:textbox>
-                </v:rect>
-                <v:rect id="Rectangle 70" o:spid="_x0000_s1065" style="position:absolute;left:44410;top:35510;width:3569;height:3562;visibility:visible;mso-wrap-style:square;v-text-anchor:middle" o:gfxdata="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" fillcolor="black [3213]" stroked="f" strokeweight="1pt">
-                  <v:textbox>
+                </v:shape>
+                <v:shape id="Zone de texte 1" o:spid="_x0000_s1085" type="#_x0000_t202" style="position:absolute;left:37099;top:31792;width:3181;height:4540;visibility:visible;mso-wrap-style:none;v-text-anchor:top" o:gfxdata="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" filled="f" stroked="f" strokeweight=".5pt">
+                  <v:textbox style="mso-fit-shape-to-text:t">
                     <w:txbxContent>
                       <w:p>
                         <w:pPr>
-                          <w:jc w:val="center"/>
                           <w:rPr>
+                            <w:rFonts w:ascii="Calibri" w:hAnsi="Calibri" w:cs="Calibri"/>
                             <w:color w:val="FFFFFF"/>
+                            <w:sz w:val="40"/>
+                            <w:szCs w:val="40"/>
                           </w:rPr>
                         </w:pPr>
                         <w:r>
                           <w:rPr>
+                            <w:rFonts w:ascii="Calibri" w:hAnsi="Calibri" w:cs="Calibri"/>
                             <w:color w:val="FFFFFF"/>
+                            <w:sz w:val="40"/>
+                            <w:szCs w:val="40"/>
                           </w:rPr>
-                          <w:t>B</w:t>
+                          <w:t>1</w:t>
                         </w:r>
                       </w:p>
                     </w:txbxContent>
                   </v:textbox>
-                </v:rect>
-                <v:rect id="Rectangle 71" o:spid="_x0000_s1066" style="position:absolute;left:31260;top:31313;width:3582;height:3575;visibility:visible;mso-wrap-style:square;v-text-anchor:middle" o:gfxdata="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" fillcolor="black [3213]" stroked="f" strokeweight="1pt">
-                  <v:textbox>
+                </v:shape>
+                <v:shape id="Zone de texte 1" o:spid="_x0000_s1086" type="#_x0000_t202" style="position:absolute;left:9460;top:41993;width:3181;height:4540;visibility:visible;mso-wrap-style:none;v-text-anchor:top" o:gfxdata="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" filled="f" stroked="f" strokeweight=".5pt">
+                  <v:textbox style="mso-fit-shape-to-text:t">
                     <w:txbxContent>
                       <w:p>
                         <w:pPr>
-                          <w:jc w:val="center"/>
                           <w:rPr>
+                            <w:rFonts w:ascii="Calibri" w:hAnsi="Calibri" w:cs="Calibri"/>
                             <w:color w:val="FFFFFF"/>
+                            <w:sz w:val="40"/>
+                            <w:szCs w:val="40"/>
                           </w:rPr>
                         </w:pPr>
                         <w:r>
                           <w:rPr>
+                            <w:rFonts w:ascii="Calibri" w:hAnsi="Calibri" w:cs="Calibri"/>
                             <w:color w:val="FFFFFF"/>
+                            <w:sz w:val="40"/>
+                            <w:szCs w:val="40"/>
                           </w:rPr>
-                          <w:t>A</w:t>
+                          <w:t>1</w:t>
                         </w:r>
                       </w:p>
                     </w:txbxContent>
                   </v:textbox>
-                </v:rect>
-                <v:rect id="Rectangle 72" o:spid="_x0000_s1067" style="position:absolute;left:31260;top:35504;width:3575;height:3568;visibility:visible;mso-wrap-style:square;v-text-anchor:middle" o:gfxdata="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" fillcolor="gray [1629]" stroked="f" strokeweight="1pt">
-                  <v:textbox>
+                </v:shape>
+                <v:shape id="Zone de texte 1" o:spid="_x0000_s1087" type="#_x0000_t202" style="position:absolute;left:35714;top:41992;width:3181;height:4540;visibility:visible;mso-wrap-style:none;v-text-anchor:top" o:gfxdata="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" filled="f" stroked="f" strokeweight=".5pt">
+                  <v:textbox style="mso-fit-shape-to-text:t">
                     <w:txbxContent>
                       <w:p>
                         <w:pPr>
-                          <w:jc w:val="center"/>
                           <w:rPr>
+                            <w:rFonts w:ascii="Calibri" w:hAnsi="Calibri" w:cs="Calibri"/>
                             <w:color w:val="FFFFFF"/>
+                            <w:sz w:val="40"/>
+                            <w:szCs w:val="40"/>
                           </w:rPr>
                         </w:pPr>
                         <w:r>
                           <w:rPr>
+                            <w:rFonts w:ascii="Calibri" w:hAnsi="Calibri" w:cs="Calibri"/>
                             <w:color w:val="FFFFFF"/>
+                            <w:sz w:val="40"/>
+                            <w:szCs w:val="40"/>
                           </w:rPr>
-                          <w:t>C</w:t>
+                          <w:t>1</w:t>
                         </w:r>
                       </w:p>
                     </w:txbxContent>
                   </v:textbox>
-                </v:rect>
-                <v:rect id="Rectangle 73" o:spid="_x0000_s1068" style="position:absolute;left:35439;top:35510;width:3568;height:3562;visibility:visible;mso-wrap-style:square;v-text-anchor:middle" o:gfxdata="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" fillcolor="black [3213]" stroked="f" strokeweight="1pt">
-                  <v:textbox>
+                </v:shape>
+                <v:shape id="Zone de texte 1" o:spid="_x0000_s1088" type="#_x0000_t202" style="position:absolute;left:22851;top:30675;width:3181;height:4547;visibility:visible;mso-wrap-style:none;v-text-anchor:top" o:gfxdata="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" filled="f" stroked="f" strokeweight=".5pt">
+                  <v:textbox style="mso-fit-shape-to-text:t">
                     <w:txbxContent>
                       <w:p>
                         <w:pPr>
-                          <w:jc w:val="center"/>
                           <w:rPr>
+                            <w:rFonts w:ascii="Calibri" w:hAnsi="Calibri" w:cs="Calibri"/>
                             <w:color w:val="FFFFFF"/>
+                            <w:sz w:val="40"/>
+                            <w:szCs w:val="40"/>
                           </w:rPr>
                         </w:pPr>
                         <w:r>
                           <w:rPr>
+                            <w:rFonts w:ascii="Calibri" w:hAnsi="Calibri" w:cs="Calibri"/>
                             <w:color w:val="FFFFFF"/>
+                            <w:sz w:val="40"/>
+                            <w:szCs w:val="40"/>
                           </w:rPr>
-                          <w:t>B</w:t>
+                          <w:t>2</w:t>
                         </w:r>
                       </w:p>
                     </w:txbxContent>
                   </v:textbox>
-                </v:rect>
-                <v:shape id="Flèche : virage 74" o:spid="_x0000_s1069" style="position:absolute;left:35540;top:32561;width:2378;height:2529;rotation:90;visibility:visible;mso-wrap-style:square;v-text-anchor:middle" coordsize="237765,252919" o:gfxdata="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" path="m,252919l,136166c,84465,41912,42553,93613,42553r69163,l162776,r74989,72273l162776,144547r,-42553l93613,101994v-18873,,-34172,15299,-34172,34172l59441,252919,,252919xe" fillcolor="white [3212]" strokecolor="black [3213]" strokeweight="1pt">
-                  <v:stroke joinstyle="miter"/>
-                  <v:path arrowok="t" o:connecttype="custom" o:connectlocs="0,252919;0,136166;93613,42553;162776,42553;162776,0;237765,72273;162776,144547;162776,101994;93613,101994;59441,136166;59441,252919;0,252919" o:connectangles="0,0,0,0,0,0,0,0,0,0,0,0"/>
-                </v:shape>
-                <v:shape id="Flèche : chevron 76" o:spid="_x0000_s1070" type="#_x0000_t55" style="position:absolute;left:39868;top:35559;width:3512;height:3512;visibility:visible;mso-wrap-style:square;v-text-anchor:middle" o:gfxdata="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" adj="9647" fillcolor="white [3212]" strokecolor="black [3213]" strokeweight="1pt">
-                  <v:stroke dashstyle="3 1"/>
-                </v:shape>
-                <v:shape id="Légende : flèche vers la droite 77" o:spid="_x0000_s1071" type="#_x0000_t78" style="position:absolute;left:48496;top:31319;width:3143;height:7715;visibility:visible;mso-wrap-style:square;v-text-anchor:middle" o:gfxdata="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" adj="5808,8733,10214,9930" fillcolor="white [3212]" strokecolor="black [3213]" strokeweight="1pt"/>
-                <v:shape id="Flèche : demi-tour 8" o:spid="_x0000_s1072" style="position:absolute;left:6267;top:33254;width:4762;height:1854;visibility:visible;mso-wrap-style:square;v-text-anchor:middle" coordsize="476241,185420" o:gfxdata="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" path="m,185420l,69212c,30987,30987,,69212,l385083,v38225,,69212,30987,69212,69212l454295,115035r21946,l429886,185420,383531,115035r21946,l405477,69212v,-11263,-9131,-20394,-20394,-20394l69212,48817v-11263,,-20394,9131,-20394,20394c48818,107947,48817,146684,48817,185420l,185420xe" fillcolor="white [3212]" strokecolor="black [3213]" strokeweight="1pt">
-                  <v:stroke joinstyle="miter"/>
-                  <v:path arrowok="t" o:connecttype="custom" o:connectlocs="0,185420;0,69212;69212,0;385083,0;454295,69212;454295,115035;476241,115035;429886,185420;383531,115035;405477,115035;405477,69212;385083,48818;69212,48817;48818,69211;48817,185420;0,185420" o:connectangles="0,0,0,0,0,0,0,0,0,0,0,0,0,0,0,0"/>
-                </v:shape>
-                <v:rect id="Rectangle 78" o:spid="_x0000_s1073" style="position:absolute;left:4773;top:42558;width:3575;height:3581;visibility:visible;mso-wrap-style:square;v-text-anchor:middle" o:gfxdata="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" fillcolor="black [3213]" stroked="f" strokeweight="1pt">
-                  <v:textbox>
+                </v:shape>
+                <v:shape id="Zone de texte 1" o:spid="_x0000_s1089" type="#_x0000_t202" style="position:absolute;left:48921;top:30866;width:3181;height:4540;visibility:visible;mso-wrap-style:none;v-text-anchor:top" o:gfxdata="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" filled="f" stroked="f" strokeweight=".5pt">
+                  <v:textbox style="mso-fit-shape-to-text:t">
                     <w:txbxContent>
                       <w:p>
                         <w:pPr>
-                          <w:jc w:val="center"/>
                           <w:rPr>
+                            <w:rFonts w:ascii="Calibri" w:hAnsi="Calibri" w:cs="Calibri"/>
                             <w:color w:val="FFFFFF"/>
+                            <w:sz w:val="40"/>
+                            <w:szCs w:val="40"/>
                           </w:rPr>
                         </w:pPr>
                         <w:r>
                           <w:rPr>
+                            <w:rFonts w:ascii="Calibri" w:hAnsi="Calibri" w:cs="Calibri"/>
                             <w:color w:val="FFFFFF"/>
+                            <w:sz w:val="40"/>
+                            <w:szCs w:val="40"/>
                           </w:rPr>
-                          <w:t>A</w:t>
+                          <w:t>2</w:t>
                         </w:r>
                       </w:p>
                     </w:txbxContent>
                   </v:textbox>
-                </v:rect>
-                <v:rect id="Rectangle 79" o:spid="_x0000_s1074" style="position:absolute;left:4780;top:46685;width:3562;height:3569;visibility:visible;mso-wrap-style:square;v-text-anchor:middle" o:gfxdata="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" fillcolor="black [3213]" stroked="f" strokeweight="1pt">
-                  <v:textbox>
+                </v:shape>
+                <v:shape id="Zone de texte 1" o:spid="_x0000_s1090" type="#_x0000_t202" style="position:absolute;left:23616;top:45177;width:3182;height:4540;visibility:visible;mso-wrap-style:none;v-text-anchor:top" o:gfxdata="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" filled="f" stroked="f" strokeweight=".5pt">
+                  <v:textbox style="mso-fit-shape-to-text:t">
                     <w:txbxContent>
                       <w:p>
                         <w:pPr>
-                          <w:jc w:val="center"/>
                           <w:rPr>
+                            <w:rFonts w:ascii="Calibri" w:hAnsi="Calibri" w:cs="Calibri"/>
                             <w:color w:val="FFFFFF"/>
+                            <w:sz w:val="40"/>
+                            <w:szCs w:val="40"/>
                           </w:rPr>
                         </w:pPr>
                         <w:r>
                           <w:rPr>
+                            <w:rFonts w:ascii="Calibri" w:hAnsi="Calibri" w:cs="Calibri"/>
                             <w:color w:val="FFFFFF"/>
+                            <w:sz w:val="40"/>
+                            <w:szCs w:val="40"/>
                           </w:rPr>
-                          <w:t>B</w:t>
+                          <w:t>2</w:t>
                         </w:r>
                       </w:p>
                     </w:txbxContent>
                   </v:textbox>
-                </v:rect>
-                <v:shape id="Légende : flèche vers la droite 80" o:spid="_x0000_s1075" type="#_x0000_t78" style="position:absolute;left:8901;top:42539;width:3143;height:7715;visibility:visible;mso-wrap-style:square;v-text-anchor:middle" o:gfxdata="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" adj="5808,8733,10214,9930" fillcolor="white [3212]" strokecolor="black [3213]" strokeweight="1pt"/>
-                <v:shape id="Flèche : chevron 81" o:spid="_x0000_s1076" type="#_x0000_t55" style="position:absolute;left:13434;top:46742;width:3511;height:3512;visibility:visible;mso-wrap-style:square;v-text-anchor:middle" o:gfxdata="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" adj="9647" fillcolor="white [3212]" strokecolor="black [3213]" strokeweight="1pt">
-                  <v:stroke dashstyle="3 1"/>
-                </v:shape>
-                <v:rect id="Rectangle 82" o:spid="_x0000_s1077" style="position:absolute;left:18162;top:42558;width:3569;height:3581;visibility:visible;mso-wrap-style:square;v-text-anchor:middle" o:gfxdata="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" fillcolor="black [3213]" stroked="f" strokeweight="1pt">
-                  <v:textbox>
+                </v:shape>
+                <v:shape id="Zone de texte 1" o:spid="_x0000_s1091" type="#_x0000_t202" style="position:absolute;left:50026;top:41615;width:3182;height:4541;visibility:visible;mso-wrap-style:none;v-text-anchor:top" o:gfxdata="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" filled="f" stroked="f" strokeweight=".5pt">
+                  <v:textbox style="mso-fit-shape-to-text:t">
                     <w:txbxContent>
                       <w:p>
                         <w:pPr>
-                          <w:jc w:val="center"/>
                           <w:rPr>
+                            <w:rFonts w:ascii="Calibri" w:hAnsi="Calibri" w:cs="Calibri"/>
                             <w:color w:val="FFFFFF"/>
+                            <w:sz w:val="40"/>
+                            <w:szCs w:val="40"/>
                           </w:rPr>
                         </w:pPr>
                         <w:r>
                           <w:rPr>
+                            <w:rFonts w:ascii="Calibri" w:hAnsi="Calibri" w:cs="Calibri"/>
                             <w:color w:val="FFFFFF"/>
+                            <w:sz w:val="40"/>
+                            <w:szCs w:val="40"/>
                           </w:rPr>
-                          <w:t>A</w:t>
+                          <w:t>2</w:t>
                         </w:r>
                       </w:p>
                     </w:txbxContent>
                   </v:textbox>
-                </v:rect>
-                <v:rect id="Rectangle 83" o:spid="_x0000_s1078" style="position:absolute;left:18168;top:46685;width:3556;height:3569;visibility:visible;mso-wrap-style:square;v-text-anchor:middle" o:gfxdata="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" fillcolor="black [3213]" stroked="f" strokeweight="1pt">
-                  <v:textbox>
+                </v:shape>
+                <v:shape id="Zone de texte 1" o:spid="_x0000_s1092" type="#_x0000_t202" style="position:absolute;left:13252;top:34777;width:3651;height:4546;visibility:visible;mso-wrap-style:none;v-text-anchor:top" o:gfxdata="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" filled="f" stroked="f" strokeweight=".5pt">
+                  <v:textbox style="mso-fit-shape-to-text:t">
                     <w:txbxContent>
                       <w:p>
                         <w:pPr>
-                          <w:jc w:val="center"/>
                           <w:rPr>
-                            <w:color w:val="FFFFFF"/>
+                            <w:rFonts w:ascii="Calibri" w:hAnsi="Calibri" w:cs="Calibri"/>
+                            <w:color w:val="000000" w:themeColor="text1"/>
+                            <w:sz w:val="40"/>
+                            <w:szCs w:val="40"/>
                           </w:rPr>
                         </w:pPr>
                         <w:r>
                           <w:rPr>
-                            <w:color w:val="FFFFFF"/>
+                            <w:rFonts w:ascii="Calibri" w:hAnsi="Calibri" w:cs="Calibri"/>
+                            <w:color w:val="000000" w:themeColor="text1"/>
+                            <w:sz w:val="40"/>
+                            <w:szCs w:val="40"/>
                           </w:rPr>
-                          <w:t>B</w:t>
+                          <w:t>…</w:t>
                         </w:r>
                       </w:p>
                     </w:txbxContent>
                   </v:textbox>
-                </v:rect>
-                <v:shape id="Flèche : virage 84" o:spid="_x0000_s1079" style="position:absolute;left:20151;top:45320;width:6846;height:2934;rotation:90;visibility:visible;mso-wrap-style:square;v-text-anchor:middle" coordsize="684526,293370" o:gfxdata="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" path="m,293370l,168010c,104218,51714,52504,115506,52504r476494,l592000,r92526,89176l592000,178351r,-52504l115506,125847v-23286,,-42163,18877,-42163,42163l73343,293370,,293370xe" fillcolor="white [3212]" strokecolor="black [3213]" strokeweight="1pt">
-                  <v:stroke joinstyle="miter"/>
-                  <v:path arrowok="t" o:connecttype="custom" o:connectlocs="0,293370;0,168010;115506,52504;592000,52504;592000,0;684526,89176;592000,178351;592000,125847;115506,125847;73343,168010;73343,293370;0,293370" o:connectangles="0,0,0,0,0,0,0,0,0,0,0,0"/>
-                </v:shape>
-                <v:rect id="Rectangle 85" o:spid="_x0000_s1080" style="position:absolute;left:31267;top:42556;width:3569;height:3581;visibility:visible;mso-wrap-style:square;v-text-anchor:middle" o:gfxdata="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" fillcolor="black [3213]" stroked="f" strokeweight="1pt">
-                  <v:textbox>
+                </v:shape>
+                <v:shape id="Zone de texte 1" o:spid="_x0000_s1093" type="#_x0000_t202" style="position:absolute;left:39765;top:34503;width:3652;height:4540;visibility:visible;mso-wrap-style:none;v-text-anchor:top" o:gfxdata="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" filled="f" stroked="f" strokeweight=".5pt">
+                  <v:textbox style="mso-fit-shape-to-text:t">
                     <w:txbxContent>
                       <w:p>
                         <w:pPr>
-                          <w:jc w:val="center"/>
                           <w:rPr>
-                            <w:color w:val="FFFFFF"/>
+                            <w:rFonts w:ascii="Calibri" w:hAnsi="Calibri" w:cs="Calibri"/>
+                            <w:color w:val="000000"/>
+                            <w:sz w:val="40"/>
+                            <w:szCs w:val="40"/>
                           </w:rPr>
                         </w:pPr>
                         <w:r>
                           <w:rPr>
-                            <w:color w:val="FFFFFF"/>
+                            <w:rFonts w:ascii="Calibri" w:hAnsi="Calibri" w:cs="Calibri"/>
+                            <w:color w:val="000000"/>
+                            <w:sz w:val="40"/>
+                            <w:szCs w:val="40"/>
                           </w:rPr>
-                          <w:t>A</w:t>
+                          <w:t>…</w:t>
                         </w:r>
                       </w:p>
                     </w:txbxContent>
                   </v:textbox>
-                </v:rect>
-                <v:rect id="Rectangle 86" o:spid="_x0000_s1081" style="position:absolute;left:31273;top:46683;width:3556;height:3569;visibility:visible;mso-wrap-style:square;v-text-anchor:middle" o:gfxdata="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" fillcolor="black [3213]" stroked="f" strokeweight="1pt">
-                  <v:textbox>
+                </v:shape>
+                <v:shape id="Zone de texte 1" o:spid="_x0000_s1094" type="#_x0000_t202" style="position:absolute;left:12495;top:45843;width:3651;height:4541;visibility:visible;mso-wrap-style:none;v-text-anchor:top" o:gfxdata="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" filled="f" stroked="f" strokeweight=".5pt">
+                  <v:textbox style="mso-fit-shape-to-text:t">
                     <w:txbxContent>
                       <w:p>
                         <w:pPr>
-                          <w:jc w:val="center"/>
                           <w:rPr>
-                            <w:color w:val="FFFFFF"/>
+                            <w:rFonts w:ascii="Calibri" w:hAnsi="Calibri" w:cs="Calibri"/>
+                            <w:color w:val="000000"/>
+                            <w:sz w:val="40"/>
+                            <w:szCs w:val="40"/>
                           </w:rPr>
                         </w:pPr>
                         <w:r>
                           <w:rPr>
-                            <w:color w:val="FFFFFF"/>
+                            <w:rFonts w:ascii="Calibri" w:hAnsi="Calibri" w:cs="Calibri"/>
+                            <w:color w:val="000000"/>
+                            <w:sz w:val="40"/>
+                            <w:szCs w:val="40"/>
                           </w:rPr>
-                          <w:t>B</w:t>
+                          <w:t>…</w:t>
                         </w:r>
                       </w:p>
                     </w:txbxContent>
                   </v:textbox>
-                </v:rect>
-                <v:shape id="Légende : flèche vers la droite 87" o:spid="_x0000_s1082" type="#_x0000_t78" style="position:absolute;left:35452;top:42416;width:3137;height:7716;visibility:visible;mso-wrap-style:square;v-text-anchor:middle" o:gfxdata="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" adj="5808,8737,10214,9932" fillcolor="white [3212]" strokecolor="black [3213]" strokeweight="1pt"/>
-                <v:shape id="Flèche : chevron 88" o:spid="_x0000_s1083" type="#_x0000_t55" style="position:absolute;left:39868;top:46741;width:3505;height:3511;visibility:visible;mso-wrap-style:square;v-text-anchor:middle" o:gfxdata="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" adj="9647" fillcolor="white [3212]" strokecolor="black [3213]" strokeweight="1pt">
-                  <v:stroke dashstyle="3 1"/>
-                </v:shape>
-                <v:rect id="Rectangle 89" o:spid="_x0000_s1084" style="position:absolute;left:44407;top:42556;width:3562;height:3581;visibility:visible;mso-wrap-style:square;v-text-anchor:middle" o:gfxdata="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" fillcolor="black [3213]" stroked="f" strokeweight="1pt">
-                  <v:textbox>
+                </v:shape>
+                <v:shape id="Zone de texte 1" o:spid="_x0000_s1095" type="#_x0000_t202" style="position:absolute;left:39142;top:45586;width:3651;height:4540;visibility:visible;mso-wrap-style:none;v-text-anchor:top" o:gfxdata="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" filled="f" stroked="f" strokeweight=".5pt">
+                  <v:textbox style="mso-fit-shape-to-text:t">
                     <w:txbxContent>
                       <w:p>
                         <w:pPr>
-                          <w:jc w:val="center"/>
                           <w:rPr>
-                            <w:color w:val="FFFFFF"/>
+                            <w:rFonts w:ascii="Calibri" w:hAnsi="Calibri" w:cs="Calibri"/>
+                            <w:color w:val="000000"/>
+                            <w:sz w:val="40"/>
+                            <w:szCs w:val="40"/>
                           </w:rPr>
                         </w:pPr>
                         <w:r>
                           <w:rPr>
-                            <w:color w:val="FFFFFF"/>
+                            <w:rFonts w:ascii="Calibri" w:hAnsi="Calibri" w:cs="Calibri"/>
+                            <w:color w:val="000000"/>
+                            <w:sz w:val="40"/>
+                            <w:szCs w:val="40"/>
                           </w:rPr>
-                          <w:t>A</w:t>
+                          <w:t>…</w:t>
                         </w:r>
                       </w:p>
                     </w:txbxContent>
                   </v:textbox>
-                </v:rect>
-                <v:rect id="Rectangle 90" o:spid="_x0000_s1085" style="position:absolute;left:44413;top:46683;width:3550;height:3569;visibility:visible;mso-wrap-style:square;v-text-anchor:middle" o:gfxdata="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" fillcolor="black [3213]" stroked="f" strokeweight="1pt">
-                  <v:textbox>
-                    <w:txbxContent>
-                      <w:p>
-                        <w:pPr>
-                          <w:jc w:val="center"/>
-                          <w:rPr>
-                            <w:color w:val="FFFFFF"/>
-                          </w:rPr>
-                        </w:pPr>
-                        <w:r>
-                          <w:rPr>
-                            <w:color w:val="FFFFFF"/>
-                          </w:rPr>
-                          <w:t>B</w:t>
-                        </w:r>
-                      </w:p>
-                    </w:txbxContent>
-                  </v:textbox>
-                </v:rect>
-                <v:rect id="Rectangle 92" o:spid="_x0000_s1086" style="position:absolute;left:48551;top:46683;width:3569;height:3569;visibility:visible;mso-wrap-style:square;v-text-anchor:middle" o:gfxdata="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" fillcolor="gray [1629]" stroked="f" strokeweight="1pt">
-                  <v:textbox>
-                    <w:txbxContent>
-                      <w:p>
-                        <w:pPr>
-                          <w:jc w:val="center"/>
-                          <w:rPr>
-                            <w:color w:val="FFFFFF"/>
-                          </w:rPr>
-                        </w:pPr>
-                        <w:r>
-                          <w:rPr>
-                            <w:color w:val="FFFFFF"/>
-                          </w:rPr>
-                          <w:t>C</w:t>
-                        </w:r>
-                      </w:p>
-                    </w:txbxContent>
-                  </v:textbox>
-                </v:rect>
-                <v:shape id="Flèche : virage 96" o:spid="_x0000_s1087" style="position:absolute;left:48557;top:43818;width:2220;height:2422;rotation:90;visibility:visible;mso-wrap-style:square;v-text-anchor:middle" coordsize="222056,242207" o:gfxdata="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" path="m,242207l,127169c,78884,39143,39741,87428,39741r64594,l152022,r70034,67498l152022,134997r,-39742l87428,95255v-17626,,-31914,14288,-31914,31914l55514,242207,,242207xe" fillcolor="white [3212]" strokecolor="black [3213]" strokeweight="1pt">
-                  <v:stroke joinstyle="miter"/>
-                  <v:path arrowok="t" o:connecttype="custom" o:connectlocs="0,242207;0,127169;87428,39741;152022,39741;152022,0;222056,67498;152022,134997;152022,95255;87428,95255;55514,127169;55514,242207;0,242207" o:connectangles="0,0,0,0,0,0,0,0,0,0,0,0"/>
                 </v:shape>
                 <w10:anchorlock/>
               </v:group>
@@ -3465,6 +3495,16 @@
           </mc:Fallback>
         </mc:AlternateContent>
       </w:r>
+    </w:p>
+    <w:p>
+      <w:pPr>
+        <w:pStyle w:val="Paragraphedeliste"/>
+        <w:ind w:left="0"/>
+        <w:jc w:val="center"/>
+        <w:rPr>
+          <w:lang w:val="en-US"/>
+        </w:rPr>
+      </w:pPr>
     </w:p>
     <w:sectPr>
       <w:footerReference w:type="default" r:id="rId14"/>
@@ -3479,7 +3519,7 @@
 </file>
 
 <file path=word/endnotes.xml><?xml version="1.0" encoding="utf-8"?>
-<w:endnotes xmlns:wpc="http://schemas.microsoft.com/office/word/2010/wordprocessingCanvas" xmlns:cx="http://schemas.microsoft.com/office/drawing/2014/chartex" xmlns:cx1="http://schemas.microsoft.com/office/drawing/2015/9/8/chartex" xmlns:cx2="http://schemas.microsoft.com/office/drawing/2015/10/21/chartex" xmlns:cx3="http://schemas.microsoft.com/office/drawing/2016/5/9/chartex" xmlns:cx4="http://schemas.microsoft.com/office/drawing/2016/5/10/chartex" xmlns:cx5="http://schemas.microsoft.com/office/drawing/2016/5/11/chartex" xmlns:cx6="http://schemas.microsoft.com/office/drawing/2016/5/12/chartex" xmlns:cx7="http://schemas.microsoft.com/office/drawing/2016/5/13/chartex" xmlns:cx8="http://schemas.microsoft.com/office/drawing/2016/5/14/chartex" xmlns:mc="http://schemas.openxmlformats.org/markup-compatibility/2006" xmlns:aink="http://schemas.microsoft.com/office/drawing/2016/ink" xmlns:am3d="http://schemas.microsoft.com/office/drawing/2017/model3d" xmlns:o="urn:schemas-microsoft-com:office:office" xmlns:oel="http://schemas.microsoft.com/office/2019/extlst" xmlns:r="http://schemas.openxmlformats.org/officeDocument/2006/relationships" xmlns:m="http://schemas.openxmlformats.org/officeDocument/2006/math" xmlns:v="urn:schemas-microsoft-com:vml" xmlns:wp14="http://schemas.microsoft.com/office/word/2010/wordprocessingDrawing" xmlns:wp="http://schemas.openxmlformats.org/drawingml/2006/wordprocessingDrawing" xmlns:w10="urn:schemas-microsoft-com:office:word" xmlns:w="http://schemas.openxmlformats.org/wordprocessingml/2006/main" xmlns:w14="http://schemas.microsoft.com/office/word/2010/wordml" xmlns:w15="http://schemas.microsoft.com/office/word/2012/wordml" xmlns:w16cex="http://schemas.microsoft.com/office/word/2018/wordml/cex" xmlns:w16cid="http://schemas.microsoft.com/office/word/2016/wordml/cid" xmlns:w16="http://schemas.microsoft.com/office/word/2018/wordml" xmlns:w16sdtdh="http://schemas.microsoft.com/office/word/2020/wordml/sdtdatahash" xmlns:w16se="http://schemas.microsoft.com/office/word/2015/wordml/symex" xmlns:wpg="http://schemas.microsoft.com/office/word/2010/wordprocessingGroup" xmlns:wpi="http://schemas.microsoft.com/office/word/2010/wordprocessingInk" xmlns:wne="http://schemas.microsoft.com/office/word/2006/wordml" xmlns:wps="http://schemas.microsoft.com/office/word/2010/wordprocessingShape" mc:Ignorable="w14 w15 w16se w16cid w16 w16cex w16sdtdh wp14">
+<w:endnotes xmlns:wpc="http://schemas.microsoft.com/office/word/2010/wordprocessingCanvas" xmlns:cx="http://schemas.microsoft.com/office/drawing/2014/chartex" xmlns:cx1="http://schemas.microsoft.com/office/drawing/2015/9/8/chartex" xmlns:cx2="http://schemas.microsoft.com/office/drawing/2015/10/21/chartex" xmlns:cx3="http://schemas.microsoft.com/office/drawing/2016/5/9/chartex" xmlns:cx4="http://schemas.microsoft.com/office/drawing/2016/5/10/chartex" xmlns:cx5="http://schemas.microsoft.com/office/drawing/2016/5/11/chartex" xmlns:cx6="http://schemas.microsoft.com/office/drawing/2016/5/12/chartex" xmlns:cx7="http://schemas.microsoft.com/office/drawing/2016/5/13/chartex" xmlns:cx8="http://schemas.microsoft.com/office/drawing/2016/5/14/chartex" xmlns:mc="http://schemas.openxmlformats.org/markup-compatibility/2006" xmlns:aink="http://schemas.microsoft.com/office/drawing/2016/ink" xmlns:am3d="http://schemas.microsoft.com/office/drawing/2017/model3d" xmlns:o="urn:schemas-microsoft-com:office:office" xmlns:oel="http://schemas.microsoft.com/office/2019/extlst" xmlns:r="http://schemas.openxmlformats.org/officeDocument/2006/relationships" xmlns:m="http://schemas.openxmlformats.org/officeDocument/2006/math" xmlns:v="urn:schemas-microsoft-com:vml" xmlns:wp14="http://schemas.microsoft.com/office/word/2010/wordprocessingDrawing" xmlns:wp="http://schemas.openxmlformats.org/drawingml/2006/wordprocessingDrawing" xmlns:w10="urn:schemas-microsoft-com:office:word" xmlns:w="http://schemas.openxmlformats.org/wordprocessingml/2006/main" xmlns:w14="http://schemas.microsoft.com/office/word/2010/wordml" xmlns:w15="http://schemas.microsoft.com/office/word/2012/wordml" xmlns:w16cex="http://schemas.microsoft.com/office/word/2018/wordml/cex" xmlns:w16cid="http://schemas.microsoft.com/office/word/2016/wordml/cid" xmlns:w16="http://schemas.microsoft.com/office/word/2018/wordml" xmlns:w16du="http://schemas.microsoft.com/office/word/2023/wordml/word16du" xmlns:w16sdtdh="http://schemas.microsoft.com/office/word/2020/wordml/sdtdatahash" xmlns:w16se="http://schemas.microsoft.com/office/word/2015/wordml/symex" xmlns:wpg="http://schemas.microsoft.com/office/word/2010/wordprocessingGroup" xmlns:wpi="http://schemas.microsoft.com/office/word/2010/wordprocessingInk" xmlns:wne="http://schemas.microsoft.com/office/word/2006/wordml" xmlns:wps="http://schemas.microsoft.com/office/word/2010/wordprocessingShape" mc:Ignorable="w14 w15 w16se w16cid w16 w16cex w16sdtdh wp14">
   <w:endnote w:type="separator" w:id="-1">
     <w:p>
       <w:pPr>
@@ -3504,7 +3544,7 @@
 </file>
 
 <file path=word/footer1.xml><?xml version="1.0" encoding="utf-8"?>
-<w:ftr xmlns:wpc="http://schemas.microsoft.com/office/word/2010/wordprocessingCanvas" xmlns:cx="http://schemas.microsoft.com/office/drawing/2014/chartex" xmlns:cx1="http://schemas.microsoft.com/office/drawing/2015/9/8/chartex" xmlns:cx2="http://schemas.microsoft.com/office/drawing/2015/10/21/chartex" xmlns:cx3="http://schemas.microsoft.com/office/drawing/2016/5/9/chartex" xmlns:cx4="http://schemas.microsoft.com/office/drawing/2016/5/10/chartex" xmlns:cx5="http://schemas.microsoft.com/office/drawing/2016/5/11/chartex" xmlns:cx6="http://schemas.microsoft.com/office/drawing/2016/5/12/chartex" xmlns:cx7="http://schemas.microsoft.com/office/drawing/2016/5/13/chartex" xmlns:cx8="http://schemas.microsoft.com/office/drawing/2016/5/14/chartex" xmlns:mc="http://schemas.openxmlformats.org/markup-compatibility/2006" xmlns:aink="http://schemas.microsoft.com/office/drawing/2016/ink" xmlns:am3d="http://schemas.microsoft.com/office/drawing/2017/model3d" xmlns:o="urn:schemas-microsoft-com:office:office" xmlns:oel="http://schemas.microsoft.com/office/2019/extlst" xmlns:r="http://schemas.openxmlformats.org/officeDocument/2006/relationships" xmlns:m="http://schemas.openxmlformats.org/officeDocument/2006/math" xmlns:v="urn:schemas-microsoft-com:vml" xmlns:wp14="http://schemas.microsoft.com/office/word/2010/wordprocessingDrawing" xmlns:wp="http://schemas.openxmlformats.org/drawingml/2006/wordprocessingDrawing" xmlns:w10="urn:schemas-microsoft-com:office:word" xmlns:w="http://schemas.openxmlformats.org/wordprocessingml/2006/main" xmlns:w14="http://schemas.microsoft.com/office/word/2010/wordml" xmlns:w15="http://schemas.microsoft.com/office/word/2012/wordml" xmlns:w16cex="http://schemas.microsoft.com/office/word/2018/wordml/cex" xmlns:w16cid="http://schemas.microsoft.com/office/word/2016/wordml/cid" xmlns:w16="http://schemas.microsoft.com/office/word/2018/wordml" xmlns:w16sdtdh="http://schemas.microsoft.com/office/word/2020/wordml/sdtdatahash" xmlns:w16se="http://schemas.microsoft.com/office/word/2015/wordml/symex" xmlns:wpg="http://schemas.microsoft.com/office/word/2010/wordprocessingGroup" xmlns:wpi="http://schemas.microsoft.com/office/word/2010/wordprocessingInk" xmlns:wne="http://schemas.microsoft.com/office/word/2006/wordml" xmlns:wps="http://schemas.microsoft.com/office/word/2010/wordprocessingShape" mc:Ignorable="w14 w15 w16se w16cid w16 w16cex w16sdtdh wp14">
+<w:ftr xmlns:wpc="http://schemas.microsoft.com/office/word/2010/wordprocessingCanvas" xmlns:cx="http://schemas.microsoft.com/office/drawing/2014/chartex" xmlns:cx1="http://schemas.microsoft.com/office/drawing/2015/9/8/chartex" xmlns:cx2="http://schemas.microsoft.com/office/drawing/2015/10/21/chartex" xmlns:cx3="http://schemas.microsoft.com/office/drawing/2016/5/9/chartex" xmlns:cx4="http://schemas.microsoft.com/office/drawing/2016/5/10/chartex" xmlns:cx5="http://schemas.microsoft.com/office/drawing/2016/5/11/chartex" xmlns:cx6="http://schemas.microsoft.com/office/drawing/2016/5/12/chartex" xmlns:cx7="http://schemas.microsoft.com/office/drawing/2016/5/13/chartex" xmlns:cx8="http://schemas.microsoft.com/office/drawing/2016/5/14/chartex" xmlns:mc="http://schemas.openxmlformats.org/markup-compatibility/2006" xmlns:aink="http://schemas.microsoft.com/office/drawing/2016/ink" xmlns:am3d="http://schemas.microsoft.com/office/drawing/2017/model3d" xmlns:o="urn:schemas-microsoft-com:office:office" xmlns:oel="http://schemas.microsoft.com/office/2019/extlst" xmlns:r="http://schemas.openxmlformats.org/officeDocument/2006/relationships" xmlns:m="http://schemas.openxmlformats.org/officeDocument/2006/math" xmlns:v="urn:schemas-microsoft-com:vml" xmlns:wp14="http://schemas.microsoft.com/office/word/2010/wordprocessingDrawing" xmlns:wp="http://schemas.openxmlformats.org/drawingml/2006/wordprocessingDrawing" xmlns:w10="urn:schemas-microsoft-com:office:word" xmlns:w="http://schemas.openxmlformats.org/wordprocessingml/2006/main" xmlns:w14="http://schemas.microsoft.com/office/word/2010/wordml" xmlns:w15="http://schemas.microsoft.com/office/word/2012/wordml" xmlns:w16cex="http://schemas.microsoft.com/office/word/2018/wordml/cex" xmlns:w16cid="http://schemas.microsoft.com/office/word/2016/wordml/cid" xmlns:w16="http://schemas.microsoft.com/office/word/2018/wordml" xmlns:w16du="http://schemas.microsoft.com/office/word/2023/wordml/word16du" xmlns:w16sdtdh="http://schemas.microsoft.com/office/word/2020/wordml/sdtdatahash" xmlns:w16se="http://schemas.microsoft.com/office/word/2015/wordml/symex" xmlns:wpg="http://schemas.microsoft.com/office/word/2010/wordprocessingGroup" xmlns:wpi="http://schemas.microsoft.com/office/word/2010/wordprocessingInk" xmlns:wne="http://schemas.microsoft.com/office/word/2006/wordml" xmlns:wps="http://schemas.microsoft.com/office/word/2010/wordprocessingShape" mc:Ignorable="w14 w15 w16se w16cid w16 w16cex w16sdtdh wp14">
   <w:p>
     <w:pPr>
       <w:pStyle w:val="En-tte"/>
@@ -3515,7 +3555,6 @@
         <w:color w:val="000000"/>
       </w:rPr>
     </w:pPr>
-    <w:proofErr w:type="spellStart"/>
     <w:r>
       <w:rPr>
         <w:rFonts w:asciiTheme="majorHAnsi" w:hAnsiTheme="majorHAnsi" w:cstheme="majorHAnsi"/>
@@ -3526,14 +3565,7 @@
       <w:rPr>
         <w:rFonts w:asciiTheme="majorHAnsi" w:hAnsiTheme="majorHAnsi" w:cstheme="majorHAnsi"/>
       </w:rPr>
-      <w:t>ijersi</w:t>
-    </w:r>
-    <w:proofErr w:type="spellEnd"/>
-    <w:r>
-      <w:rPr>
-        <w:rFonts w:asciiTheme="majorHAnsi" w:hAnsiTheme="majorHAnsi" w:cstheme="majorHAnsi"/>
-      </w:rPr>
-      <w:t xml:space="preserve"> </w:t>
+      <w:t xml:space="preserve">ijersi </w:t>
     </w:r>
     <w:r>
       <w:rPr>
@@ -3558,7 +3590,7 @@
         <w:rFonts w:asciiTheme="majorHAnsi" w:hAnsiTheme="majorHAnsi" w:cstheme="majorHAnsi"/>
         <w:noProof/>
       </w:rPr>
-      <w:t>2022-0730-0954</w:t>
+      <w:t>2023-0526-1010</w:t>
     </w:r>
     <w:r>
       <w:rPr>
@@ -3687,7 +3719,7 @@
 </file>
 
 <file path=word/footer2.xml><?xml version="1.0" encoding="utf-8"?>
-<w:ftr xmlns:wpc="http://schemas.microsoft.com/office/word/2010/wordprocessingCanvas" xmlns:cx="http://schemas.microsoft.com/office/drawing/2014/chartex" xmlns:cx1="http://schemas.microsoft.com/office/drawing/2015/9/8/chartex" xmlns:cx2="http://schemas.microsoft.com/office/drawing/2015/10/21/chartex" xmlns:cx3="http://schemas.microsoft.com/office/drawing/2016/5/9/chartex" xmlns:cx4="http://schemas.microsoft.com/office/drawing/2016/5/10/chartex" xmlns:cx5="http://schemas.microsoft.com/office/drawing/2016/5/11/chartex" xmlns:cx6="http://schemas.microsoft.com/office/drawing/2016/5/12/chartex" xmlns:cx7="http://schemas.microsoft.com/office/drawing/2016/5/13/chartex" xmlns:cx8="http://schemas.microsoft.com/office/drawing/2016/5/14/chartex" xmlns:mc="http://schemas.openxmlformats.org/markup-compatibility/2006" xmlns:aink="http://schemas.microsoft.com/office/drawing/2016/ink" xmlns:am3d="http://schemas.microsoft.com/office/drawing/2017/model3d" xmlns:o="urn:schemas-microsoft-com:office:office" xmlns:oel="http://schemas.microsoft.com/office/2019/extlst" xmlns:r="http://schemas.openxmlformats.org/officeDocument/2006/relationships" xmlns:m="http://schemas.openxmlformats.org/officeDocument/2006/math" xmlns:v="urn:schemas-microsoft-com:vml" xmlns:wp14="http://schemas.microsoft.com/office/word/2010/wordprocessingDrawing" xmlns:wp="http://schemas.openxmlformats.org/drawingml/2006/wordprocessingDrawing" xmlns:w10="urn:schemas-microsoft-com:office:word" xmlns:w="http://schemas.openxmlformats.org/wordprocessingml/2006/main" xmlns:w14="http://schemas.microsoft.com/office/word/2010/wordml" xmlns:w15="http://schemas.microsoft.com/office/word/2012/wordml" xmlns:w16cex="http://schemas.microsoft.com/office/word/2018/wordml/cex" xmlns:w16cid="http://schemas.microsoft.com/office/word/2016/wordml/cid" xmlns:w16="http://schemas.microsoft.com/office/word/2018/wordml" xmlns:w16sdtdh="http://schemas.microsoft.com/office/word/2020/wordml/sdtdatahash" xmlns:w16se="http://schemas.microsoft.com/office/word/2015/wordml/symex" xmlns:wpg="http://schemas.microsoft.com/office/word/2010/wordprocessingGroup" xmlns:wpi="http://schemas.microsoft.com/office/word/2010/wordprocessingInk" xmlns:wne="http://schemas.microsoft.com/office/word/2006/wordml" xmlns:wps="http://schemas.microsoft.com/office/word/2010/wordprocessingShape" mc:Ignorable="w14 w15 w16se w16cid w16 w16cex w16sdtdh wp14">
+<w:ftr xmlns:wpc="http://schemas.microsoft.com/office/word/2010/wordprocessingCanvas" xmlns:cx="http://schemas.microsoft.com/office/drawing/2014/chartex" xmlns:cx1="http://schemas.microsoft.com/office/drawing/2015/9/8/chartex" xmlns:cx2="http://schemas.microsoft.com/office/drawing/2015/10/21/chartex" xmlns:cx3="http://schemas.microsoft.com/office/drawing/2016/5/9/chartex" xmlns:cx4="http://schemas.microsoft.com/office/drawing/2016/5/10/chartex" xmlns:cx5="http://schemas.microsoft.com/office/drawing/2016/5/11/chartex" xmlns:cx6="http://schemas.microsoft.com/office/drawing/2016/5/12/chartex" xmlns:cx7="http://schemas.microsoft.com/office/drawing/2016/5/13/chartex" xmlns:cx8="http://schemas.microsoft.com/office/drawing/2016/5/14/chartex" xmlns:mc="http://schemas.openxmlformats.org/markup-compatibility/2006" xmlns:aink="http://schemas.microsoft.com/office/drawing/2016/ink" xmlns:am3d="http://schemas.microsoft.com/office/drawing/2017/model3d" xmlns:o="urn:schemas-microsoft-com:office:office" xmlns:oel="http://schemas.microsoft.com/office/2019/extlst" xmlns:r="http://schemas.openxmlformats.org/officeDocument/2006/relationships" xmlns:m="http://schemas.openxmlformats.org/officeDocument/2006/math" xmlns:v="urn:schemas-microsoft-com:vml" xmlns:wp14="http://schemas.microsoft.com/office/word/2010/wordprocessingDrawing" xmlns:wp="http://schemas.openxmlformats.org/drawingml/2006/wordprocessingDrawing" xmlns:w10="urn:schemas-microsoft-com:office:word" xmlns:w="http://schemas.openxmlformats.org/wordprocessingml/2006/main" xmlns:w14="http://schemas.microsoft.com/office/word/2010/wordml" xmlns:w15="http://schemas.microsoft.com/office/word/2012/wordml" xmlns:w16cex="http://schemas.microsoft.com/office/word/2018/wordml/cex" xmlns:w16cid="http://schemas.microsoft.com/office/word/2016/wordml/cid" xmlns:w16="http://schemas.microsoft.com/office/word/2018/wordml" xmlns:w16du="http://schemas.microsoft.com/office/word/2023/wordml/word16du" xmlns:w16sdtdh="http://schemas.microsoft.com/office/word/2020/wordml/sdtdatahash" xmlns:w16se="http://schemas.microsoft.com/office/word/2015/wordml/symex" xmlns:wpg="http://schemas.microsoft.com/office/word/2010/wordprocessingGroup" xmlns:wpi="http://schemas.microsoft.com/office/word/2010/wordprocessingInk" xmlns:wne="http://schemas.microsoft.com/office/word/2006/wordml" xmlns:wps="http://schemas.microsoft.com/office/word/2010/wordprocessingShape" mc:Ignorable="w14 w15 w16se w16cid w16 w16cex w16sdtdh wp14">
   <w:p>
     <w:pPr>
       <w:pBdr>
@@ -3720,7 +3752,7 @@
 </file>
 
 <file path=word/footnotes.xml><?xml version="1.0" encoding="utf-8"?>
-<w:footnotes xmlns:wpc="http://schemas.microsoft.com/office/word/2010/wordprocessingCanvas" xmlns:cx="http://schemas.microsoft.com/office/drawing/2014/chartex" xmlns:cx1="http://schemas.microsoft.com/office/drawing/2015/9/8/chartex" xmlns:cx2="http://schemas.microsoft.com/office/drawing/2015/10/21/chartex" xmlns:cx3="http://schemas.microsoft.com/office/drawing/2016/5/9/chartex" xmlns:cx4="http://schemas.microsoft.com/office/drawing/2016/5/10/chartex" xmlns:cx5="http://schemas.microsoft.com/office/drawing/2016/5/11/chartex" xmlns:cx6="http://schemas.microsoft.com/office/drawing/2016/5/12/chartex" xmlns:cx7="http://schemas.microsoft.com/office/drawing/2016/5/13/chartex" xmlns:cx8="http://schemas.microsoft.com/office/drawing/2016/5/14/chartex" xmlns:mc="http://schemas.openxmlformats.org/markup-compatibility/2006" xmlns:aink="http://schemas.microsoft.com/office/drawing/2016/ink" xmlns:am3d="http://schemas.microsoft.com/office/drawing/2017/model3d" xmlns:o="urn:schemas-microsoft-com:office:office" xmlns:oel="http://schemas.microsoft.com/office/2019/extlst" xmlns:r="http://schemas.openxmlformats.org/officeDocument/2006/relationships" xmlns:m="http://schemas.openxmlformats.org/officeDocument/2006/math" xmlns:v="urn:schemas-microsoft-com:vml" xmlns:wp14="http://schemas.microsoft.com/office/word/2010/wordprocessingDrawing" xmlns:wp="http://schemas.openxmlformats.org/drawingml/2006/wordprocessingDrawing" xmlns:w10="urn:schemas-microsoft-com:office:word" xmlns:w="http://schemas.openxmlformats.org/wordprocessingml/2006/main" xmlns:w14="http://schemas.microsoft.com/office/word/2010/wordml" xmlns:w15="http://schemas.microsoft.com/office/word/2012/wordml" xmlns:w16cex="http://schemas.microsoft.com/office/word/2018/wordml/cex" xmlns:w16cid="http://schemas.microsoft.com/office/word/2016/wordml/cid" xmlns:w16="http://schemas.microsoft.com/office/word/2018/wordml" xmlns:w16sdtdh="http://schemas.microsoft.com/office/word/2020/wordml/sdtdatahash" xmlns:w16se="http://schemas.microsoft.com/office/word/2015/wordml/symex" xmlns:wpg="http://schemas.microsoft.com/office/word/2010/wordprocessingGroup" xmlns:wpi="http://schemas.microsoft.com/office/word/2010/wordprocessingInk" xmlns:wne="http://schemas.microsoft.com/office/word/2006/wordml" xmlns:wps="http://schemas.microsoft.com/office/word/2010/wordprocessingShape" mc:Ignorable="w14 w15 w16se w16cid w16 w16cex w16sdtdh wp14">
+<w:footnotes xmlns:wpc="http://schemas.microsoft.com/office/word/2010/wordprocessingCanvas" xmlns:cx="http://schemas.microsoft.com/office/drawing/2014/chartex" xmlns:cx1="http://schemas.microsoft.com/office/drawing/2015/9/8/chartex" xmlns:cx2="http://schemas.microsoft.com/office/drawing/2015/10/21/chartex" xmlns:cx3="http://schemas.microsoft.com/office/drawing/2016/5/9/chartex" xmlns:cx4="http://schemas.microsoft.com/office/drawing/2016/5/10/chartex" xmlns:cx5="http://schemas.microsoft.com/office/drawing/2016/5/11/chartex" xmlns:cx6="http://schemas.microsoft.com/office/drawing/2016/5/12/chartex" xmlns:cx7="http://schemas.microsoft.com/office/drawing/2016/5/13/chartex" xmlns:cx8="http://schemas.microsoft.com/office/drawing/2016/5/14/chartex" xmlns:mc="http://schemas.openxmlformats.org/markup-compatibility/2006" xmlns:aink="http://schemas.microsoft.com/office/drawing/2016/ink" xmlns:am3d="http://schemas.microsoft.com/office/drawing/2017/model3d" xmlns:o="urn:schemas-microsoft-com:office:office" xmlns:oel="http://schemas.microsoft.com/office/2019/extlst" xmlns:r="http://schemas.openxmlformats.org/officeDocument/2006/relationships" xmlns:m="http://schemas.openxmlformats.org/officeDocument/2006/math" xmlns:v="urn:schemas-microsoft-com:vml" xmlns:wp14="http://schemas.microsoft.com/office/word/2010/wordprocessingDrawing" xmlns:wp="http://schemas.openxmlformats.org/drawingml/2006/wordprocessingDrawing" xmlns:w10="urn:schemas-microsoft-com:office:word" xmlns:w="http://schemas.openxmlformats.org/wordprocessingml/2006/main" xmlns:w14="http://schemas.microsoft.com/office/word/2010/wordml" xmlns:w15="http://schemas.microsoft.com/office/word/2012/wordml" xmlns:w16cex="http://schemas.microsoft.com/office/word/2018/wordml/cex" xmlns:w16cid="http://schemas.microsoft.com/office/word/2016/wordml/cid" xmlns:w16="http://schemas.microsoft.com/office/word/2018/wordml" xmlns:w16du="http://schemas.microsoft.com/office/word/2023/wordml/word16du" xmlns:w16sdtdh="http://schemas.microsoft.com/office/word/2020/wordml/sdtdatahash" xmlns:w16se="http://schemas.microsoft.com/office/word/2015/wordml/symex" xmlns:wpg="http://schemas.microsoft.com/office/word/2010/wordprocessingGroup" xmlns:wpi="http://schemas.microsoft.com/office/word/2010/wordprocessingInk" xmlns:wne="http://schemas.microsoft.com/office/word/2006/wordml" xmlns:wps="http://schemas.microsoft.com/office/word/2010/wordprocessingShape" mc:Ignorable="w14 w15 w16se w16cid w16 w16cex w16sdtdh wp14">
   <w:footnote w:type="separator" w:id="-1">
     <w:p>
       <w:pPr>

</xml_diff>